<commit_message>
Draft 3 take 3
</commit_message>
<xml_diff>
--- a/documents/Coen et al Chapter 3 draft 3.docx
+++ b/documents/Coen et al Chapter 3 draft 3.docx
@@ -154,23 +154,7 @@
           <w:rFonts w:ascii="Times New Roman" w:hAnsi="Times New Roman"/>
           <w:sz w:val="24"/>
         </w:rPr>
-        <w:t xml:space="preserve"> across a highway varied between two species, </w:t>
-      </w:r>
-      <w:proofErr w:type="gramStart"/>
-      <w:r>
-        <w:rPr>
-          <w:rFonts w:ascii="Times New Roman" w:hAnsi="Times New Roman"/>
-          <w:sz w:val="24"/>
-        </w:rPr>
-        <w:t>coyote</w:t>
-      </w:r>
-      <w:proofErr w:type="gramEnd"/>
-      <w:r>
-        <w:rPr>
-          <w:rFonts w:ascii="Times New Roman" w:hAnsi="Times New Roman"/>
-          <w:sz w:val="24"/>
-        </w:rPr>
-        <w:t xml:space="preserve"> and gray fox. These species are biologically similar but differ in ecological specialization and tolerance for disturbance. </w:t>
+        <w:t xml:space="preserve"> across a highway varied between two species, coyote and gray fox. These species are biologically similar but differ in ecological specialization and tolerance for disturbance. </w:t>
       </w:r>
       <w:r>
         <w:rPr>
@@ -798,23 +782,7 @@
           <w:rFonts w:ascii="Times New Roman" w:hAnsi="Times New Roman"/>
           <w:sz w:val="24"/>
         </w:rPr>
-        <w:t xml:space="preserve">Overpasses or </w:t>
-      </w:r>
-      <w:proofErr w:type="spellStart"/>
-      <w:r>
-        <w:rPr>
-          <w:rFonts w:ascii="Times New Roman" w:hAnsi="Times New Roman"/>
-          <w:sz w:val="24"/>
-        </w:rPr>
-        <w:t>undercrossings</w:t>
-      </w:r>
-      <w:proofErr w:type="spellEnd"/>
-      <w:r>
-        <w:rPr>
-          <w:rFonts w:ascii="Times New Roman" w:hAnsi="Times New Roman"/>
-          <w:sz w:val="24"/>
-        </w:rPr>
-        <w:t xml:space="preserve"> may be installed to restore natural gene flow patterns.  However, to effectively plan these and other mitigation activities, transportation agencies must know which roads to target, whether existing structures are providing wildlife passage, and which species are most affected. </w:t>
+        <w:t xml:space="preserve">Overpasses or undercrossings may be installed to restore natural gene flow patterns.  However, to effectively plan these and other mitigation activities, transportation agencies must know which roads to target, whether existing structures are providing wildlife passage, and which species are most affected. </w:t>
       </w:r>
       <w:r>
         <w:rPr>
@@ -1566,23 +1534,7 @@
           <w:rFonts w:ascii="Times New Roman" w:hAnsi="Times New Roman"/>
           <w:sz w:val="24"/>
         </w:rPr>
-        <w:t xml:space="preserve"> </w:t>
-      </w:r>
-      <w:proofErr w:type="spellStart"/>
-      <w:r>
-        <w:rPr>
-          <w:rFonts w:ascii="Times New Roman" w:hAnsi="Times New Roman"/>
-          <w:sz w:val="24"/>
-        </w:rPr>
-        <w:t>spp</w:t>
-      </w:r>
-      <w:proofErr w:type="spellEnd"/>
-      <w:r>
-        <w:rPr>
-          <w:rFonts w:ascii="Times New Roman" w:hAnsi="Times New Roman"/>
-          <w:sz w:val="24"/>
-        </w:rPr>
-        <w:t>) may be less affected by roads than habitat specialists, such as gray foxes (</w:t>
+        <w:t xml:space="preserve"> spp) may be less affected by roads than habitat specialists, such as gray foxes (</w:t>
       </w:r>
       <w:r>
         <w:rPr>
@@ -1590,18 +1542,8 @@
           <w:i/>
           <w:sz w:val="24"/>
         </w:rPr>
-        <w:t xml:space="preserve">Urocyon </w:t>
-      </w:r>
-      <w:proofErr w:type="spellStart"/>
-      <w:r>
-        <w:rPr>
-          <w:rFonts w:ascii="Times New Roman" w:hAnsi="Times New Roman"/>
-          <w:i/>
-          <w:sz w:val="24"/>
-        </w:rPr>
-        <w:t>cinereoargenteus</w:t>
-      </w:r>
-      <w:proofErr w:type="spellEnd"/>
+        <w:t>Urocyon cinereoargenteus</w:t>
+      </w:r>
       <w:r>
         <w:rPr>
           <w:rFonts w:ascii="Times New Roman" w:hAnsi="Times New Roman"/>
@@ -3018,23 +2960,7 @@
           <w:rFonts w:ascii="Times New Roman" w:hAnsi="Times New Roman"/>
           <w:sz w:val="24"/>
         </w:rPr>
-        <w:t xml:space="preserve">⁰C upon return to the lab. DNA was extracted using the </w:t>
-      </w:r>
-      <w:proofErr w:type="spellStart"/>
-      <w:r>
-        <w:rPr>
-          <w:rFonts w:ascii="Times New Roman" w:hAnsi="Times New Roman"/>
-          <w:sz w:val="24"/>
-        </w:rPr>
-        <w:t>QIAamp</w:t>
-      </w:r>
-      <w:proofErr w:type="spellEnd"/>
-      <w:r>
-        <w:rPr>
-          <w:rFonts w:ascii="Times New Roman" w:hAnsi="Times New Roman"/>
-          <w:sz w:val="24"/>
-        </w:rPr>
-        <w:t xml:space="preserve"> Mini Stool Kit (QIAGEN). To minimize opportunities for contamination, all extractions were done in a laboratory isolated from post-PCR products and lab benchtops were bleached before and after fecal samples were handled.</w:t>
+        <w:t>⁰C upon return to the lab. DNA was extracted using the QIAamp Mini Stool Kit (QIAGEN). To minimize opportunities for contamination, all extractions were done in a laboratory isolated from post-PCR products and lab benchtops were bleached before and after fecal samples were handled.</w:t>
       </w:r>
     </w:p>
     <w:p>
@@ -3471,55 +3397,7 @@
           <w:rFonts w:ascii="Times New Roman" w:hAnsi="Times New Roman"/>
           <w:sz w:val="24"/>
         </w:rPr>
-        <w:t xml:space="preserve">. Microsatellite loci were multiplexed using the QIAGEN Multiplex PCR Kit (QIAGEN) with two multiplexes containing 7 loci each. Two microliters of PCR product were combined with 9.5 </w:t>
-      </w:r>
-      <w:proofErr w:type="spellStart"/>
-      <w:r>
-        <w:rPr>
-          <w:rFonts w:ascii="Times New Roman" w:hAnsi="Times New Roman"/>
-          <w:sz w:val="24"/>
-        </w:rPr>
-        <w:t>μl</w:t>
-      </w:r>
-      <w:proofErr w:type="spellEnd"/>
-      <w:r>
-        <w:rPr>
-          <w:rFonts w:ascii="Times New Roman" w:hAnsi="Times New Roman"/>
-          <w:sz w:val="24"/>
-        </w:rPr>
-        <w:t xml:space="preserve"> of highly deionized formamide and 0.5μl of </w:t>
-      </w:r>
-      <w:proofErr w:type="spellStart"/>
-      <w:r>
-        <w:rPr>
-          <w:rFonts w:ascii="Times New Roman" w:hAnsi="Times New Roman"/>
-          <w:sz w:val="24"/>
-        </w:rPr>
-        <w:t>Genescan</w:t>
-      </w:r>
-      <w:proofErr w:type="spellEnd"/>
-      <w:r>
-        <w:rPr>
-          <w:rFonts w:ascii="Times New Roman" w:hAnsi="Times New Roman"/>
-          <w:sz w:val="24"/>
-        </w:rPr>
-        <w:t xml:space="preserve"> 500 LIZ size standard (Thermo Fisher Scientific; Thermo). Fragment analysis was performed on an ABI PRISM 3730 DNA Analyzer (Thermo) and alleles were scored with </w:t>
-      </w:r>
-      <w:proofErr w:type="spellStart"/>
-      <w:r>
-        <w:rPr>
-          <w:rFonts w:ascii="Times New Roman" w:hAnsi="Times New Roman"/>
-          <w:sz w:val="24"/>
-        </w:rPr>
-        <w:t>STRand</w:t>
-      </w:r>
-      <w:proofErr w:type="spellEnd"/>
-      <w:r>
-        <w:rPr>
-          <w:rFonts w:ascii="Times New Roman" w:hAnsi="Times New Roman"/>
-          <w:sz w:val="24"/>
-        </w:rPr>
-        <w:t xml:space="preserve"> </w:t>
+        <w:t xml:space="preserve">. Microsatellite loci were multiplexed using the QIAGEN Multiplex PCR Kit (QIAGEN) with two multiplexes containing 7 loci each. Two microliters of PCR product were combined with 9.5 μl of highly deionized formamide and 0.5μl of Genescan 500 LIZ size standard (Thermo Fisher Scientific; Thermo). Fragment analysis was performed on an ABI PRISM 3730 DNA Analyzer (Thermo) and alleles were scored with STRand </w:t>
       </w:r>
       <w:r>
         <w:rPr>
@@ -3633,23 +3511,7 @@
           <w:rFonts w:ascii="Times New Roman" w:hAnsi="Times New Roman"/>
           <w:sz w:val="24"/>
         </w:rPr>
-        <w:t xml:space="preserve">. Only samples with &gt;85% complete genotypes were used for genetic analysis. The R package </w:t>
-      </w:r>
-      <w:proofErr w:type="spellStart"/>
-      <w:r>
-        <w:rPr>
-          <w:rFonts w:ascii="Times New Roman" w:hAnsi="Times New Roman"/>
-          <w:sz w:val="24"/>
-        </w:rPr>
-        <w:t>Allelematch</w:t>
-      </w:r>
-      <w:proofErr w:type="spellEnd"/>
-      <w:r>
-        <w:rPr>
-          <w:rFonts w:ascii="Times New Roman" w:hAnsi="Times New Roman"/>
-          <w:sz w:val="24"/>
-        </w:rPr>
-        <w:t xml:space="preserve"> </w:t>
+        <w:t xml:space="preserve">. Only samples with &gt;85% complete genotypes were used for genetic analysis. The R package Allelematch </w:t>
       </w:r>
       <w:r>
         <w:rPr>
@@ -3724,23 +3586,7 @@
           <w:rFonts w:ascii="Times New Roman" w:hAnsi="Times New Roman"/>
           <w:sz w:val="24"/>
         </w:rPr>
-        <w:t xml:space="preserve">Before any analyses were conducted, microsatellite loci were tested for conformance to Hardy-Weinberg equilibrium and linkage equilibrium using </w:t>
-      </w:r>
-      <w:proofErr w:type="spellStart"/>
-      <w:r>
-        <w:rPr>
-          <w:rFonts w:ascii="Times New Roman" w:hAnsi="Times New Roman"/>
-          <w:sz w:val="24"/>
-        </w:rPr>
-        <w:t>GenAlEx</w:t>
-      </w:r>
-      <w:proofErr w:type="spellEnd"/>
-      <w:r>
-        <w:rPr>
-          <w:rFonts w:ascii="Times New Roman" w:hAnsi="Times New Roman"/>
-          <w:sz w:val="24"/>
-        </w:rPr>
-        <w:t xml:space="preserve"> version 6.502 </w:t>
+        <w:t xml:space="preserve">Before any analyses were conducted, microsatellite loci were tested for conformance to Hardy-Weinberg equilibrium and linkage equilibrium using GenAlEx version 6.502 </w:t>
       </w:r>
       <w:r>
         <w:rPr>
@@ -3987,23 +3833,7 @@
           <w:rFonts w:ascii="Times New Roman" w:hAnsi="Times New Roman"/>
           <w:sz w:val="24"/>
         </w:rPr>
-        <w:t xml:space="preserve">) in </w:t>
-      </w:r>
-      <w:proofErr w:type="spellStart"/>
-      <w:r>
-        <w:rPr>
-          <w:rFonts w:ascii="Times New Roman" w:hAnsi="Times New Roman"/>
-          <w:sz w:val="24"/>
-        </w:rPr>
-        <w:t>GenAlEx</w:t>
-      </w:r>
-      <w:proofErr w:type="spellEnd"/>
-      <w:r>
-        <w:rPr>
-          <w:rFonts w:ascii="Times New Roman" w:hAnsi="Times New Roman"/>
-          <w:sz w:val="24"/>
-        </w:rPr>
-        <w:t xml:space="preserve">. Because small sample sizes can negatively bias genetic diversity estimates, we did a rarefaction analysis in HP-Rare </w:t>
+        <w:t xml:space="preserve">) in GenAlEx. Because small sample sizes can negatively bias genetic diversity estimates, we did a rarefaction analysis in HP-Rare </w:t>
       </w:r>
       <w:r>
         <w:rPr>
@@ -4114,31 +3944,7 @@
           <w:rFonts w:ascii="Times New Roman" w:hAnsi="Times New Roman"/>
           <w:sz w:val="24"/>
         </w:rPr>
-        <w:t xml:space="preserve">pairwise relatedness (r) among coyotes in </w:t>
-      </w:r>
-      <w:proofErr w:type="spellStart"/>
-      <w:r>
-        <w:rPr>
-          <w:rFonts w:ascii="Times New Roman" w:hAnsi="Times New Roman"/>
-          <w:sz w:val="24"/>
-        </w:rPr>
-        <w:t>GenAlEx</w:t>
-      </w:r>
-      <w:proofErr w:type="spellEnd"/>
-      <w:r>
-        <w:rPr>
-          <w:rFonts w:ascii="Times New Roman" w:hAnsi="Times New Roman"/>
-          <w:sz w:val="24"/>
-        </w:rPr>
-        <w:t xml:space="preserve"> to identify close relatives (first and </w:t>
-      </w:r>
-      <w:proofErr w:type="gramStart"/>
-      <w:r>
-        <w:rPr>
-          <w:rFonts w:ascii="Times New Roman" w:hAnsi="Times New Roman"/>
-          <w:sz w:val="24"/>
-        </w:rPr>
-        <w:t>second</w:t>
+        <w:t>pairwise relatedness (r) among coyotes in GenAlEx to identify close relatives (first and second</w:t>
       </w:r>
       <w:ins w:id="52" w:author="Ben" w:date="2021-02-08T07:34:00Z">
         <w:r>
@@ -4155,15 +3961,7 @@
           <w:rFonts w:ascii="Times New Roman" w:hAnsi="Times New Roman"/>
           <w:sz w:val="24"/>
         </w:rPr>
-        <w:t>order</w:t>
-      </w:r>
-      <w:proofErr w:type="gramEnd"/>
-      <w:r>
-        <w:rPr>
-          <w:rFonts w:ascii="Times New Roman" w:hAnsi="Times New Roman"/>
-          <w:sz w:val="24"/>
-        </w:rPr>
-        <w:t>) in our dataset</w:t>
+        <w:t>order) in our dataset</w:t>
       </w:r>
       <w:ins w:id="53" w:author="Ben" w:date="2021-02-08T07:33:00Z">
         <w:r>
@@ -4586,55 +4384,7 @@
           <w:rFonts w:ascii="Times New Roman" w:hAnsi="Times New Roman"/>
           <w:sz w:val="24"/>
         </w:rPr>
-        <w:t xml:space="preserve">K by examining plots of the mean likelihood value ln </w:t>
-      </w:r>
-      <w:proofErr w:type="spellStart"/>
-      <w:r>
-        <w:rPr>
-          <w:rFonts w:ascii="Times New Roman" w:hAnsi="Times New Roman"/>
-          <w:sz w:val="24"/>
-        </w:rPr>
-        <w:t>Pr</w:t>
-      </w:r>
-      <w:proofErr w:type="spellEnd"/>
-      <w:r>
-        <w:rPr>
-          <w:rFonts w:ascii="Times New Roman" w:hAnsi="Times New Roman"/>
-          <w:sz w:val="24"/>
-        </w:rPr>
-        <w:t>(X|K) and calculating ∆K (</w:t>
-      </w:r>
-      <w:proofErr w:type="spellStart"/>
-      <w:r>
-        <w:rPr>
-          <w:rFonts w:ascii="Times New Roman" w:hAnsi="Times New Roman"/>
-          <w:sz w:val="24"/>
-        </w:rPr>
-        <w:t>Evanno</w:t>
-      </w:r>
-      <w:proofErr w:type="spellEnd"/>
-      <w:r>
-        <w:rPr>
-          <w:rFonts w:ascii="Times New Roman" w:hAnsi="Times New Roman"/>
-          <w:sz w:val="24"/>
-        </w:rPr>
-        <w:t xml:space="preserve"> et al. 2005) in STRUCTURE HARVESTER (Earl and </w:t>
-      </w:r>
-      <w:proofErr w:type="spellStart"/>
-      <w:r>
-        <w:rPr>
-          <w:rFonts w:ascii="Times New Roman" w:hAnsi="Times New Roman"/>
-          <w:sz w:val="24"/>
-        </w:rPr>
-        <w:t>vonHoldt</w:t>
-      </w:r>
-      <w:proofErr w:type="spellEnd"/>
-      <w:r>
-        <w:rPr>
-          <w:rFonts w:ascii="Times New Roman" w:hAnsi="Times New Roman"/>
-          <w:sz w:val="24"/>
-        </w:rPr>
-        <w:t xml:space="preserve"> 2011). The program </w:t>
+        <w:t xml:space="preserve">K by examining plots of the mean likelihood value ln Pr(X|K) and calculating ∆K (Evanno et al. 2005) in STRUCTURE HARVESTER (Earl and vonHoldt 2011). The program </w:t>
       </w:r>
       <w:r>
         <w:rPr>
@@ -4778,23 +4528,7 @@
           <w:rFonts w:ascii="Times New Roman" w:hAnsi="Times New Roman"/>
           <w:sz w:val="24"/>
         </w:rPr>
-        <w:t xml:space="preserve"> values (a measure of genetic differentiation) among sampling locations in an AMOVA framework in </w:t>
-      </w:r>
-      <w:proofErr w:type="spellStart"/>
-      <w:r>
-        <w:rPr>
-          <w:rFonts w:ascii="Times New Roman" w:hAnsi="Times New Roman"/>
-          <w:sz w:val="24"/>
-        </w:rPr>
-        <w:t>GenAlEx</w:t>
-      </w:r>
-      <w:proofErr w:type="spellEnd"/>
-      <w:r>
-        <w:rPr>
-          <w:rFonts w:ascii="Times New Roman" w:hAnsi="Times New Roman"/>
-          <w:sz w:val="24"/>
-        </w:rPr>
-        <w:t>. Significance of pairwise F</w:t>
+        <w:t xml:space="preserve"> values (a measure of genetic differentiation) among sampling locations in an AMOVA framework in GenAlEx. Significance of pairwise F</w:t>
       </w:r>
       <w:r>
         <w:rPr>
@@ -4837,23 +4571,7 @@
           <w:rFonts w:ascii="Times New Roman" w:hAnsi="Times New Roman"/>
           <w:sz w:val="24"/>
         </w:rPr>
-        <w:t xml:space="preserve"> permutations. We calculated </w:t>
-      </w:r>
-      <w:proofErr w:type="spellStart"/>
-      <w:r>
-        <w:rPr>
-          <w:rFonts w:ascii="Times New Roman" w:hAnsi="Times New Roman"/>
-          <w:sz w:val="24"/>
-        </w:rPr>
-        <w:t>Nei’s</w:t>
-      </w:r>
-      <w:proofErr w:type="spellEnd"/>
-      <w:r>
-        <w:rPr>
-          <w:rFonts w:ascii="Times New Roman" w:hAnsi="Times New Roman"/>
-          <w:sz w:val="24"/>
-        </w:rPr>
-        <w:t xml:space="preserve"> genetic distance </w:t>
+        <w:t xml:space="preserve"> permutations. We calculated Nei’s genetic distance </w:t>
       </w:r>
       <w:r>
         <w:rPr>
@@ -4917,39 +4635,7 @@
           <w:rFonts w:ascii="Times New Roman" w:hAnsi="Times New Roman"/>
           <w:sz w:val="24"/>
         </w:rPr>
-        <w:t xml:space="preserve">in </w:t>
-      </w:r>
-      <w:proofErr w:type="spellStart"/>
-      <w:r>
-        <w:rPr>
-          <w:rFonts w:ascii="Times New Roman" w:hAnsi="Times New Roman"/>
-          <w:sz w:val="24"/>
-        </w:rPr>
-        <w:t>GenAlEx</w:t>
-      </w:r>
-      <w:proofErr w:type="spellEnd"/>
-      <w:r>
-        <w:rPr>
-          <w:rFonts w:ascii="Times New Roman" w:hAnsi="Times New Roman"/>
-          <w:sz w:val="24"/>
-        </w:rPr>
-        <w:t xml:space="preserve">. </w:t>
-      </w:r>
-      <w:proofErr w:type="spellStart"/>
-      <w:r>
-        <w:rPr>
-          <w:rFonts w:ascii="Times New Roman" w:hAnsi="Times New Roman"/>
-          <w:sz w:val="24"/>
-        </w:rPr>
-        <w:t>Nei’s</w:t>
-      </w:r>
-      <w:proofErr w:type="spellEnd"/>
-      <w:r>
-        <w:rPr>
-          <w:rFonts w:ascii="Times New Roman" w:hAnsi="Times New Roman"/>
-          <w:sz w:val="24"/>
-        </w:rPr>
-        <w:t xml:space="preserve"> genetic distance matrix was paired with a geographic distance matrix to test for isolation by distance (IBD), which occurs when genetic distance between sampling locations increases with geographic distance. Geographical distance was calculated as the Euclidean distance between locations where pairs of individuals were sampled, recorded as GPS points (decimal latitude and longitude). For individuals that were detected twice, we used two averaged locations to represent their detection center. The relationship between genetic and geographic distance in our study areas was assessed with Mantel tests in the R package </w:t>
+        <w:t xml:space="preserve">in GenAlEx. Nei’s genetic distance matrix was paired with a geographic distance matrix to test for isolation by distance (IBD), which occurs when genetic distance between sampling locations increases with geographic distance. Geographical distance was calculated as the Euclidean distance between locations where pairs of individuals were sampled, recorded as GPS points (decimal latitude and longitude). For individuals that were detected twice, we used two averaged locations to represent their detection center. The relationship between genetic and geographic distance in our study areas was assessed with Mantel tests in the R package </w:t>
       </w:r>
       <w:r>
         <w:rPr>
@@ -5118,21 +4804,12 @@
         </w:rPr>
         <w:t xml:space="preserve">. </w:t>
       </w:r>
-      <w:proofErr w:type="gramStart"/>
-      <w:r>
-        <w:rPr>
-          <w:rFonts w:ascii="Times New Roman" w:hAnsi="Times New Roman"/>
-          <w:sz w:val="24"/>
-        </w:rPr>
-        <w:t>In order to</w:t>
-      </w:r>
-      <w:proofErr w:type="gramEnd"/>
-      <w:r>
-        <w:rPr>
-          <w:rFonts w:ascii="Times New Roman" w:hAnsi="Times New Roman"/>
-          <w:sz w:val="24"/>
-        </w:rPr>
-        <w:t xml:space="preserve"> test whether highway generally formed barriers to gene flow, </w:t>
+      <w:r>
+        <w:rPr>
+          <w:rFonts w:ascii="Times New Roman" w:hAnsi="Times New Roman"/>
+          <w:sz w:val="24"/>
+        </w:rPr>
+        <w:t xml:space="preserve">In order to test whether highway generally formed barriers to gene flow, </w:t>
       </w:r>
       <w:r>
         <w:rPr>
@@ -5294,17 +4971,8 @@
           <w:rFonts w:ascii="Times New Roman" w:hAnsi="Times New Roman"/>
           <w:sz w:val="24"/>
         </w:rPr>
-        <w:t xml:space="preserve"> in the R package </w:t>
-      </w:r>
-      <w:proofErr w:type="spellStart"/>
-      <w:r>
-        <w:rPr>
-          <w:rFonts w:ascii="Times New Roman" w:hAnsi="Times New Roman"/>
-          <w:sz w:val="24"/>
-        </w:rPr>
-        <w:t>ResistanceGA</w:t>
-      </w:r>
-      <w:proofErr w:type="spellEnd"/>
+        <w:t xml:space="preserve"> in the R package ResistanceGA</w:t>
+      </w:r>
       <w:r>
         <w:rPr>
           <w:rFonts w:ascii="Times New Roman" w:hAnsi="Times New Roman"/>
@@ -7322,23 +6990,7 @@
           <w:rFonts w:ascii="Times New Roman" w:hAnsi="Times New Roman"/>
           <w:sz w:val="24"/>
         </w:rPr>
-        <w:t xml:space="preserve"> (mean ln </w:t>
-      </w:r>
-      <w:proofErr w:type="spellStart"/>
-      <w:r>
-        <w:rPr>
-          <w:rFonts w:ascii="Times New Roman" w:hAnsi="Times New Roman"/>
-          <w:sz w:val="24"/>
-        </w:rPr>
-        <w:t>Pr</w:t>
-      </w:r>
-      <w:proofErr w:type="spellEnd"/>
-      <w:r>
-        <w:rPr>
-          <w:rFonts w:ascii="Times New Roman" w:hAnsi="Times New Roman"/>
-          <w:sz w:val="24"/>
-        </w:rPr>
-        <w:t xml:space="preserve">(X|K) = -1226.13; Figure </w:t>
+        <w:t xml:space="preserve"> (mean ln Pr(X|K) = -1226.13; Figure </w:t>
       </w:r>
       <w:r>
         <w:rPr>
@@ -7488,23 +7140,7 @@
           <w:rFonts w:ascii="Times New Roman" w:hAnsi="Times New Roman"/>
           <w:sz w:val="24"/>
         </w:rPr>
-        <w:t xml:space="preserve">two and four genetic clusters were best supported (mean ln </w:t>
-      </w:r>
-      <w:proofErr w:type="spellStart"/>
-      <w:r>
-        <w:rPr>
-          <w:rFonts w:ascii="Times New Roman" w:hAnsi="Times New Roman"/>
-          <w:sz w:val="24"/>
-        </w:rPr>
-        <w:t>Pr</w:t>
-      </w:r>
-      <w:proofErr w:type="spellEnd"/>
-      <w:r>
-        <w:rPr>
-          <w:rFonts w:ascii="Times New Roman" w:hAnsi="Times New Roman"/>
-          <w:sz w:val="24"/>
-        </w:rPr>
-        <w:t xml:space="preserve">(X|K) = -3295.63 and -2971.70). </w:t>
+        <w:t xml:space="preserve">two and four genetic clusters were best supported (mean ln Pr(X|K) = -3295.63 and -2971.70). </w:t>
       </w:r>
       <w:commentRangeEnd w:id="95"/>
       <w:r>
@@ -7602,23 +7238,7 @@
           <w:rFonts w:ascii="Times New Roman" w:hAnsi="Times New Roman"/>
           <w:sz w:val="24"/>
         </w:rPr>
-        <w:t xml:space="preserve">(mean ln </w:t>
-      </w:r>
-      <w:proofErr w:type="spellStart"/>
-      <w:r>
-        <w:rPr>
-          <w:rFonts w:ascii="Times New Roman" w:hAnsi="Times New Roman"/>
-          <w:sz w:val="24"/>
-        </w:rPr>
-        <w:t>Pr</w:t>
-      </w:r>
-      <w:proofErr w:type="spellEnd"/>
-      <w:r>
-        <w:rPr>
-          <w:rFonts w:ascii="Times New Roman" w:hAnsi="Times New Roman"/>
-          <w:sz w:val="24"/>
-        </w:rPr>
-        <w:t>(X|K) = -2059.78)</w:t>
+        <w:t>(mean ln Pr(X|K) = -2059.78)</w:t>
       </w:r>
       <w:r>
         <w:rPr>
@@ -9721,23 +9341,7 @@
           <w:rFonts w:ascii="Times New Roman" w:hAnsi="Times New Roman"/>
           <w:sz w:val="24"/>
         </w:rPr>
-        <w:t xml:space="preserve">Contrary to our expectations, we found that gray fox </w:t>
-      </w:r>
-      <w:proofErr w:type="gramStart"/>
-      <w:r>
-        <w:rPr>
-          <w:rFonts w:ascii="Times New Roman" w:hAnsi="Times New Roman"/>
-          <w:sz w:val="24"/>
-        </w:rPr>
-        <w:t>were</w:t>
-      </w:r>
-      <w:proofErr w:type="gramEnd"/>
-      <w:r>
-        <w:rPr>
-          <w:rFonts w:ascii="Times New Roman" w:hAnsi="Times New Roman"/>
-          <w:sz w:val="24"/>
-        </w:rPr>
-        <w:t xml:space="preserve"> distributed throughout the entire study area, even in urban areas such as Auburn</w:t>
+        <w:t>Contrary to our expectations, we found that gray fox were distributed throughout the entire study area, even in urban areas such as Auburn</w:t>
       </w:r>
       <w:commentRangeEnd w:id="110"/>
       <w:r>
@@ -10210,23 +9814,7 @@
           <w:rFonts w:ascii="Times New Roman" w:hAnsi="Times New Roman"/>
           <w:sz w:val="24"/>
         </w:rPr>
-        <w:t xml:space="preserve">. For small populations, those with short generation time, or those that have low initial genetic variation, time lags will be </w:t>
-      </w:r>
-      <w:proofErr w:type="gramStart"/>
-      <w:r>
-        <w:rPr>
-          <w:rFonts w:ascii="Times New Roman" w:hAnsi="Times New Roman"/>
-          <w:sz w:val="24"/>
-        </w:rPr>
-        <w:t>short</w:t>
-      </w:r>
-      <w:proofErr w:type="gramEnd"/>
-      <w:r>
-        <w:rPr>
-          <w:rFonts w:ascii="Times New Roman" w:hAnsi="Times New Roman"/>
-          <w:sz w:val="24"/>
-        </w:rPr>
-        <w:t xml:space="preserve"> and signals of disrupted gene flow will manifest quickly.  For species like gray fox and coyote, which have large populations, high genetic variability, are capable of </w:t>
+        <w:t xml:space="preserve">. For small populations, those with short generation time, or those that have low initial genetic variation, time lags will be short and signals of disrupted gene flow will manifest quickly.  For species like gray fox and coyote, which have large populations, high genetic variability, are capable of </w:t>
       </w:r>
       <w:r>
         <w:rPr>
@@ -10580,87 +10168,7 @@
           <w:sz w:val="24"/>
         </w:rPr>
         <w:lastRenderedPageBreak/>
-        <w:t xml:space="preserve">the funding provided in support of this project. We also are grateful to Ben Sacks for the expertise provided </w:t>
-      </w:r>
-      <w:proofErr w:type="gramStart"/>
-      <w:r>
-        <w:rPr>
-          <w:rFonts w:ascii="Times New Roman" w:hAnsi="Times New Roman"/>
-          <w:sz w:val="24"/>
-        </w:rPr>
-        <w:t>in the course of</w:t>
-      </w:r>
-      <w:proofErr w:type="gramEnd"/>
-      <w:r>
-        <w:rPr>
-          <w:rFonts w:ascii="Times New Roman" w:hAnsi="Times New Roman"/>
-          <w:sz w:val="24"/>
-        </w:rPr>
-        <w:t xml:space="preserve"> this study. We thank the following for their technical assistance: Zac </w:t>
-      </w:r>
-      <w:proofErr w:type="spellStart"/>
-      <w:r>
-        <w:rPr>
-          <w:rFonts w:ascii="Times New Roman" w:hAnsi="Times New Roman"/>
-          <w:sz w:val="24"/>
-        </w:rPr>
-        <w:t>Lounsberry</w:t>
-      </w:r>
-      <w:proofErr w:type="spellEnd"/>
-      <w:r>
-        <w:rPr>
-          <w:rFonts w:ascii="Times New Roman" w:hAnsi="Times New Roman"/>
-          <w:sz w:val="24"/>
-        </w:rPr>
-        <w:t xml:space="preserve">, Alisha </w:t>
-      </w:r>
-      <w:proofErr w:type="spellStart"/>
-      <w:r>
-        <w:rPr>
-          <w:rFonts w:ascii="Times New Roman" w:hAnsi="Times New Roman"/>
-          <w:sz w:val="24"/>
-        </w:rPr>
-        <w:t>Goodbla</w:t>
-      </w:r>
-      <w:proofErr w:type="spellEnd"/>
-      <w:r>
-        <w:rPr>
-          <w:rFonts w:ascii="Times New Roman" w:hAnsi="Times New Roman"/>
-          <w:sz w:val="24"/>
-        </w:rPr>
-        <w:t xml:space="preserve">, Cate Quinn, and Ryan Peek.  Additionally, we thank Matt </w:t>
-      </w:r>
-      <w:proofErr w:type="spellStart"/>
-      <w:r>
-        <w:rPr>
-          <w:rFonts w:ascii="Times New Roman" w:hAnsi="Times New Roman"/>
-          <w:sz w:val="24"/>
-        </w:rPr>
-        <w:t>Thorstensen</w:t>
-      </w:r>
-      <w:proofErr w:type="spellEnd"/>
-      <w:r>
-        <w:rPr>
-          <w:rFonts w:ascii="Times New Roman" w:hAnsi="Times New Roman"/>
-          <w:sz w:val="24"/>
-        </w:rPr>
-        <w:t xml:space="preserve">, Logan Vinson, </w:t>
-      </w:r>
-      <w:proofErr w:type="spellStart"/>
-      <w:r>
-        <w:rPr>
-          <w:rFonts w:ascii="Times New Roman" w:hAnsi="Times New Roman"/>
-          <w:sz w:val="24"/>
-        </w:rPr>
-        <w:t>Rupleen</w:t>
-      </w:r>
-      <w:proofErr w:type="spellEnd"/>
-      <w:r>
-        <w:rPr>
-          <w:rFonts w:ascii="Times New Roman" w:hAnsi="Times New Roman"/>
-          <w:sz w:val="24"/>
-        </w:rPr>
-        <w:t xml:space="preserve"> Kaur, Jessica Lin</w:t>
+        <w:t>the funding provided in support of this project. We also are grateful to Ben Sacks for the expertise provided in the course of this study. We thank the following for their technical assistance: Zac Lounsberry, Alisha Goodbla, Cate Quinn, and Ryan Peek.  Additionally, we thank Matt Thorstensen, Logan Vinson, Rupleen Kaur, Jessica Lin</w:t>
       </w:r>
       <w:r>
         <w:rPr>
@@ -18759,23 +18267,7 @@
           <w:rFonts w:ascii="Times New Roman" w:hAnsi="Times New Roman"/>
           <w:sz w:val="24"/>
         </w:rPr>
-        <w:t xml:space="preserve">. The best supported model for each region and species is bolded. For all but the East Bay, the highways have no </w:t>
-      </w:r>
-      <w:proofErr w:type="spellStart"/>
-      <w:r>
-        <w:rPr>
-          <w:rFonts w:ascii="Times New Roman" w:hAnsi="Times New Roman"/>
-          <w:sz w:val="24"/>
-        </w:rPr>
-        <w:t>affect</w:t>
-      </w:r>
-      <w:proofErr w:type="spellEnd"/>
-      <w:r>
-        <w:rPr>
-          <w:rFonts w:ascii="Times New Roman" w:hAnsi="Times New Roman"/>
-          <w:sz w:val="24"/>
-        </w:rPr>
-        <w:t>. In the East Bay, traffic rates influence patterns of genetic distance.</w:t>
+        <w:t>. The best supported model for each region and species is bolded. For all but the East Bay, the highways have no affect. In the East Bay, traffic rates influence patterns of genetic distance.</w:t>
       </w:r>
     </w:p>
     <w:tbl>
@@ -21158,15 +20650,7 @@
         <w:annotationRef/>
       </w:r>
       <w:r>
-        <w:t xml:space="preserve">Should this </w:t>
-      </w:r>
-      <w:proofErr w:type="gramStart"/>
-      <w:r>
-        <w:t>say</w:t>
-      </w:r>
-      <w:proofErr w:type="gramEnd"/>
-      <w:r>
-        <w:t xml:space="preserve"> “sampling locations at the individual level”? or something to that effect?</w:t>
+        <w:t>Should this say “sampling locations at the individual level”? or something to that effect?</w:t>
       </w:r>
     </w:p>
   </w:comment>
@@ -21182,31 +20666,7 @@
         <w:annotationRef/>
       </w:r>
       <w:r>
-        <w:t xml:space="preserve">This is confusing to me in terms of using </w:t>
-      </w:r>
-      <w:proofErr w:type="gramStart"/>
-      <w:r>
-        <w:t>individuals</w:t>
-      </w:r>
-      <w:proofErr w:type="gramEnd"/>
-      <w:r>
-        <w:t xml:space="preserve"> vs sample sets (i.e., relative to highways).  It sounded like the former until you specify how you calculated Euclidean distance, which is based on individuals.  If the latter, how did you estimate </w:t>
-      </w:r>
-      <w:proofErr w:type="spellStart"/>
-      <w:r>
-        <w:t>Fst</w:t>
-      </w:r>
-      <w:proofErr w:type="spellEnd"/>
-      <w:r>
-        <w:t xml:space="preserve"> and </w:t>
-      </w:r>
-      <w:proofErr w:type="spellStart"/>
-      <w:r>
-        <w:t>Neis</w:t>
-      </w:r>
-      <w:proofErr w:type="spellEnd"/>
-      <w:r>
-        <w:t xml:space="preserve"> from individuals?  </w:t>
+        <w:t xml:space="preserve">This is confusing to me in terms of using individuals vs sample sets (i.e., relative to highways).  It sounded like the former until you specify how you calculated Euclidean distance, which is based on individuals.  If the latter, how did you estimate Fst and Neis from individuals?  </w:t>
       </w:r>
     </w:p>
   </w:comment>
@@ -21221,21 +20681,8 @@
         </w:rPr>
         <w:annotationRef/>
       </w:r>
-      <w:proofErr w:type="spellStart"/>
-      <w:r>
-        <w:t>Fst</w:t>
-      </w:r>
-      <w:proofErr w:type="spellEnd"/>
-      <w:r>
-        <w:t xml:space="preserve"> </w:t>
-      </w:r>
-      <w:proofErr w:type="spellStart"/>
-      <w:r>
-        <w:t>est</w:t>
-      </w:r>
-      <w:proofErr w:type="spellEnd"/>
-      <w:r>
-        <w:t xml:space="preserve"> from sampling group </w:t>
+      <w:r>
+        <w:t xml:space="preserve">Fst est from sampling group </w:t>
       </w:r>
     </w:p>
     <w:p>
@@ -21243,15 +20690,7 @@
         <w:pStyle w:val="CommentText"/>
       </w:pPr>
       <w:r>
-        <w:t xml:space="preserve">Gen/Geo </w:t>
-      </w:r>
-      <w:proofErr w:type="spellStart"/>
-      <w:r>
-        <w:t>dist</w:t>
-      </w:r>
-      <w:proofErr w:type="spellEnd"/>
-      <w:r>
-        <w:t xml:space="preserve"> at individual level</w:t>
+        <w:t>Gen/Geo dist at individual level</w:t>
       </w:r>
     </w:p>
   </w:comment>
@@ -21299,15 +20738,7 @@
         <w:annotationRef/>
       </w:r>
       <w:r>
-        <w:t xml:space="preserve">Not clear to me how you </w:t>
-      </w:r>
-      <w:proofErr w:type="gramStart"/>
-      <w:r>
-        <w:t>can</w:t>
-      </w:r>
-      <w:proofErr w:type="gramEnd"/>
-      <w:r>
-        <w:t xml:space="preserve"> have a single alpha if you used a sequential Bonferroni correction.  The way it works is that after ordering the raw P-values, the adjustment proceeds as alpha divided by rank, where rank 1 is the highest P value and rank n is the lowest P value among n comparisons.</w:t>
+        <w:t>Not clear to me how you can have a single alpha if you used a sequential Bonferroni correction.  The way it works is that after ordering the raw P-values, the adjustment proceeds as alpha divided by rank, where rank 1 is the highest P value and rank n is the lowest P value among n comparisons.</w:t>
       </w:r>
     </w:p>
   </w:comment>
@@ -21323,23 +20754,7 @@
         <w:annotationRef/>
       </w:r>
       <w:r>
-        <w:t xml:space="preserve">Figure 4A shows these relationships only within populations, so the reader </w:t>
-      </w:r>
-      <w:proofErr w:type="gramStart"/>
-      <w:r>
-        <w:t>has to</w:t>
-      </w:r>
-      <w:proofErr w:type="gramEnd"/>
-      <w:r>
-        <w:t xml:space="preserve"> take your word for the interpretation that no such relationships were found between sides of the highways.  You could add rectangular matrices showing </w:t>
-      </w:r>
-      <w:proofErr w:type="gramStart"/>
-      <w:r>
-        <w:t>all of</w:t>
-      </w:r>
-      <w:proofErr w:type="gramEnd"/>
-      <w:r>
-        <w:t xml:space="preserve"> the between-side relatedness estimates too.</w:t>
+        <w:t>Figure 4A shows these relationships only within populations, so the reader has to take your word for the interpretation that no such relationships were found between sides of the highways.  You could add rectangular matrices showing all of the between-side relatedness estimates too.</w:t>
       </w:r>
     </w:p>
   </w:comment>
@@ -21379,25 +20794,7 @@
           <w:sz w:val="24"/>
           <w:szCs w:val="24"/>
         </w:rPr>
-        <w:t xml:space="preserve">ln </w:t>
-      </w:r>
-      <w:proofErr w:type="spellStart"/>
-      <w:r>
-        <w:rPr>
-          <w:rFonts w:ascii="Times New Roman" w:hAnsi="Times New Roman" w:cs="Times New Roman"/>
-          <w:sz w:val="24"/>
-          <w:szCs w:val="24"/>
-        </w:rPr>
-        <w:t>Pr</w:t>
-      </w:r>
-      <w:proofErr w:type="spellEnd"/>
-      <w:r>
-        <w:rPr>
-          <w:rFonts w:ascii="Times New Roman" w:hAnsi="Times New Roman" w:cs="Times New Roman"/>
-          <w:sz w:val="24"/>
-          <w:szCs w:val="24"/>
-        </w:rPr>
-        <w:t>(X|K)</w:t>
+        <w:t>ln Pr(X|K)</w:t>
       </w:r>
       <w:r>
         <w:rPr>
@@ -21551,6 +20948,9 @@
       <w:r>
         <w:t xml:space="preserve">Need to better clarify in methods that gf </w:t>
       </w:r>
+      <w:r>
+        <w:t>should be less urban assoc?</w:t>
+      </w:r>
     </w:p>
   </w:comment>
   <w:comment w:id="112" w:author="Ben" w:date="2021-02-08T12:24:00Z" w:initials="Ben">
@@ -21581,15 +20981,7 @@
         <w:annotationRef/>
       </w:r>
       <w:r>
-        <w:t xml:space="preserve">This is a very important </w:t>
-      </w:r>
-      <w:proofErr w:type="gramStart"/>
-      <w:r>
-        <w:t>point, but</w:t>
-      </w:r>
-      <w:proofErr w:type="gramEnd"/>
-      <w:r>
-        <w:t xml:space="preserve"> seems like it should come much earlier in your discussion. Up to now, you have essentially interpreted your results as though this statement were not true.</w:t>
+        <w:t>This is a very important point, but seems like it should come much earlier in your discussion. Up to now, you have essentially interpreted your results as though this statement were not true.</w:t>
       </w:r>
     </w:p>
   </w:comment>

</xml_diff>

<commit_message>
Draft 3 for working remotely
</commit_message>
<xml_diff>
--- a/documents/Coen et al Chapter 3 draft 3.docx
+++ b/documents/Coen et al Chapter 3 draft 3.docx
@@ -154,7 +154,23 @@
           <w:rFonts w:ascii="Times New Roman" w:hAnsi="Times New Roman"/>
           <w:sz w:val="24"/>
         </w:rPr>
-        <w:t xml:space="preserve"> across a highway varied between two species, coyote and gray fox. These species are biologically similar but differ in ecological specialization and tolerance for disturbance. </w:t>
+        <w:t xml:space="preserve"> across a highway varied between two species, </w:t>
+      </w:r>
+      <w:proofErr w:type="gramStart"/>
+      <w:r>
+        <w:rPr>
+          <w:rFonts w:ascii="Times New Roman" w:hAnsi="Times New Roman"/>
+          <w:sz w:val="24"/>
+        </w:rPr>
+        <w:t>coyote</w:t>
+      </w:r>
+      <w:proofErr w:type="gramEnd"/>
+      <w:r>
+        <w:rPr>
+          <w:rFonts w:ascii="Times New Roman" w:hAnsi="Times New Roman"/>
+          <w:sz w:val="24"/>
+        </w:rPr>
+        <w:t xml:space="preserve"> and gray fox. These species are biologically similar but differ in ecological specialization and tolerance for disturbance. </w:t>
       </w:r>
       <w:r>
         <w:rPr>
@@ -782,7 +798,23 @@
           <w:rFonts w:ascii="Times New Roman" w:hAnsi="Times New Roman"/>
           <w:sz w:val="24"/>
         </w:rPr>
-        <w:t xml:space="preserve">Overpasses or undercrossings may be installed to restore natural gene flow patterns.  However, to effectively plan these and other mitigation activities, transportation agencies must know which roads to target, whether existing structures are providing wildlife passage, and which species are most affected. </w:t>
+        <w:t xml:space="preserve">Overpasses or </w:t>
+      </w:r>
+      <w:proofErr w:type="spellStart"/>
+      <w:r>
+        <w:rPr>
+          <w:rFonts w:ascii="Times New Roman" w:hAnsi="Times New Roman"/>
+          <w:sz w:val="24"/>
+        </w:rPr>
+        <w:t>undercrossings</w:t>
+      </w:r>
+      <w:proofErr w:type="spellEnd"/>
+      <w:r>
+        <w:rPr>
+          <w:rFonts w:ascii="Times New Roman" w:hAnsi="Times New Roman"/>
+          <w:sz w:val="24"/>
+        </w:rPr>
+        <w:t xml:space="preserve"> may be installed to restore natural gene flow patterns.  However, to effectively plan these and other mitigation activities, transportation agencies must know which roads to target, whether existing structures are providing wildlife passage, and which species are most affected. </w:t>
       </w:r>
       <w:r>
         <w:rPr>
@@ -1534,7 +1566,23 @@
           <w:rFonts w:ascii="Times New Roman" w:hAnsi="Times New Roman"/>
           <w:sz w:val="24"/>
         </w:rPr>
-        <w:t xml:space="preserve"> spp) may be less affected by roads than habitat specialists, such as gray foxes (</w:t>
+        <w:t xml:space="preserve"> </w:t>
+      </w:r>
+      <w:proofErr w:type="spellStart"/>
+      <w:r>
+        <w:rPr>
+          <w:rFonts w:ascii="Times New Roman" w:hAnsi="Times New Roman"/>
+          <w:sz w:val="24"/>
+        </w:rPr>
+        <w:t>spp</w:t>
+      </w:r>
+      <w:proofErr w:type="spellEnd"/>
+      <w:r>
+        <w:rPr>
+          <w:rFonts w:ascii="Times New Roman" w:hAnsi="Times New Roman"/>
+          <w:sz w:val="24"/>
+        </w:rPr>
+        <w:t>) may be less affected by roads than habitat specialists, such as gray foxes (</w:t>
       </w:r>
       <w:r>
         <w:rPr>
@@ -1542,8 +1590,18 @@
           <w:i/>
           <w:sz w:val="24"/>
         </w:rPr>
-        <w:t>Urocyon cinereoargenteus</w:t>
-      </w:r>
+        <w:t xml:space="preserve">Urocyon </w:t>
+      </w:r>
+      <w:proofErr w:type="spellStart"/>
+      <w:r>
+        <w:rPr>
+          <w:rFonts w:ascii="Times New Roman" w:hAnsi="Times New Roman"/>
+          <w:i/>
+          <w:sz w:val="24"/>
+        </w:rPr>
+        <w:t>cinereoargenteus</w:t>
+      </w:r>
+      <w:proofErr w:type="spellEnd"/>
       <w:r>
         <w:rPr>
           <w:rFonts w:ascii="Times New Roman" w:hAnsi="Times New Roman"/>
@@ -2960,7 +3018,23 @@
           <w:rFonts w:ascii="Times New Roman" w:hAnsi="Times New Roman"/>
           <w:sz w:val="24"/>
         </w:rPr>
-        <w:t>⁰C upon return to the lab. DNA was extracted using the QIAamp Mini Stool Kit (QIAGEN). To minimize opportunities for contamination, all extractions were done in a laboratory isolated from post-PCR products and lab benchtops were bleached before and after fecal samples were handled.</w:t>
+        <w:t xml:space="preserve">⁰C upon return to the lab. DNA was extracted using the </w:t>
+      </w:r>
+      <w:proofErr w:type="spellStart"/>
+      <w:r>
+        <w:rPr>
+          <w:rFonts w:ascii="Times New Roman" w:hAnsi="Times New Roman"/>
+          <w:sz w:val="24"/>
+        </w:rPr>
+        <w:t>QIAamp</w:t>
+      </w:r>
+      <w:proofErr w:type="spellEnd"/>
+      <w:r>
+        <w:rPr>
+          <w:rFonts w:ascii="Times New Roman" w:hAnsi="Times New Roman"/>
+          <w:sz w:val="24"/>
+        </w:rPr>
+        <w:t xml:space="preserve"> Mini Stool Kit (QIAGEN). To minimize opportunities for contamination, all extractions were done in a laboratory isolated from post-PCR products and lab benchtops were bleached before and after fecal samples were handled.</w:t>
       </w:r>
     </w:p>
     <w:p>
@@ -3397,7 +3471,55 @@
           <w:rFonts w:ascii="Times New Roman" w:hAnsi="Times New Roman"/>
           <w:sz w:val="24"/>
         </w:rPr>
-        <w:t xml:space="preserve">. Microsatellite loci were multiplexed using the QIAGEN Multiplex PCR Kit (QIAGEN) with two multiplexes containing 7 loci each. Two microliters of PCR product were combined with 9.5 μl of highly deionized formamide and 0.5μl of Genescan 500 LIZ size standard (Thermo Fisher Scientific; Thermo). Fragment analysis was performed on an ABI PRISM 3730 DNA Analyzer (Thermo) and alleles were scored with STRand </w:t>
+        <w:t xml:space="preserve">. Microsatellite loci were multiplexed using the QIAGEN Multiplex PCR Kit (QIAGEN) with two multiplexes containing 7 loci each. Two microliters of PCR product were combined with 9.5 </w:t>
+      </w:r>
+      <w:proofErr w:type="spellStart"/>
+      <w:r>
+        <w:rPr>
+          <w:rFonts w:ascii="Times New Roman" w:hAnsi="Times New Roman"/>
+          <w:sz w:val="24"/>
+        </w:rPr>
+        <w:t>μl</w:t>
+      </w:r>
+      <w:proofErr w:type="spellEnd"/>
+      <w:r>
+        <w:rPr>
+          <w:rFonts w:ascii="Times New Roman" w:hAnsi="Times New Roman"/>
+          <w:sz w:val="24"/>
+        </w:rPr>
+        <w:t xml:space="preserve"> of highly deionized formamide and 0.5μl of </w:t>
+      </w:r>
+      <w:proofErr w:type="spellStart"/>
+      <w:r>
+        <w:rPr>
+          <w:rFonts w:ascii="Times New Roman" w:hAnsi="Times New Roman"/>
+          <w:sz w:val="24"/>
+        </w:rPr>
+        <w:t>Genescan</w:t>
+      </w:r>
+      <w:proofErr w:type="spellEnd"/>
+      <w:r>
+        <w:rPr>
+          <w:rFonts w:ascii="Times New Roman" w:hAnsi="Times New Roman"/>
+          <w:sz w:val="24"/>
+        </w:rPr>
+        <w:t xml:space="preserve"> 500 LIZ size standard (Thermo Fisher Scientific; Thermo). Fragment analysis was performed on an ABI PRISM 3730 DNA Analyzer (Thermo) and alleles were scored with </w:t>
+      </w:r>
+      <w:proofErr w:type="spellStart"/>
+      <w:r>
+        <w:rPr>
+          <w:rFonts w:ascii="Times New Roman" w:hAnsi="Times New Roman"/>
+          <w:sz w:val="24"/>
+        </w:rPr>
+        <w:t>STRand</w:t>
+      </w:r>
+      <w:proofErr w:type="spellEnd"/>
+      <w:r>
+        <w:rPr>
+          <w:rFonts w:ascii="Times New Roman" w:hAnsi="Times New Roman"/>
+          <w:sz w:val="24"/>
+        </w:rPr>
+        <w:t xml:space="preserve"> </w:t>
       </w:r>
       <w:r>
         <w:rPr>
@@ -3511,7 +3633,23 @@
           <w:rFonts w:ascii="Times New Roman" w:hAnsi="Times New Roman"/>
           <w:sz w:val="24"/>
         </w:rPr>
-        <w:t xml:space="preserve">. Only samples with &gt;85% complete genotypes were used for genetic analysis. The R package Allelematch </w:t>
+        <w:t xml:space="preserve">. Only samples with &gt;85% complete genotypes were used for genetic analysis. The R package </w:t>
+      </w:r>
+      <w:proofErr w:type="spellStart"/>
+      <w:r>
+        <w:rPr>
+          <w:rFonts w:ascii="Times New Roman" w:hAnsi="Times New Roman"/>
+          <w:sz w:val="24"/>
+        </w:rPr>
+        <w:t>Allelematch</w:t>
+      </w:r>
+      <w:proofErr w:type="spellEnd"/>
+      <w:r>
+        <w:rPr>
+          <w:rFonts w:ascii="Times New Roman" w:hAnsi="Times New Roman"/>
+          <w:sz w:val="24"/>
+        </w:rPr>
+        <w:t xml:space="preserve"> </w:t>
       </w:r>
       <w:r>
         <w:rPr>
@@ -3586,7 +3724,23 @@
           <w:rFonts w:ascii="Times New Roman" w:hAnsi="Times New Roman"/>
           <w:sz w:val="24"/>
         </w:rPr>
-        <w:t xml:space="preserve">Before any analyses were conducted, microsatellite loci were tested for conformance to Hardy-Weinberg equilibrium and linkage equilibrium using GenAlEx version 6.502 </w:t>
+        <w:t xml:space="preserve">Before any analyses were conducted, microsatellite loci were tested for conformance to Hardy-Weinberg equilibrium and linkage equilibrium using </w:t>
+      </w:r>
+      <w:proofErr w:type="spellStart"/>
+      <w:r>
+        <w:rPr>
+          <w:rFonts w:ascii="Times New Roman" w:hAnsi="Times New Roman"/>
+          <w:sz w:val="24"/>
+        </w:rPr>
+        <w:t>GenAlEx</w:t>
+      </w:r>
+      <w:proofErr w:type="spellEnd"/>
+      <w:r>
+        <w:rPr>
+          <w:rFonts w:ascii="Times New Roman" w:hAnsi="Times New Roman"/>
+          <w:sz w:val="24"/>
+        </w:rPr>
+        <w:t xml:space="preserve"> version 6.502 </w:t>
       </w:r>
       <w:r>
         <w:rPr>
@@ -3833,7 +3987,23 @@
           <w:rFonts w:ascii="Times New Roman" w:hAnsi="Times New Roman"/>
           <w:sz w:val="24"/>
         </w:rPr>
-        <w:t xml:space="preserve">) in GenAlEx. Because small sample sizes can negatively bias genetic diversity estimates, we did a rarefaction analysis in HP-Rare </w:t>
+        <w:t xml:space="preserve">) in </w:t>
+      </w:r>
+      <w:proofErr w:type="spellStart"/>
+      <w:r>
+        <w:rPr>
+          <w:rFonts w:ascii="Times New Roman" w:hAnsi="Times New Roman"/>
+          <w:sz w:val="24"/>
+        </w:rPr>
+        <w:t>GenAlEx</w:t>
+      </w:r>
+      <w:proofErr w:type="spellEnd"/>
+      <w:r>
+        <w:rPr>
+          <w:rFonts w:ascii="Times New Roman" w:hAnsi="Times New Roman"/>
+          <w:sz w:val="24"/>
+        </w:rPr>
+        <w:t xml:space="preserve">. Because small sample sizes can negatively bias genetic diversity estimates, we did a rarefaction analysis in HP-Rare </w:t>
       </w:r>
       <w:r>
         <w:rPr>
@@ -3944,7 +4114,31 @@
           <w:rFonts w:ascii="Times New Roman" w:hAnsi="Times New Roman"/>
           <w:sz w:val="24"/>
         </w:rPr>
-        <w:t>pairwise relatedness (r) among coyotes in GenAlEx to identify close relatives (first and second</w:t>
+        <w:t xml:space="preserve">pairwise relatedness (r) among coyotes in </w:t>
+      </w:r>
+      <w:proofErr w:type="spellStart"/>
+      <w:r>
+        <w:rPr>
+          <w:rFonts w:ascii="Times New Roman" w:hAnsi="Times New Roman"/>
+          <w:sz w:val="24"/>
+        </w:rPr>
+        <w:t>GenAlEx</w:t>
+      </w:r>
+      <w:proofErr w:type="spellEnd"/>
+      <w:r>
+        <w:rPr>
+          <w:rFonts w:ascii="Times New Roman" w:hAnsi="Times New Roman"/>
+          <w:sz w:val="24"/>
+        </w:rPr>
+        <w:t xml:space="preserve"> to identify close relatives (first and </w:t>
+      </w:r>
+      <w:proofErr w:type="gramStart"/>
+      <w:r>
+        <w:rPr>
+          <w:rFonts w:ascii="Times New Roman" w:hAnsi="Times New Roman"/>
+          <w:sz w:val="24"/>
+        </w:rPr>
+        <w:t>second</w:t>
       </w:r>
       <w:ins w:id="52" w:author="Ben" w:date="2021-02-08T07:34:00Z">
         <w:r>
@@ -3961,7 +4155,15 @@
           <w:rFonts w:ascii="Times New Roman" w:hAnsi="Times New Roman"/>
           <w:sz w:val="24"/>
         </w:rPr>
-        <w:t>order) in our dataset</w:t>
+        <w:t>order</w:t>
+      </w:r>
+      <w:proofErr w:type="gramEnd"/>
+      <w:r>
+        <w:rPr>
+          <w:rFonts w:ascii="Times New Roman" w:hAnsi="Times New Roman"/>
+          <w:sz w:val="24"/>
+        </w:rPr>
+        <w:t>) in our dataset</w:t>
       </w:r>
       <w:ins w:id="53" w:author="Ben" w:date="2021-02-08T07:33:00Z">
         <w:r>
@@ -4310,7 +4512,39 @@
           <w:rFonts w:ascii="Times New Roman" w:hAnsi="Times New Roman"/>
           <w:sz w:val="24"/>
         </w:rPr>
-        <w:t>Bay and K=1 through K=6 for the Sierra Nevada foothills dataset</w:t>
+        <w:t>Bay and K=1 through K=</w:t>
+      </w:r>
+      <w:del w:id="63" w:author="amandacoenfry@gmail.com" w:date="2021-02-10T05:00:00Z">
+        <w:r>
+          <w:rPr>
+            <w:rFonts w:ascii="Times New Roman" w:hAnsi="Times New Roman"/>
+            <w:sz w:val="24"/>
+          </w:rPr>
+          <w:delText xml:space="preserve">6 </w:delText>
+        </w:r>
+      </w:del>
+      <w:ins w:id="64" w:author="amandacoenfry@gmail.com" w:date="2021-02-10T05:00:00Z">
+        <w:r>
+          <w:rPr>
+            <w:rFonts w:ascii="Times New Roman" w:hAnsi="Times New Roman"/>
+            <w:sz w:val="24"/>
+          </w:rPr>
+          <w:t>9</w:t>
+        </w:r>
+        <w:r>
+          <w:rPr>
+            <w:rFonts w:ascii="Times New Roman" w:hAnsi="Times New Roman"/>
+            <w:sz w:val="24"/>
+          </w:rPr>
+          <w:t xml:space="preserve"> </w:t>
+        </w:r>
+      </w:ins>
+      <w:r>
+        <w:rPr>
+          <w:rFonts w:ascii="Times New Roman" w:hAnsi="Times New Roman"/>
+          <w:sz w:val="24"/>
+        </w:rPr>
+        <w:t>for the Sierra Nevada foothills dataset</w:t>
       </w:r>
       <w:r>
         <w:rPr>
@@ -4326,7 +4560,7 @@
         </w:rPr>
         <w:t xml:space="preserve">, where K is the number of </w:t>
       </w:r>
-      <w:ins w:id="63" w:author="Ben" w:date="2021-02-08T07:39:00Z">
+      <w:ins w:id="65" w:author="Ben" w:date="2021-02-08T07:39:00Z">
         <w:r>
           <w:rPr>
             <w:rFonts w:ascii="Times New Roman" w:hAnsi="Times New Roman" w:cs="Times New Roman"/>
@@ -4345,7 +4579,7 @@
           <w:t>clusters assumed</w:t>
         </w:r>
       </w:ins>
-      <w:ins w:id="64" w:author="amandacoenfry@gmail.com" w:date="2021-02-08T13:07:00Z">
+      <w:ins w:id="66" w:author="amandacoenfry@gmail.com" w:date="2021-02-08T13:07:00Z">
         <w:r>
           <w:rPr>
             <w:rFonts w:ascii="Times New Roman" w:hAnsi="Times New Roman" w:cs="Times New Roman"/>
@@ -4362,7 +4596,7 @@
         </w:rPr>
         <w:t xml:space="preserve"> Ten replicates were conducted for each K. We </w:t>
       </w:r>
-      <w:ins w:id="65" w:author="Ben" w:date="2021-02-08T07:39:00Z">
+      <w:ins w:id="67" w:author="Ben" w:date="2021-02-08T07:39:00Z">
         <w:r>
           <w:rPr>
             <w:rFonts w:ascii="Times New Roman" w:hAnsi="Times New Roman" w:cs="Times New Roman"/>
@@ -4384,7 +4618,55 @@
           <w:rFonts w:ascii="Times New Roman" w:hAnsi="Times New Roman"/>
           <w:sz w:val="24"/>
         </w:rPr>
-        <w:t xml:space="preserve">K by examining plots of the mean likelihood value ln Pr(X|K) and calculating ∆K (Evanno et al. 2005) in STRUCTURE HARVESTER (Earl and vonHoldt 2011). The program </w:t>
+        <w:t xml:space="preserve">K by examining plots of the mean likelihood value ln </w:t>
+      </w:r>
+      <w:proofErr w:type="spellStart"/>
+      <w:r>
+        <w:rPr>
+          <w:rFonts w:ascii="Times New Roman" w:hAnsi="Times New Roman"/>
+          <w:sz w:val="24"/>
+        </w:rPr>
+        <w:t>Pr</w:t>
+      </w:r>
+      <w:proofErr w:type="spellEnd"/>
+      <w:r>
+        <w:rPr>
+          <w:rFonts w:ascii="Times New Roman" w:hAnsi="Times New Roman"/>
+          <w:sz w:val="24"/>
+        </w:rPr>
+        <w:t>(X|K) and calculating ∆K (</w:t>
+      </w:r>
+      <w:proofErr w:type="spellStart"/>
+      <w:r>
+        <w:rPr>
+          <w:rFonts w:ascii="Times New Roman" w:hAnsi="Times New Roman"/>
+          <w:sz w:val="24"/>
+        </w:rPr>
+        <w:t>Evanno</w:t>
+      </w:r>
+      <w:proofErr w:type="spellEnd"/>
+      <w:r>
+        <w:rPr>
+          <w:rFonts w:ascii="Times New Roman" w:hAnsi="Times New Roman"/>
+          <w:sz w:val="24"/>
+        </w:rPr>
+        <w:t xml:space="preserve"> et al. 2005) in STRUCTURE HARVESTER (Earl and </w:t>
+      </w:r>
+      <w:proofErr w:type="spellStart"/>
+      <w:r>
+        <w:rPr>
+          <w:rFonts w:ascii="Times New Roman" w:hAnsi="Times New Roman"/>
+          <w:sz w:val="24"/>
+        </w:rPr>
+        <w:t>vonHoldt</w:t>
+      </w:r>
+      <w:proofErr w:type="spellEnd"/>
+      <w:r>
+        <w:rPr>
+          <w:rFonts w:ascii="Times New Roman" w:hAnsi="Times New Roman"/>
+          <w:sz w:val="24"/>
+        </w:rPr>
+        <w:t xml:space="preserve"> 2011). The program </w:t>
       </w:r>
       <w:r>
         <w:rPr>
@@ -4506,8 +4788,8 @@
           <w:sz w:val="24"/>
         </w:rPr>
       </w:pPr>
-      <w:commentRangeStart w:id="66"/>
-      <w:commentRangeStart w:id="67"/>
+      <w:commentRangeStart w:id="68"/>
+      <w:commentRangeStart w:id="69"/>
       <w:r>
         <w:rPr>
           <w:rFonts w:ascii="Times New Roman" w:hAnsi="Times New Roman"/>
@@ -4528,7 +4810,23 @@
           <w:rFonts w:ascii="Times New Roman" w:hAnsi="Times New Roman"/>
           <w:sz w:val="24"/>
         </w:rPr>
-        <w:t xml:space="preserve"> values (a measure of genetic differentiation) among sampling locations in an AMOVA framework in GenAlEx. Significance of pairwise F</w:t>
+        <w:t xml:space="preserve"> values (a measure of genetic differentiation) among sampling locations in an AMOVA framework in </w:t>
+      </w:r>
+      <w:proofErr w:type="spellStart"/>
+      <w:r>
+        <w:rPr>
+          <w:rFonts w:ascii="Times New Roman" w:hAnsi="Times New Roman"/>
+          <w:sz w:val="24"/>
+        </w:rPr>
+        <w:t>GenAlEx</w:t>
+      </w:r>
+      <w:proofErr w:type="spellEnd"/>
+      <w:r>
+        <w:rPr>
+          <w:rFonts w:ascii="Times New Roman" w:hAnsi="Times New Roman"/>
+          <w:sz w:val="24"/>
+        </w:rPr>
+        <w:t>. Significance of pairwise F</w:t>
       </w:r>
       <w:r>
         <w:rPr>
@@ -4571,7 +4869,23 @@
           <w:rFonts w:ascii="Times New Roman" w:hAnsi="Times New Roman"/>
           <w:sz w:val="24"/>
         </w:rPr>
-        <w:t xml:space="preserve"> permutations. We calculated Nei’s genetic distance </w:t>
+        <w:t xml:space="preserve"> permutations. We calculated </w:t>
+      </w:r>
+      <w:proofErr w:type="spellStart"/>
+      <w:r>
+        <w:rPr>
+          <w:rFonts w:ascii="Times New Roman" w:hAnsi="Times New Roman"/>
+          <w:sz w:val="24"/>
+        </w:rPr>
+        <w:t>Nei’s</w:t>
+      </w:r>
+      <w:proofErr w:type="spellEnd"/>
+      <w:r>
+        <w:rPr>
+          <w:rFonts w:ascii="Times New Roman" w:hAnsi="Times New Roman"/>
+          <w:sz w:val="24"/>
+        </w:rPr>
+        <w:t xml:space="preserve"> genetic distance </w:t>
       </w:r>
       <w:r>
         <w:rPr>
@@ -4615,7 +4929,7 @@
         </w:rPr>
         <w:t xml:space="preserve"> among </w:t>
       </w:r>
-      <w:commentRangeStart w:id="68"/>
+      <w:commentRangeStart w:id="70"/>
       <w:r>
         <w:rPr>
           <w:rFonts w:ascii="Times New Roman" w:hAnsi="Times New Roman"/>
@@ -4623,6 +4937,101 @@
         </w:rPr>
         <w:t xml:space="preserve">sampling locations </w:t>
       </w:r>
+      <w:commentRangeEnd w:id="70"/>
+      <w:r>
+        <w:rPr>
+          <w:rStyle w:val="CommentReference"/>
+        </w:rPr>
+        <w:commentReference w:id="70"/>
+      </w:r>
+      <w:r>
+        <w:rPr>
+          <w:rFonts w:ascii="Times New Roman" w:hAnsi="Times New Roman"/>
+          <w:sz w:val="24"/>
+        </w:rPr>
+        <w:t xml:space="preserve">in </w:t>
+      </w:r>
+      <w:proofErr w:type="spellStart"/>
+      <w:r>
+        <w:rPr>
+          <w:rFonts w:ascii="Times New Roman" w:hAnsi="Times New Roman"/>
+          <w:sz w:val="24"/>
+        </w:rPr>
+        <w:t>GenAlEx</w:t>
+      </w:r>
+      <w:proofErr w:type="spellEnd"/>
+      <w:r>
+        <w:rPr>
+          <w:rFonts w:ascii="Times New Roman" w:hAnsi="Times New Roman"/>
+          <w:sz w:val="24"/>
+        </w:rPr>
+        <w:t xml:space="preserve">. </w:t>
+      </w:r>
+      <w:proofErr w:type="spellStart"/>
+      <w:r>
+        <w:rPr>
+          <w:rFonts w:ascii="Times New Roman" w:hAnsi="Times New Roman"/>
+          <w:sz w:val="24"/>
+        </w:rPr>
+        <w:t>Nei’s</w:t>
+      </w:r>
+      <w:proofErr w:type="spellEnd"/>
+      <w:r>
+        <w:rPr>
+          <w:rFonts w:ascii="Times New Roman" w:hAnsi="Times New Roman"/>
+          <w:sz w:val="24"/>
+        </w:rPr>
+        <w:t xml:space="preserve"> genetic distance matrix was paired with a geographic distance matrix to test for isolation by distance (IBD), which occurs when genetic distance between sampling locations increases with geographic distance. Geographical distance was calculated as the Euclidean distance between locations where pairs of individuals were sampled, recorded as GPS points (decimal latitude and longitude). For individuals that were detected twice, we used two averaged locations to represent their detection center. The relationship between genetic and geographic distance in our study areas was assessed with Mantel tests in the R package </w:t>
+      </w:r>
+      <w:r>
+        <w:rPr>
+          <w:rFonts w:ascii="Times New Roman" w:hAnsi="Times New Roman"/>
+          <w:sz w:val="24"/>
+        </w:rPr>
+        <w:t xml:space="preserve">VEGAN </w:t>
+      </w:r>
+      <w:r>
+        <w:rPr>
+          <w:rFonts w:ascii="Times New Roman" w:hAnsi="Times New Roman"/>
+          <w:sz w:val="24"/>
+        </w:rPr>
+        <w:fldChar w:fldCharType="begin" w:fldLock="1"/>
+      </w:r>
+      <w:r>
+        <w:rPr>
+          <w:rFonts w:ascii="Times New Roman" w:hAnsi="Times New Roman" w:cs="Times New Roman"/>
+        </w:rPr>
+        <w:instrText>ADDIN CSL_CITATION {"citationItems":[{"id":"ITEM-1","itemData":{"DOI":"10.1111/j.1654-1103.2003.tb02228.x","ISBN":"1515294404","ISSN":"11009233","abstract":"VEGAN adds vegetation analysis functions to the general-purpose statistical program R. Both R and VEGAN can be downloaded for free. VEGAN implements several ordination methods, including Canonical Correspondence Analysis and Non-metric Multidimensional Scaling, vector fitting of environmental variables, randomization tests, and various other analyses of vegetation data. It can be used for large data. Graphical output can be customized using the R language's extensive graphics capabilities. VEGAN is appropriate for routine and research use, if you are willing to learn some R.","author":[{"dropping-particle":"","family":"Dixon","given":"Philip","non-dropping-particle":"","parse-names":false,"suffix":""}],"container-title":"Journal of Vegetation Science","id":"ITEM-1","issue":"6","issued":{"date-parts":[["2003"]]},"page":"927-930","title":"VEGAN, a package of R functions for community ecology","type":"article-journal","volume":"14"},"uris":["http://www.mendeley.com/documents/?uuid=17b6e183-0aa9-4130-83c0-cc37aa05cf98"]}],"mendeley":{"formattedCitation":"(Dixon 2003)","plainTextFormattedCitation":"(Dixon 2003)","previouslyFormattedCitation":"(Dixon 2003)"},"properties":{"noteIndex":0},"schema":"https://github.com/citation-style-language/schema/raw/master/csl-citation.json"}</w:instrText>
+      </w:r>
+      <w:r>
+        <w:rPr>
+          <w:rFonts w:ascii="Times New Roman" w:hAnsi="Times New Roman"/>
+          <w:sz w:val="24"/>
+        </w:rPr>
+        <w:fldChar w:fldCharType="separate"/>
+      </w:r>
+      <w:r>
+        <w:rPr>
+          <w:rFonts w:ascii="Times New Roman" w:hAnsi="Times New Roman"/>
+          <w:noProof/>
+          <w:sz w:val="24"/>
+        </w:rPr>
+        <w:t>(Dixon 2003)</w:t>
+      </w:r>
+      <w:r>
+        <w:rPr>
+          <w:rFonts w:ascii="Times New Roman" w:hAnsi="Times New Roman"/>
+          <w:sz w:val="24"/>
+        </w:rPr>
+        <w:fldChar w:fldCharType="end"/>
+      </w:r>
+      <w:r>
+        <w:rPr>
+          <w:rFonts w:ascii="Times New Roman" w:hAnsi="Times New Roman"/>
+          <w:sz w:val="24"/>
+        </w:rPr>
+        <w:t xml:space="preserve">. </w:t>
+      </w:r>
       <w:commentRangeEnd w:id="68"/>
       <w:r>
         <w:rPr>
@@ -4630,75 +5039,12 @@
         </w:rPr>
         <w:commentReference w:id="68"/>
       </w:r>
-      <w:r>
-        <w:rPr>
-          <w:rFonts w:ascii="Times New Roman" w:hAnsi="Times New Roman"/>
-          <w:sz w:val="24"/>
-        </w:rPr>
-        <w:t xml:space="preserve">in GenAlEx. Nei’s genetic distance matrix was paired with a geographic distance matrix to test for isolation by distance (IBD), which occurs when genetic distance between sampling locations increases with geographic distance. Geographical distance was calculated as the Euclidean distance between locations where pairs of individuals were sampled, recorded as GPS points (decimal latitude and longitude). For individuals that were detected twice, we used two averaged locations to represent their detection center. The relationship between genetic and geographic distance in our study areas was assessed with Mantel tests in the R package </w:t>
-      </w:r>
-      <w:r>
-        <w:rPr>
-          <w:rFonts w:ascii="Times New Roman" w:hAnsi="Times New Roman"/>
-          <w:sz w:val="24"/>
-        </w:rPr>
-        <w:t xml:space="preserve">VEGAN </w:t>
-      </w:r>
-      <w:r>
-        <w:rPr>
-          <w:rFonts w:ascii="Times New Roman" w:hAnsi="Times New Roman"/>
-          <w:sz w:val="24"/>
-        </w:rPr>
-        <w:fldChar w:fldCharType="begin" w:fldLock="1"/>
-      </w:r>
-      <w:r>
-        <w:rPr>
-          <w:rFonts w:ascii="Times New Roman" w:hAnsi="Times New Roman" w:cs="Times New Roman"/>
-        </w:rPr>
-        <w:instrText>ADDIN CSL_CITATION {"citationItems":[{"id":"ITEM-1","itemData":{"DOI":"10.1111/j.1654-1103.2003.tb02228.x","ISBN":"1515294404","ISSN":"11009233","abstract":"VEGAN adds vegetation analysis functions to the general-purpose statistical program R. Both R and VEGAN can be downloaded for free. VEGAN implements several ordination methods, including Canonical Correspondence Analysis and Non-metric Multidimensional Scaling, vector fitting of environmental variables, randomization tests, and various other analyses of vegetation data. It can be used for large data. Graphical output can be customized using the R language's extensive graphics capabilities. VEGAN is appropriate for routine and research use, if you are willing to learn some R.","author":[{"dropping-particle":"","family":"Dixon","given":"Philip","non-dropping-particle":"","parse-names":false,"suffix":""}],"container-title":"Journal of Vegetation Science","id":"ITEM-1","issue":"6","issued":{"date-parts":[["2003"]]},"page":"927-930","title":"VEGAN, a package of R functions for community ecology","type":"article-journal","volume":"14"},"uris":["http://www.mendeley.com/documents/?uuid=17b6e183-0aa9-4130-83c0-cc37aa05cf98"]}],"mendeley":{"formattedCitation":"(Dixon 2003)","plainTextFormattedCitation":"(Dixon 2003)","previouslyFormattedCitation":"(Dixon 2003)"},"properties":{"noteIndex":0},"schema":"https://github.com/citation-style-language/schema/raw/master/csl-citation.json"}</w:instrText>
-      </w:r>
-      <w:r>
-        <w:rPr>
-          <w:rFonts w:ascii="Times New Roman" w:hAnsi="Times New Roman"/>
-          <w:sz w:val="24"/>
-        </w:rPr>
-        <w:fldChar w:fldCharType="separate"/>
-      </w:r>
-      <w:r>
-        <w:rPr>
-          <w:rFonts w:ascii="Times New Roman" w:hAnsi="Times New Roman"/>
-          <w:noProof/>
-          <w:sz w:val="24"/>
-        </w:rPr>
-        <w:t>(Dixon 2003)</w:t>
-      </w:r>
-      <w:r>
-        <w:rPr>
-          <w:rFonts w:ascii="Times New Roman" w:hAnsi="Times New Roman"/>
-          <w:sz w:val="24"/>
-        </w:rPr>
-        <w:fldChar w:fldCharType="end"/>
-      </w:r>
-      <w:r>
-        <w:rPr>
-          <w:rFonts w:ascii="Times New Roman" w:hAnsi="Times New Roman"/>
-          <w:sz w:val="24"/>
-        </w:rPr>
-        <w:t xml:space="preserve">. </w:t>
-      </w:r>
-      <w:commentRangeEnd w:id="66"/>
+      <w:commentRangeEnd w:id="69"/>
       <w:r>
         <w:rPr>
           <w:rStyle w:val="CommentReference"/>
         </w:rPr>
-        <w:commentReference w:id="66"/>
-      </w:r>
-      <w:commentRangeEnd w:id="67"/>
-      <w:r>
-        <w:rPr>
-          <w:rStyle w:val="CommentReference"/>
-        </w:rPr>
-        <w:commentReference w:id="67"/>
+        <w:commentReference w:id="69"/>
       </w:r>
     </w:p>
     <w:p>
@@ -4730,7 +5076,7 @@
         </w:rPr>
         <w:t xml:space="preserve"> </w:t>
       </w:r>
-      <w:ins w:id="69" w:author="Ben" w:date="2021-02-08T07:43:00Z">
+      <w:ins w:id="71" w:author="Ben" w:date="2021-02-08T07:43:00Z">
         <w:r>
           <w:rPr>
             <w:rFonts w:ascii="Times New Roman" w:hAnsi="Times New Roman" w:cs="Times New Roman"/>
@@ -4804,12 +5150,21 @@
         </w:rPr>
         <w:t xml:space="preserve">. </w:t>
       </w:r>
-      <w:r>
-        <w:rPr>
-          <w:rFonts w:ascii="Times New Roman" w:hAnsi="Times New Roman"/>
-          <w:sz w:val="24"/>
-        </w:rPr>
-        <w:t xml:space="preserve">In order to test whether highway generally formed barriers to gene flow, </w:t>
+      <w:proofErr w:type="gramStart"/>
+      <w:r>
+        <w:rPr>
+          <w:rFonts w:ascii="Times New Roman" w:hAnsi="Times New Roman"/>
+          <w:sz w:val="24"/>
+        </w:rPr>
+        <w:t>In order to</w:t>
+      </w:r>
+      <w:proofErr w:type="gramEnd"/>
+      <w:r>
+        <w:rPr>
+          <w:rFonts w:ascii="Times New Roman" w:hAnsi="Times New Roman"/>
+          <w:sz w:val="24"/>
+        </w:rPr>
+        <w:t xml:space="preserve"> test whether highway generally formed barriers to gene flow, </w:t>
       </w:r>
       <w:r>
         <w:rPr>
@@ -4971,8 +5326,17 @@
           <w:rFonts w:ascii="Times New Roman" w:hAnsi="Times New Roman"/>
           <w:sz w:val="24"/>
         </w:rPr>
-        <w:t xml:space="preserve"> in the R package ResistanceGA</w:t>
-      </w:r>
+        <w:t xml:space="preserve"> in the R package </w:t>
+      </w:r>
+      <w:proofErr w:type="spellStart"/>
+      <w:r>
+        <w:rPr>
+          <w:rFonts w:ascii="Times New Roman" w:hAnsi="Times New Roman"/>
+          <w:sz w:val="24"/>
+        </w:rPr>
+        <w:t>ResistanceGA</w:t>
+      </w:r>
+      <w:proofErr w:type="spellEnd"/>
       <w:r>
         <w:rPr>
           <w:rFonts w:ascii="Times New Roman" w:hAnsi="Times New Roman"/>
@@ -5070,7 +5434,7 @@
         </w:rPr>
         <w:t xml:space="preserve">We collected a total of 251 and 327 </w:t>
       </w:r>
-      <w:ins w:id="70" w:author="Ben" w:date="2021-02-08T07:44:00Z">
+      <w:ins w:id="72" w:author="Ben" w:date="2021-02-08T07:44:00Z">
         <w:r>
           <w:rPr>
             <w:rFonts w:ascii="Times New Roman" w:hAnsi="Times New Roman" w:cs="Times New Roman"/>
@@ -5150,8 +5514,8 @@
         </w:rPr>
         <w:t xml:space="preserve"> were unique coyote and gray fox genotypes, respectively. </w:t>
       </w:r>
-      <w:commentRangeStart w:id="71"/>
-      <w:commentRangeStart w:id="72"/>
+      <w:commentRangeStart w:id="73"/>
+      <w:commentRangeStart w:id="74"/>
       <w:r>
         <w:rPr>
           <w:rFonts w:ascii="Times New Roman" w:hAnsi="Times New Roman"/>
@@ -5194,19 +5558,19 @@
         </w:rPr>
         <w:t xml:space="preserve"> and I-680</w:t>
       </w:r>
-      <w:commentRangeEnd w:id="71"/>
+      <w:commentRangeEnd w:id="73"/>
       <w:r>
         <w:rPr>
           <w:rStyle w:val="CommentReference"/>
         </w:rPr>
-        <w:commentReference w:id="71"/>
-      </w:r>
-      <w:commentRangeEnd w:id="72"/>
+        <w:commentReference w:id="73"/>
+      </w:r>
+      <w:commentRangeEnd w:id="74"/>
       <w:r>
         <w:rPr>
           <w:rStyle w:val="CommentReference"/>
         </w:rPr>
-        <w:commentReference w:id="72"/>
+        <w:commentReference w:id="74"/>
       </w:r>
       <w:r>
         <w:rPr>
@@ -5416,7 +5780,7 @@
         <w:lastRenderedPageBreak/>
         <w:t xml:space="preserve">We observed no deviation from linkage equilibrium at any </w:t>
       </w:r>
-      <w:ins w:id="73" w:author="Ben" w:date="2021-02-08T11:46:00Z">
+      <w:ins w:id="75" w:author="Ben" w:date="2021-02-08T11:46:00Z">
         <w:r>
           <w:rPr>
             <w:rFonts w:ascii="Times New Roman" w:hAnsi="Times New Roman" w:cs="Times New Roman"/>
@@ -5433,7 +5797,7 @@
         </w:rPr>
         <w:t>loci after implementing the sequential Bonferroni correction</w:t>
       </w:r>
-      <w:del w:id="74" w:author="amandacoenfry@gmail.com" w:date="2021-02-09T04:55:00Z">
+      <w:del w:id="76" w:author="amandacoenfry@gmail.com" w:date="2021-02-09T04:55:00Z">
         <w:r>
           <w:rPr>
             <w:rFonts w:ascii="Times New Roman" w:hAnsi="Times New Roman"/>
@@ -5441,7 +5805,7 @@
           </w:rPr>
           <w:delText xml:space="preserve"> (</w:delText>
         </w:r>
-        <w:commentRangeStart w:id="75"/>
+        <w:commentRangeStart w:id="77"/>
         <w:r>
           <w:rPr>
             <w:rFonts w:ascii="Times New Roman" w:hAnsi="Times New Roman"/>
@@ -5449,12 +5813,12 @@
           </w:rPr>
           <w:delText>alpha = 0.0039</w:delText>
         </w:r>
-        <w:commentRangeEnd w:id="75"/>
+        <w:commentRangeEnd w:id="77"/>
         <w:r>
           <w:rPr>
             <w:rStyle w:val="CommentReference"/>
           </w:rPr>
-          <w:commentReference w:id="75"/>
+          <w:commentReference w:id="77"/>
         </w:r>
         <w:r>
           <w:rPr>
@@ -5527,7 +5891,7 @@
         </w:rPr>
         <w:t xml:space="preserve"> </w:t>
       </w:r>
-      <w:del w:id="76" w:author="amandacoenfry@gmail.com" w:date="2021-02-08T14:26:00Z">
+      <w:del w:id="78" w:author="amandacoenfry@gmail.com" w:date="2021-02-08T14:26:00Z">
         <w:r>
           <w:rPr>
             <w:rFonts w:ascii="Times New Roman" w:hAnsi="Times New Roman"/>
@@ -5543,7 +5907,7 @@
           <w:delText xml:space="preserve"> </w:delText>
         </w:r>
       </w:del>
-      <w:ins w:id="77" w:author="amandacoenfry@gmail.com" w:date="2021-02-08T14:26:00Z">
+      <w:ins w:id="79" w:author="amandacoenfry@gmail.com" w:date="2021-02-08T14:26:00Z">
         <w:r>
           <w:rPr>
             <w:rFonts w:ascii="Times New Roman" w:hAnsi="Times New Roman"/>
@@ -5566,7 +5930,7 @@
         </w:rPr>
         <w:t xml:space="preserve">gray fox </w:t>
       </w:r>
-      <w:del w:id="78" w:author="amandacoenfry@gmail.com" w:date="2021-02-08T14:25:00Z">
+      <w:del w:id="80" w:author="amandacoenfry@gmail.com" w:date="2021-02-08T14:25:00Z">
         <w:r>
           <w:rPr>
             <w:rFonts w:ascii="Times New Roman" w:hAnsi="Times New Roman"/>
@@ -5575,7 +5939,7 @@
           <w:delText xml:space="preserve">eight </w:delText>
         </w:r>
       </w:del>
-      <w:ins w:id="79" w:author="amandacoenfry@gmail.com" w:date="2021-02-08T14:25:00Z">
+      <w:ins w:id="81" w:author="amandacoenfry@gmail.com" w:date="2021-02-08T14:25:00Z">
         <w:r>
           <w:rPr>
             <w:rFonts w:ascii="Times New Roman" w:hAnsi="Times New Roman"/>
@@ -5598,7 +5962,7 @@
         </w:rPr>
         <w:t xml:space="preserve">loci were </w:t>
       </w:r>
-      <w:del w:id="80" w:author="amandacoenfry@gmail.com" w:date="2021-02-08T14:25:00Z">
+      <w:del w:id="82" w:author="amandacoenfry@gmail.com" w:date="2021-02-08T14:25:00Z">
         <w:r>
           <w:rPr>
             <w:rFonts w:ascii="Times New Roman" w:hAnsi="Times New Roman"/>
@@ -5614,7 +5978,7 @@
         </w:rPr>
         <w:t>out of HWE</w:t>
       </w:r>
-      <w:ins w:id="81" w:author="amandacoenfry@gmail.com" w:date="2021-02-08T14:26:00Z">
+      <w:ins w:id="83" w:author="amandacoenfry@gmail.com" w:date="2021-02-08T14:26:00Z">
         <w:r>
           <w:rPr>
             <w:rFonts w:ascii="Times New Roman" w:hAnsi="Times New Roman"/>
@@ -5623,7 +5987,7 @@
           <w:t xml:space="preserve"> in one of the two populations</w:t>
         </w:r>
       </w:ins>
-      <w:ins w:id="82" w:author="amandacoenfry@gmail.com" w:date="2021-02-08T14:25:00Z">
+      <w:ins w:id="84" w:author="amandacoenfry@gmail.com" w:date="2021-02-08T14:25:00Z">
         <w:r>
           <w:rPr>
             <w:rFonts w:ascii="Times New Roman" w:hAnsi="Times New Roman"/>
@@ -5653,7 +6017,7 @@
         </w:rPr>
         <w:t xml:space="preserve">, </w:t>
       </w:r>
-      <w:ins w:id="83" w:author="amandacoenfry@gmail.com" w:date="2021-02-08T14:25:00Z">
+      <w:ins w:id="85" w:author="amandacoenfry@gmail.com" w:date="2021-02-08T14:25:00Z">
         <w:r>
           <w:rPr>
             <w:rFonts w:ascii="Times New Roman" w:hAnsi="Times New Roman"/>
@@ -5669,7 +6033,7 @@
         </w:rPr>
         <w:t xml:space="preserve">four </w:t>
       </w:r>
-      <w:del w:id="84" w:author="amandacoenfry@gmail.com" w:date="2021-02-08T14:25:00Z">
+      <w:del w:id="86" w:author="amandacoenfry@gmail.com" w:date="2021-02-08T14:25:00Z">
         <w:r>
           <w:rPr>
             <w:rFonts w:ascii="Times New Roman" w:hAnsi="Times New Roman"/>
@@ -5678,7 +6042,7 @@
           <w:delText xml:space="preserve">of </w:delText>
         </w:r>
       </w:del>
-      <w:ins w:id="85" w:author="amandacoenfry@gmail.com" w:date="2021-02-08T14:25:00Z">
+      <w:ins w:id="87" w:author="amandacoenfry@gmail.com" w:date="2021-02-08T14:25:00Z">
         <w:r>
           <w:rPr>
             <w:rFonts w:ascii="Times New Roman" w:hAnsi="Times New Roman"/>
@@ -5687,7 +6051,7 @@
           <w:t>addit</w:t>
         </w:r>
       </w:ins>
-      <w:ins w:id="86" w:author="amandacoenfry@gmail.com" w:date="2021-02-08T14:26:00Z">
+      <w:ins w:id="88" w:author="amandacoenfry@gmail.com" w:date="2021-02-08T14:26:00Z">
         <w:r>
           <w:rPr>
             <w:rFonts w:ascii="Times New Roman" w:hAnsi="Times New Roman"/>
@@ -5696,7 +6060,7 @@
           <w:t>ional loci</w:t>
         </w:r>
       </w:ins>
-      <w:ins w:id="87" w:author="amandacoenfry@gmail.com" w:date="2021-02-08T14:25:00Z">
+      <w:ins w:id="89" w:author="amandacoenfry@gmail.com" w:date="2021-02-08T14:25:00Z">
         <w:r>
           <w:rPr>
             <w:rFonts w:ascii="Times New Roman" w:hAnsi="Times New Roman"/>
@@ -5705,7 +6069,7 @@
           <w:t xml:space="preserve"> </w:t>
         </w:r>
       </w:ins>
-      <w:del w:id="88" w:author="amandacoenfry@gmail.com" w:date="2021-02-08T14:26:00Z">
+      <w:del w:id="90" w:author="amandacoenfry@gmail.com" w:date="2021-02-08T14:26:00Z">
         <w:r>
           <w:rPr>
             <w:rFonts w:ascii="Times New Roman" w:hAnsi="Times New Roman"/>
@@ -5714,7 +6078,7 @@
           <w:delText>which occurred</w:delText>
         </w:r>
       </w:del>
-      <w:ins w:id="89" w:author="amandacoenfry@gmail.com" w:date="2021-02-08T14:26:00Z">
+      <w:ins w:id="91" w:author="amandacoenfry@gmail.com" w:date="2021-02-08T14:26:00Z">
         <w:r>
           <w:rPr>
             <w:rFonts w:ascii="Times New Roman" w:hAnsi="Times New Roman"/>
@@ -5730,7 +6094,7 @@
         </w:rPr>
         <w:t xml:space="preserve"> in both populations </w:t>
       </w:r>
-      <w:ins w:id="90" w:author="amandacoenfry@gmail.com" w:date="2021-02-08T14:26:00Z">
+      <w:ins w:id="92" w:author="amandacoenfry@gmail.com" w:date="2021-02-08T14:26:00Z">
         <w:r>
           <w:rPr>
             <w:rFonts w:ascii="Times New Roman" w:hAnsi="Times New Roman"/>
@@ -5739,7 +6103,7 @@
           <w:t>(</w:t>
         </w:r>
       </w:ins>
-      <w:ins w:id="91" w:author="amandacoenfry@gmail.com" w:date="2021-02-08T14:24:00Z">
+      <w:ins w:id="93" w:author="amandacoenfry@gmail.com" w:date="2021-02-08T14:24:00Z">
         <w:r>
           <w:rPr>
             <w:rFonts w:ascii="Times New Roman" w:hAnsi="Times New Roman"/>
@@ -5848,7 +6212,7 @@
         </w:rPr>
         <w:t xml:space="preserve"> SR 49</w:t>
       </w:r>
-      <w:ins w:id="92" w:author="Ben" w:date="2021-02-08T11:52:00Z">
+      <w:ins w:id="94" w:author="Ben" w:date="2021-02-08T11:52:00Z">
         <w:r>
           <w:rPr>
             <w:rFonts w:ascii="Times New Roman" w:hAnsi="Times New Roman" w:cs="Times New Roman"/>
@@ -6634,7 +6998,7 @@
         </w:rPr>
         <w:t xml:space="preserve">50. </w:t>
       </w:r>
-      <w:commentRangeStart w:id="93"/>
+      <w:commentRangeStart w:id="95"/>
       <w:r>
         <w:rPr>
           <w:rFonts w:ascii="Times New Roman" w:hAnsi="Times New Roman"/>
@@ -6733,12 +7097,12 @@
         </w:rPr>
         <w:t>.</w:t>
       </w:r>
-      <w:commentRangeEnd w:id="93"/>
+      <w:commentRangeEnd w:id="95"/>
       <w:r>
         <w:rPr>
           <w:rStyle w:val="CommentReference"/>
         </w:rPr>
-        <w:commentReference w:id="93"/>
+        <w:commentReference w:id="95"/>
       </w:r>
     </w:p>
     <w:p>
@@ -6882,7 +7246,7 @@
         </w:rPr>
         <w:t xml:space="preserve">. </w:t>
       </w:r>
-      <w:commentRangeStart w:id="94"/>
+      <w:commentRangeStart w:id="96"/>
       <w:r>
         <w:rPr>
           <w:rFonts w:ascii="Times New Roman" w:hAnsi="Times New Roman"/>
@@ -6939,12 +7303,12 @@
         </w:rPr>
         <w:t>.</w:t>
       </w:r>
-      <w:commentRangeEnd w:id="94"/>
+      <w:commentRangeEnd w:id="96"/>
       <w:r>
         <w:rPr>
           <w:rStyle w:val="CommentReference"/>
         </w:rPr>
-        <w:commentReference w:id="94"/>
+        <w:commentReference w:id="96"/>
       </w:r>
     </w:p>
     <w:p>
@@ -6990,7 +7354,23 @@
           <w:rFonts w:ascii="Times New Roman" w:hAnsi="Times New Roman"/>
           <w:sz w:val="24"/>
         </w:rPr>
-        <w:t xml:space="preserve"> (mean ln Pr(X|K) = -1226.13; Figure </w:t>
+        <w:t xml:space="preserve"> (mean ln </w:t>
+      </w:r>
+      <w:proofErr w:type="spellStart"/>
+      <w:r>
+        <w:rPr>
+          <w:rFonts w:ascii="Times New Roman" w:hAnsi="Times New Roman"/>
+          <w:sz w:val="24"/>
+        </w:rPr>
+        <w:t>Pr</w:t>
+      </w:r>
+      <w:proofErr w:type="spellEnd"/>
+      <w:r>
+        <w:rPr>
+          <w:rFonts w:ascii="Times New Roman" w:hAnsi="Times New Roman"/>
+          <w:sz w:val="24"/>
+        </w:rPr>
+        <w:t xml:space="preserve">(X|K) = -1226.13; Figure </w:t>
       </w:r>
       <w:r>
         <w:rPr>
@@ -7134,20 +7514,36 @@
         </w:rPr>
         <w:t xml:space="preserve">ithin the Sierra Nevada foothills, </w:t>
       </w:r>
-      <w:commentRangeStart w:id="95"/>
-      <w:r>
-        <w:rPr>
-          <w:rFonts w:ascii="Times New Roman" w:hAnsi="Times New Roman"/>
-          <w:sz w:val="24"/>
-        </w:rPr>
-        <w:t xml:space="preserve">two and four genetic clusters were best supported (mean ln Pr(X|K) = -3295.63 and -2971.70). </w:t>
-      </w:r>
-      <w:commentRangeEnd w:id="95"/>
+      <w:commentRangeStart w:id="97"/>
+      <w:r>
+        <w:rPr>
+          <w:rFonts w:ascii="Times New Roman" w:hAnsi="Times New Roman"/>
+          <w:sz w:val="24"/>
+        </w:rPr>
+        <w:t xml:space="preserve">two and four genetic clusters were best supported (mean ln </w:t>
+      </w:r>
+      <w:proofErr w:type="spellStart"/>
+      <w:r>
+        <w:rPr>
+          <w:rFonts w:ascii="Times New Roman" w:hAnsi="Times New Roman"/>
+          <w:sz w:val="24"/>
+        </w:rPr>
+        <w:t>Pr</w:t>
+      </w:r>
+      <w:proofErr w:type="spellEnd"/>
+      <w:r>
+        <w:rPr>
+          <w:rFonts w:ascii="Times New Roman" w:hAnsi="Times New Roman"/>
+          <w:sz w:val="24"/>
+        </w:rPr>
+        <w:t xml:space="preserve">(X|K) = -3295.63 and -2971.70). </w:t>
+      </w:r>
+      <w:commentRangeEnd w:id="97"/>
       <w:r>
         <w:rPr>
           <w:rStyle w:val="CommentReference"/>
         </w:rPr>
-        <w:commentReference w:id="95"/>
+        <w:commentReference w:id="97"/>
       </w:r>
       <w:r>
         <w:rPr>
@@ -7208,7 +7604,7 @@
           <w:sz w:val="24"/>
         </w:rPr>
       </w:pPr>
-      <w:commentRangeStart w:id="96"/>
+      <w:commentRangeStart w:id="98"/>
       <w:r>
         <w:rPr>
           <w:rFonts w:ascii="Times New Roman" w:hAnsi="Times New Roman"/>
@@ -7223,7 +7619,7 @@
         </w:rPr>
         <w:t xml:space="preserve"> two genetic clusters were most likely</w:t>
       </w:r>
-      <w:ins w:id="97" w:author="Ben" w:date="2021-02-08T12:03:00Z">
+      <w:ins w:id="99" w:author="Ben" w:date="2021-02-08T12:03:00Z">
         <w:r>
           <w:rPr>
             <w:rFonts w:ascii="Times New Roman" w:hAnsi="Times New Roman" w:cs="Times New Roman"/>
@@ -7238,7 +7634,23 @@
           <w:rFonts w:ascii="Times New Roman" w:hAnsi="Times New Roman"/>
           <w:sz w:val="24"/>
         </w:rPr>
-        <w:t>(mean ln Pr(X|K) = -2059.78)</w:t>
+        <w:t xml:space="preserve">(mean ln </w:t>
+      </w:r>
+      <w:proofErr w:type="spellStart"/>
+      <w:r>
+        <w:rPr>
+          <w:rFonts w:ascii="Times New Roman" w:hAnsi="Times New Roman"/>
+          <w:sz w:val="24"/>
+        </w:rPr>
+        <w:t>Pr</w:t>
+      </w:r>
+      <w:proofErr w:type="spellEnd"/>
+      <w:r>
+        <w:rPr>
+          <w:rFonts w:ascii="Times New Roman" w:hAnsi="Times New Roman"/>
+          <w:sz w:val="24"/>
+        </w:rPr>
+        <w:t>(X|K) = -2059.78)</w:t>
       </w:r>
       <w:r>
         <w:rPr>
@@ -7247,12 +7659,12 @@
         </w:rPr>
         <w:t xml:space="preserve">, with eight </w:t>
       </w:r>
-      <w:commentRangeEnd w:id="96"/>
+      <w:commentRangeEnd w:id="98"/>
       <w:r>
         <w:rPr>
           <w:rStyle w:val="CommentReference"/>
         </w:rPr>
-        <w:commentReference w:id="96"/>
+        <w:commentReference w:id="98"/>
       </w:r>
       <w:r>
         <w:rPr>
@@ -7767,7 +8179,7 @@
         </w:rPr>
         <w:t xml:space="preserve">the East Bay region, </w:t>
       </w:r>
-      <w:ins w:id="98" w:author="amandacoenfry@gmail.com" w:date="2021-02-08T13:26:00Z">
+      <w:ins w:id="100" w:author="amandacoenfry@gmail.com" w:date="2021-02-08T13:26:00Z">
         <w:r>
           <w:rPr>
             <w:rFonts w:ascii="Times New Roman" w:hAnsi="Times New Roman"/>
@@ -8217,7 +8629,7 @@
         </w:rPr>
         <w:t xml:space="preserve"> regions support </w:t>
       </w:r>
-      <w:ins w:id="99" w:author="Ben" w:date="2021-02-08T12:13:00Z">
+      <w:ins w:id="101" w:author="Ben" w:date="2021-02-08T12:13:00Z">
         <w:r>
           <w:rPr>
             <w:rFonts w:ascii="Times New Roman" w:hAnsi="Times New Roman" w:cs="Times New Roman"/>
@@ -8272,7 +8684,7 @@
         </w:rPr>
         <w:t xml:space="preserve">If highways were disrupting gene flow, </w:t>
       </w:r>
-      <w:commentRangeStart w:id="100"/>
+      <w:commentRangeStart w:id="102"/>
       <w:r>
         <w:rPr>
           <w:rFonts w:ascii="Times New Roman" w:hAnsi="Times New Roman"/>
@@ -8280,12 +8692,12 @@
         </w:rPr>
         <w:t>we would expect to see distinct populations corresponding to each side of the study highway</w:t>
       </w:r>
-      <w:commentRangeEnd w:id="100"/>
+      <w:commentRangeEnd w:id="102"/>
       <w:r>
         <w:rPr>
           <w:rStyle w:val="CommentReference"/>
         </w:rPr>
-        <w:commentReference w:id="100"/>
+        <w:commentReference w:id="102"/>
       </w:r>
       <w:r>
         <w:rPr>
@@ -8571,8 +8983,8 @@
         </w:rPr>
         <w:t xml:space="preserve">analysis indicated presence of only a single coyote population. </w:t>
       </w:r>
-      <w:commentRangeStart w:id="101"/>
-      <w:commentRangeStart w:id="102"/>
+      <w:commentRangeStart w:id="103"/>
+      <w:commentRangeStart w:id="104"/>
       <w:r>
         <w:rPr>
           <w:rFonts w:ascii="Times New Roman" w:hAnsi="Times New Roman"/>
@@ -8601,19 +9013,19 @@
         </w:rPr>
         <w:t>personal communication</w:t>
       </w:r>
-      <w:commentRangeEnd w:id="101"/>
+      <w:commentRangeEnd w:id="103"/>
       <w:r>
         <w:rPr>
           <w:rStyle w:val="CommentReference"/>
         </w:rPr>
-        <w:commentReference w:id="101"/>
-      </w:r>
-      <w:commentRangeEnd w:id="102"/>
+        <w:commentReference w:id="103"/>
+      </w:r>
+      <w:commentRangeEnd w:id="104"/>
       <w:r>
         <w:rPr>
           <w:rStyle w:val="CommentReference"/>
         </w:rPr>
-        <w:commentReference w:id="102"/>
+        <w:commentReference w:id="104"/>
       </w:r>
       <w:r>
         <w:rPr>
@@ -8800,7 +9212,7 @@
         </w:rPr>
         <w:t xml:space="preserve">. It is possible that the highly urbanized environment of Los Angeles imposes additional constraints on coyote movements that are not present in the regions of Northern California studied. In the Ventura freeway study, coyotes were able to cross the highway, </w:t>
       </w:r>
-      <w:commentRangeStart w:id="103"/>
+      <w:commentRangeStart w:id="105"/>
       <w:r>
         <w:rPr>
           <w:rFonts w:ascii="Times New Roman" w:hAnsi="Times New Roman"/>
@@ -8808,7 +9220,7 @@
         </w:rPr>
         <w:t>but</w:t>
       </w:r>
-      <w:ins w:id="104" w:author="amandacoenfry@gmail.com" w:date="2021-02-08T13:07:00Z">
+      <w:ins w:id="106" w:author="amandacoenfry@gmail.com" w:date="2021-02-08T13:07:00Z">
         <w:r>
           <w:rPr>
             <w:rFonts w:ascii="Times New Roman" w:hAnsi="Times New Roman" w:cs="Times New Roman"/>
@@ -8818,7 +9230,7 @@
           <w:t xml:space="preserve"> </w:t>
         </w:r>
       </w:ins>
-      <w:ins w:id="105" w:author="Ben" w:date="2021-02-08T12:19:00Z">
+      <w:ins w:id="107" w:author="Ben" w:date="2021-02-08T12:19:00Z">
         <w:r>
           <w:rPr>
             <w:rFonts w:ascii="Times New Roman" w:hAnsi="Times New Roman" w:cs="Times New Roman"/>
@@ -8884,12 +9296,12 @@
         </w:rPr>
         <w:t xml:space="preserve">. </w:t>
       </w:r>
-      <w:commentRangeEnd w:id="103"/>
+      <w:commentRangeEnd w:id="105"/>
       <w:r>
         <w:rPr>
           <w:rStyle w:val="CommentReference"/>
         </w:rPr>
-        <w:commentReference w:id="103"/>
+        <w:commentReference w:id="105"/>
       </w:r>
       <w:r>
         <w:rPr>
@@ -9099,9 +9511,9 @@
         </w:rPr>
         <w:t xml:space="preserve"> </w:t>
       </w:r>
-      <w:commentRangeStart w:id="106"/>
-      <w:commentRangeStart w:id="107"/>
-      <w:ins w:id="108" w:author="Ben" w:date="2021-02-08T12:20:00Z">
+      <w:commentRangeStart w:id="108"/>
+      <w:commentRangeStart w:id="109"/>
+      <w:ins w:id="110" w:author="Ben" w:date="2021-02-08T12:20:00Z">
         <w:r>
           <w:rPr>
             <w:rFonts w:ascii="Times New Roman" w:hAnsi="Times New Roman" w:cs="Times New Roman"/>
@@ -9111,21 +9523,21 @@
           <w:t xml:space="preserve">sometimes </w:t>
         </w:r>
       </w:ins>
-      <w:commentRangeEnd w:id="106"/>
-      <w:ins w:id="109" w:author="Ben" w:date="2021-02-08T12:21:00Z">
+      <w:commentRangeEnd w:id="108"/>
+      <w:ins w:id="111" w:author="Ben" w:date="2021-02-08T12:21:00Z">
         <w:r>
           <w:rPr>
             <w:rStyle w:val="CommentReference"/>
           </w:rPr>
-          <w:commentReference w:id="106"/>
+          <w:commentReference w:id="108"/>
         </w:r>
       </w:ins>
-      <w:commentRangeEnd w:id="107"/>
+      <w:commentRangeEnd w:id="109"/>
       <w:r>
         <w:rPr>
           <w:rStyle w:val="CommentReference"/>
         </w:rPr>
-        <w:commentReference w:id="107"/>
+        <w:commentReference w:id="109"/>
       </w:r>
       <w:r>
         <w:rPr>
@@ -9334,28 +9746,44 @@
         </w:rPr>
         <w:t xml:space="preserve">. </w:t>
       </w:r>
-      <w:commentRangeStart w:id="110"/>
-      <w:commentRangeStart w:id="111"/>
-      <w:r>
-        <w:rPr>
-          <w:rFonts w:ascii="Times New Roman" w:hAnsi="Times New Roman"/>
-          <w:sz w:val="24"/>
-        </w:rPr>
-        <w:t>Contrary to our expectations, we found that gray fox were distributed throughout the entire study area, even in urban areas such as Auburn</w:t>
-      </w:r>
-      <w:commentRangeEnd w:id="110"/>
+      <w:commentRangeStart w:id="112"/>
+      <w:commentRangeStart w:id="113"/>
+      <w:r>
+        <w:rPr>
+          <w:rFonts w:ascii="Times New Roman" w:hAnsi="Times New Roman"/>
+          <w:sz w:val="24"/>
+        </w:rPr>
+        <w:t xml:space="preserve">Contrary to our expectations, we found that gray fox </w:t>
+      </w:r>
+      <w:proofErr w:type="gramStart"/>
+      <w:r>
+        <w:rPr>
+          <w:rFonts w:ascii="Times New Roman" w:hAnsi="Times New Roman"/>
+          <w:sz w:val="24"/>
+        </w:rPr>
+        <w:t>were</w:t>
+      </w:r>
+      <w:proofErr w:type="gramEnd"/>
+      <w:r>
+        <w:rPr>
+          <w:rFonts w:ascii="Times New Roman" w:hAnsi="Times New Roman"/>
+          <w:sz w:val="24"/>
+        </w:rPr>
+        <w:t xml:space="preserve"> distributed throughout the entire study area, even in urban areas such as Auburn</w:t>
+      </w:r>
+      <w:commentRangeEnd w:id="112"/>
       <w:r>
         <w:rPr>
           <w:rStyle w:val="CommentReference"/>
         </w:rPr>
-        <w:commentReference w:id="110"/>
-      </w:r>
-      <w:commentRangeEnd w:id="111"/>
+        <w:commentReference w:id="112"/>
+      </w:r>
+      <w:commentRangeEnd w:id="113"/>
       <w:r>
         <w:rPr>
           <w:rStyle w:val="CommentReference"/>
         </w:rPr>
-        <w:commentReference w:id="111"/>
+        <w:commentReference w:id="113"/>
       </w:r>
       <w:r>
         <w:rPr>
@@ -9542,7 +9970,7 @@
         </w:rPr>
         <w:t xml:space="preserve"> </w:t>
       </w:r>
-      <w:commentRangeStart w:id="112"/>
+      <w:commentRangeStart w:id="114"/>
       <w:r>
         <w:rPr>
           <w:rFonts w:ascii="Times New Roman" w:hAnsi="Times New Roman"/>
@@ -9571,12 +9999,12 @@
         </w:rPr>
         <w:t xml:space="preserve"> of coyotes</w:t>
       </w:r>
-      <w:commentRangeEnd w:id="112"/>
+      <w:commentRangeEnd w:id="114"/>
       <w:r>
         <w:rPr>
           <w:rStyle w:val="CommentReference"/>
         </w:rPr>
-        <w:commentReference w:id="112"/>
+        <w:commentReference w:id="114"/>
       </w:r>
       <w:r>
         <w:rPr>
@@ -9643,7 +10071,7 @@
         </w:rPr>
         <w:t xml:space="preserve">ow these changes impact the health and stability of populations is of increasing importance, particularly in the face of increased anthropogenic landscape alteration. </w:t>
       </w:r>
-      <w:commentRangeStart w:id="113"/>
+      <w:commentRangeStart w:id="115"/>
       <w:r>
         <w:rPr>
           <w:rFonts w:ascii="Times New Roman" w:hAnsi="Times New Roman"/>
@@ -9814,7 +10242,23 @@
           <w:rFonts w:ascii="Times New Roman" w:hAnsi="Times New Roman"/>
           <w:sz w:val="24"/>
         </w:rPr>
-        <w:t xml:space="preserve">. For small populations, those with short generation time, or those that have low initial genetic variation, time lags will be short and signals of disrupted gene flow will manifest quickly.  For species like gray fox and coyote, which have large populations, high genetic variability, are capable of </w:t>
+        <w:t xml:space="preserve">. For small populations, those with short generation time, or those that have low initial genetic variation, time lags will be </w:t>
+      </w:r>
+      <w:proofErr w:type="gramStart"/>
+      <w:r>
+        <w:rPr>
+          <w:rFonts w:ascii="Times New Roman" w:hAnsi="Times New Roman"/>
+          <w:sz w:val="24"/>
+        </w:rPr>
+        <w:t>short</w:t>
+      </w:r>
+      <w:proofErr w:type="gramEnd"/>
+      <w:r>
+        <w:rPr>
+          <w:rFonts w:ascii="Times New Roman" w:hAnsi="Times New Roman"/>
+          <w:sz w:val="24"/>
+        </w:rPr>
+        <w:t xml:space="preserve"> and signals of disrupted gene flow will manifest quickly.  For species like gray fox and coyote, which have large populations, high genetic variability, are capable of </w:t>
       </w:r>
       <w:r>
         <w:rPr>
@@ -9830,12 +10274,12 @@
         </w:rPr>
         <w:t>range dispersal, and have relatively long generation times, detection of a disruption in genetic connectivity may take many generations to manifest</w:t>
       </w:r>
-      <w:commentRangeEnd w:id="113"/>
+      <w:commentRangeEnd w:id="115"/>
       <w:r>
         <w:rPr>
           <w:rStyle w:val="CommentReference"/>
         </w:rPr>
-        <w:commentReference w:id="113"/>
+        <w:commentReference w:id="115"/>
       </w:r>
       <w:r>
         <w:rPr>
@@ -9853,7 +10297,7 @@
           <w:sz w:val="24"/>
         </w:rPr>
       </w:pPr>
-      <w:commentRangeStart w:id="114"/>
+      <w:commentRangeStart w:id="116"/>
       <w:r>
         <w:rPr>
           <w:rFonts w:ascii="Times New Roman" w:hAnsi="Times New Roman"/>
@@ -9876,12 +10320,12 @@
         </w:rPr>
         <w:t>SR 49 is a permeable barrier to dispersal for gray fox, although a time lag effect may be present</w:t>
       </w:r>
-      <w:commentRangeEnd w:id="114"/>
+      <w:commentRangeEnd w:id="116"/>
       <w:r>
         <w:rPr>
           <w:rStyle w:val="CommentReference"/>
         </w:rPr>
-        <w:commentReference w:id="114"/>
+        <w:commentReference w:id="116"/>
       </w:r>
       <w:r>
         <w:rPr>
@@ -10074,7 +10518,7 @@
         </w:rPr>
         <w:t xml:space="preserve"> section of SR 49 has seen steady increases in traffic volumes. Within the study region, there is an increase in the proportions of segments that are under moderate to high traffic volumes. Looking forward, the cities within the Sierra Nevada foothills are projected to see an additional growth of 17.3%, which will result in a corresponding increase in traffic volumes. </w:t>
       </w:r>
-      <w:commentRangeStart w:id="115"/>
+      <w:commentRangeStart w:id="117"/>
       <w:r>
         <w:rPr>
           <w:rFonts w:ascii="Times New Roman" w:hAnsi="Times New Roman"/>
@@ -10082,12 +10526,12 @@
         </w:rPr>
         <w:t xml:space="preserve">Currently dispersal may not be limited for either of these species </w:t>
       </w:r>
-      <w:commentRangeEnd w:id="115"/>
+      <w:commentRangeEnd w:id="117"/>
       <w:r>
         <w:rPr>
           <w:rStyle w:val="CommentReference"/>
         </w:rPr>
-        <w:commentReference w:id="115"/>
+        <w:commentReference w:id="117"/>
       </w:r>
       <w:r>
         <w:rPr>
@@ -10168,7 +10612,87 @@
           <w:sz w:val="24"/>
         </w:rPr>
         <w:lastRenderedPageBreak/>
-        <w:t>the funding provided in support of this project. We also are grateful to Ben Sacks for the expertise provided in the course of this study. We thank the following for their technical assistance: Zac Lounsberry, Alisha Goodbla, Cate Quinn, and Ryan Peek.  Additionally, we thank Matt Thorstensen, Logan Vinson, Rupleen Kaur, Jessica Lin</w:t>
+        <w:t xml:space="preserve">the funding provided in support of this project. We also are grateful to Ben Sacks for the expertise provided </w:t>
+      </w:r>
+      <w:proofErr w:type="gramStart"/>
+      <w:r>
+        <w:rPr>
+          <w:rFonts w:ascii="Times New Roman" w:hAnsi="Times New Roman"/>
+          <w:sz w:val="24"/>
+        </w:rPr>
+        <w:t>in the course of</w:t>
+      </w:r>
+      <w:proofErr w:type="gramEnd"/>
+      <w:r>
+        <w:rPr>
+          <w:rFonts w:ascii="Times New Roman" w:hAnsi="Times New Roman"/>
+          <w:sz w:val="24"/>
+        </w:rPr>
+        <w:t xml:space="preserve"> this study. We thank the following for their technical assistance: Zac </w:t>
+      </w:r>
+      <w:proofErr w:type="spellStart"/>
+      <w:r>
+        <w:rPr>
+          <w:rFonts w:ascii="Times New Roman" w:hAnsi="Times New Roman"/>
+          <w:sz w:val="24"/>
+        </w:rPr>
+        <w:t>Lounsberry</w:t>
+      </w:r>
+      <w:proofErr w:type="spellEnd"/>
+      <w:r>
+        <w:rPr>
+          <w:rFonts w:ascii="Times New Roman" w:hAnsi="Times New Roman"/>
+          <w:sz w:val="24"/>
+        </w:rPr>
+        <w:t xml:space="preserve">, Alisha </w:t>
+      </w:r>
+      <w:proofErr w:type="spellStart"/>
+      <w:r>
+        <w:rPr>
+          <w:rFonts w:ascii="Times New Roman" w:hAnsi="Times New Roman"/>
+          <w:sz w:val="24"/>
+        </w:rPr>
+        <w:t>Goodbla</w:t>
+      </w:r>
+      <w:proofErr w:type="spellEnd"/>
+      <w:r>
+        <w:rPr>
+          <w:rFonts w:ascii="Times New Roman" w:hAnsi="Times New Roman"/>
+          <w:sz w:val="24"/>
+        </w:rPr>
+        <w:t xml:space="preserve">, Cate Quinn, and Ryan Peek.  Additionally, we thank Matt </w:t>
+      </w:r>
+      <w:proofErr w:type="spellStart"/>
+      <w:r>
+        <w:rPr>
+          <w:rFonts w:ascii="Times New Roman" w:hAnsi="Times New Roman"/>
+          <w:sz w:val="24"/>
+        </w:rPr>
+        <w:t>Thorstensen</w:t>
+      </w:r>
+      <w:proofErr w:type="spellEnd"/>
+      <w:r>
+        <w:rPr>
+          <w:rFonts w:ascii="Times New Roman" w:hAnsi="Times New Roman"/>
+          <w:sz w:val="24"/>
+        </w:rPr>
+        <w:t xml:space="preserve">, Logan Vinson, </w:t>
+      </w:r>
+      <w:proofErr w:type="spellStart"/>
+      <w:r>
+        <w:rPr>
+          <w:rFonts w:ascii="Times New Roman" w:hAnsi="Times New Roman"/>
+          <w:sz w:val="24"/>
+        </w:rPr>
+        <w:t>Rupleen</w:t>
+      </w:r>
+      <w:proofErr w:type="spellEnd"/>
+      <w:r>
+        <w:rPr>
+          <w:rFonts w:ascii="Times New Roman" w:hAnsi="Times New Roman"/>
+          <w:sz w:val="24"/>
+        </w:rPr>
+        <w:t xml:space="preserve"> Kaur, Jessica Lin</w:t>
       </w:r>
       <w:r>
         <w:rPr>
@@ -10277,7 +10801,7 @@
         <w:t>References</w:t>
       </w:r>
     </w:p>
-    <w:bookmarkStart w:id="116" w:name="_Hlk63086544"/>
+    <w:bookmarkStart w:id="118" w:name="_Hlk63086544"/>
     <w:p>
       <w:pPr>
         <w:widowControl w:val="0"/>
@@ -12107,7 +12631,7 @@
         </w:rPr>
         <w:fldChar w:fldCharType="end"/>
       </w:r>
-      <w:bookmarkEnd w:id="116"/>
+      <w:bookmarkEnd w:id="118"/>
     </w:p>
     <w:p>
       <w:pPr>
@@ -12179,7 +12703,7 @@
           <w:rFonts w:ascii="Times New Roman" w:hAnsi="Times New Roman"/>
           <w:sz w:val="24"/>
         </w:rPr>
-        <w:pPrChange w:id="117" w:author="amandacoenfry@gmail.com" w:date="2021-02-08T13:07:00Z">
+        <w:pPrChange w:id="119" w:author="amandacoenfry@gmail.com" w:date="2021-02-08T13:07:00Z">
           <w:pPr/>
         </w:pPrChange>
       </w:pPr>
@@ -12199,7 +12723,7 @@
           <w:sz w:val="24"/>
         </w:rPr>
       </w:pPr>
-      <w:bookmarkStart w:id="118" w:name="_Hlk63086635"/>
+      <w:bookmarkStart w:id="120" w:name="_Hlk63086635"/>
       <w:r>
         <w:rPr>
           <w:rFonts w:ascii="Times New Roman" w:hAnsi="Times New Roman"/>
@@ -18150,7 +18674,7 @@
       <w:pPr>
         <w:spacing w:line="240" w:lineRule="auto"/>
         <w:rPr>
-          <w:ins w:id="119" w:author="amandacoenfry@gmail.com" w:date="2021-02-08T13:13:00Z"/>
+          <w:ins w:id="121" w:author="amandacoenfry@gmail.com" w:date="2021-02-08T13:13:00Z"/>
           <w:rFonts w:ascii="Times New Roman" w:hAnsi="Times New Roman"/>
           <w:sz w:val="24"/>
         </w:rPr>
@@ -18160,7 +18684,7 @@
       <w:pPr>
         <w:spacing w:line="240" w:lineRule="auto"/>
         <w:rPr>
-          <w:ins w:id="120" w:author="amandacoenfry@gmail.com" w:date="2021-02-08T13:13:00Z"/>
+          <w:ins w:id="122" w:author="amandacoenfry@gmail.com" w:date="2021-02-08T13:13:00Z"/>
           <w:rFonts w:ascii="Times New Roman" w:hAnsi="Times New Roman"/>
           <w:sz w:val="24"/>
         </w:rPr>
@@ -18170,7 +18694,7 @@
       <w:pPr>
         <w:spacing w:line="240" w:lineRule="auto"/>
         <w:rPr>
-          <w:ins w:id="121" w:author="amandacoenfry@gmail.com" w:date="2021-02-08T13:13:00Z"/>
+          <w:ins w:id="123" w:author="amandacoenfry@gmail.com" w:date="2021-02-08T13:13:00Z"/>
           <w:rFonts w:ascii="Times New Roman" w:hAnsi="Times New Roman"/>
           <w:sz w:val="24"/>
         </w:rPr>
@@ -18267,7 +18791,23 @@
           <w:rFonts w:ascii="Times New Roman" w:hAnsi="Times New Roman"/>
           <w:sz w:val="24"/>
         </w:rPr>
-        <w:t>. The best supported model for each region and species is bolded. For all but the East Bay, the highways have no affect. In the East Bay, traffic rates influence patterns of genetic distance.</w:t>
+        <w:t xml:space="preserve">. The best supported model for each region and species is bolded. For all but the East Bay, the highways have no </w:t>
+      </w:r>
+      <w:proofErr w:type="spellStart"/>
+      <w:r>
+        <w:rPr>
+          <w:rFonts w:ascii="Times New Roman" w:hAnsi="Times New Roman"/>
+          <w:sz w:val="24"/>
+        </w:rPr>
+        <w:t>affect</w:t>
+      </w:r>
+      <w:proofErr w:type="spellEnd"/>
+      <w:r>
+        <w:rPr>
+          <w:rFonts w:ascii="Times New Roman" w:hAnsi="Times New Roman"/>
+          <w:sz w:val="24"/>
+        </w:rPr>
+        <w:t>. In the East Bay, traffic rates influence patterns of genetic distance.</w:t>
       </w:r>
     </w:p>
     <w:tbl>
@@ -19672,11 +20212,18 @@
     </w:p>
     <w:p>
       <w:pPr>
-        <w:spacing w:line="480" w:lineRule="auto"/>
-        <w:rPr>
-          <w:rFonts w:ascii="Times New Roman" w:hAnsi="Times New Roman"/>
-          <w:sz w:val="24"/>
-        </w:rPr>
+        <w:spacing w:line="240" w:lineRule="auto"/>
+        <w:rPr>
+          <w:rFonts w:ascii="Times New Roman" w:hAnsi="Times New Roman"/>
+          <w:sz w:val="24"/>
+        </w:rPr>
+        <w:sectPr>
+          <w:headerReference w:type="default" r:id="rId12"/>
+          <w:pgSz w:w="12240" w:h="15840"/>
+          <w:pgMar w:top="1440" w:right="1440" w:bottom="1440" w:left="1440" w:header="720" w:footer="720" w:gutter="0"/>
+          <w:cols w:space="720"/>
+          <w:docGrid w:linePitch="360"/>
+        </w:sectPr>
       </w:pPr>
       <w:r>
         <w:rPr>
@@ -19686,10 +20233,10 @@
         </w:rPr>
         <w:lastRenderedPageBreak/>
         <w:drawing>
-          <wp:inline distT="0" distB="0" distL="0" distR="0" wp14:anchorId="09355694" wp14:editId="5CB1A625">
-            <wp:extent cx="5943600" cy="5763491"/>
-            <wp:effectExtent l="0" t="0" r="0" b="8890"/>
-            <wp:docPr id="14" name="Picture 14" descr="Map&#10;&#10;Description automatically generated"/>
+          <wp:inline distT="0" distB="0" distL="0" distR="0" wp14:anchorId="3F39B5A3" wp14:editId="6B8B63C6">
+            <wp:extent cx="5771634" cy="5596932"/>
+            <wp:effectExtent l="0" t="0" r="635" b="3810"/>
+            <wp:docPr id="10" name="Picture 10" descr="Map&#10;&#10;Description automatically generated"/>
             <wp:cNvGraphicFramePr>
               <a:graphicFrameLocks xmlns:a="http://schemas.openxmlformats.org/drawingml/2006/main" noChangeAspect="1"/>
             </wp:cNvGraphicFramePr>
@@ -19697,405 +20244,7 @@
               <a:graphicData uri="http://schemas.openxmlformats.org/drawingml/2006/picture">
                 <pic:pic xmlns:pic="http://schemas.openxmlformats.org/drawingml/2006/picture">
                   <pic:nvPicPr>
-                    <pic:cNvPr id="14" name="Picture 14" descr="Map&#10;&#10;Description automatically generated"/>
-                    <pic:cNvPicPr/>
-                  </pic:nvPicPr>
-                  <pic:blipFill>
-                    <a:blip r:embed="rId10" cstate="print">
-                      <a:extLst>
-                        <a:ext uri="{28A0092B-C50C-407E-A947-70E740481C1C}">
-                          <a14:useLocalDpi xmlns:a14="http://schemas.microsoft.com/office/drawing/2010/main" val="0"/>
-                        </a:ext>
-                      </a:extLst>
-                    </a:blip>
-                    <a:stretch>
-                      <a:fillRect/>
-                    </a:stretch>
-                  </pic:blipFill>
-                  <pic:spPr>
-                    <a:xfrm>
-                      <a:off x="0" y="0"/>
-                      <a:ext cx="5943600" cy="5763491"/>
-                    </a:xfrm>
-                    <a:prstGeom prst="rect">
-                      <a:avLst/>
-                    </a:prstGeom>
-                  </pic:spPr>
-                </pic:pic>
-              </a:graphicData>
-            </a:graphic>
-          </wp:inline>
-        </w:drawing>
-      </w:r>
-      <w:r>
-        <w:rPr>
-          <w:rFonts w:ascii="Times New Roman" w:hAnsi="Times New Roman"/>
-          <w:sz w:val="24"/>
-        </w:rPr>
-        <w:t xml:space="preserve">Figure </w:t>
-      </w:r>
-      <w:ins w:id="122" w:author="amandacoenfry@gmail.com" w:date="2021-02-01T15:42:00Z">
-        <w:r>
-          <w:rPr>
-            <w:rFonts w:ascii="Times New Roman" w:hAnsi="Times New Roman" w:cs="Times New Roman"/>
-          </w:rPr>
-          <w:t>3-</w:t>
-        </w:r>
-      </w:ins>
-      <w:r>
-        <w:rPr>
-          <w:rFonts w:ascii="Times New Roman" w:hAnsi="Times New Roman"/>
-          <w:sz w:val="24"/>
-        </w:rPr>
-        <w:t xml:space="preserve">1 - Map of </w:t>
-      </w:r>
-      <w:r>
-        <w:rPr>
-          <w:rFonts w:ascii="Times New Roman" w:hAnsi="Times New Roman"/>
-          <w:sz w:val="24"/>
-        </w:rPr>
-        <w:t xml:space="preserve">the East Bay </w:t>
-      </w:r>
-      <w:r>
-        <w:rPr>
-          <w:rFonts w:ascii="Times New Roman" w:hAnsi="Times New Roman"/>
-          <w:sz w:val="24"/>
-        </w:rPr>
-        <w:t>study area and coyote sampling locations along I-580 and I-680. I-580 runs West-East, I-680 runs North-South. Annual Average Daily Traffic (AADT) volumes</w:t>
-      </w:r>
-      <w:r>
-        <w:rPr>
-          <w:rFonts w:ascii="Times New Roman" w:hAnsi="Times New Roman"/>
-          <w:sz w:val="24"/>
-        </w:rPr>
-        <w:t xml:space="preserve"> are indicated</w:t>
-      </w:r>
-      <w:r>
-        <w:rPr>
-          <w:rFonts w:ascii="Times New Roman" w:hAnsi="Times New Roman"/>
-          <w:sz w:val="24"/>
-        </w:rPr>
-        <w:t xml:space="preserve"> along </w:t>
-      </w:r>
-      <w:r>
-        <w:rPr>
-          <w:rFonts w:ascii="Times New Roman" w:hAnsi="Times New Roman"/>
-          <w:sz w:val="24"/>
-        </w:rPr>
-        <w:t>highways</w:t>
-      </w:r>
-      <w:r>
-        <w:rPr>
-          <w:rFonts w:ascii="Times New Roman" w:hAnsi="Times New Roman"/>
-          <w:sz w:val="24"/>
-        </w:rPr>
-        <w:t>.</w:t>
-      </w:r>
-      <w:r>
-        <w:rPr>
-          <w:rFonts w:ascii="Times New Roman" w:hAnsi="Times New Roman"/>
-          <w:sz w:val="24"/>
-        </w:rPr>
-        <w:t xml:space="preserve"> Coyote sampling locations are indicated by triangles, color denotes genetic cluster assignment.</w:t>
-      </w:r>
-    </w:p>
-    <w:p>
-      <w:pPr>
-        <w:spacing w:line="480" w:lineRule="auto"/>
-        <w:rPr>
-          <w:rFonts w:ascii="Times New Roman" w:hAnsi="Times New Roman"/>
-          <w:sz w:val="24"/>
-        </w:rPr>
-      </w:pPr>
-    </w:p>
-    <w:p>
-      <w:pPr>
-        <w:spacing w:line="480" w:lineRule="auto"/>
-        <w:rPr>
-          <w:rFonts w:ascii="Times New Roman" w:hAnsi="Times New Roman"/>
-          <w:sz w:val="24"/>
-        </w:rPr>
-      </w:pPr>
-      <w:r>
-        <w:rPr>
-          <w:rFonts w:ascii="Times New Roman" w:hAnsi="Times New Roman"/>
-          <w:noProof/>
-          <w:sz w:val="24"/>
-        </w:rPr>
-        <w:lastRenderedPageBreak/>
-        <w:drawing>
-          <wp:inline distT="0" distB="0" distL="0" distR="0" wp14:anchorId="11335A0E" wp14:editId="7562C8BD">
-            <wp:extent cx="5943600" cy="5645785"/>
-            <wp:effectExtent l="0" t="0" r="0" b="0"/>
-            <wp:docPr id="16" name="Picture 16" descr="Map&#10;&#10;Description automatically generated"/>
-            <wp:cNvGraphicFramePr>
-              <a:graphicFrameLocks xmlns:a="http://schemas.openxmlformats.org/drawingml/2006/main" noChangeAspect="1"/>
-            </wp:cNvGraphicFramePr>
-            <a:graphic xmlns:a="http://schemas.openxmlformats.org/drawingml/2006/main">
-              <a:graphicData uri="http://schemas.openxmlformats.org/drawingml/2006/picture">
-                <pic:pic xmlns:pic="http://schemas.openxmlformats.org/drawingml/2006/picture">
-                  <pic:nvPicPr>
-                    <pic:cNvPr id="16" name="Picture 16" descr="Map&#10;&#10;Description automatically generated"/>
-                    <pic:cNvPicPr/>
-                  </pic:nvPicPr>
-                  <pic:blipFill>
-                    <a:blip r:embed="rId11" cstate="print">
-                      <a:extLst>
-                        <a:ext uri="{28A0092B-C50C-407E-A947-70E740481C1C}">
-                          <a14:useLocalDpi xmlns:a14="http://schemas.microsoft.com/office/drawing/2010/main" val="0"/>
-                        </a:ext>
-                      </a:extLst>
-                    </a:blip>
-                    <a:stretch>
-                      <a:fillRect/>
-                    </a:stretch>
-                  </pic:blipFill>
-                  <pic:spPr>
-                    <a:xfrm>
-                      <a:off x="0" y="0"/>
-                      <a:ext cx="5943600" cy="5645785"/>
-                    </a:xfrm>
-                    <a:prstGeom prst="rect">
-                      <a:avLst/>
-                    </a:prstGeom>
-                  </pic:spPr>
-                </pic:pic>
-              </a:graphicData>
-            </a:graphic>
-          </wp:inline>
-        </w:drawing>
-      </w:r>
-    </w:p>
-    <w:p>
-      <w:pPr>
-        <w:spacing w:line="480" w:lineRule="auto"/>
-        <w:rPr>
-          <w:rFonts w:ascii="Times New Roman" w:hAnsi="Times New Roman"/>
-          <w:sz w:val="24"/>
-        </w:rPr>
-      </w:pPr>
-      <w:r>
-        <w:rPr>
-          <w:rFonts w:ascii="Times New Roman" w:hAnsi="Times New Roman"/>
-          <w:sz w:val="24"/>
-        </w:rPr>
-        <w:t xml:space="preserve">Figure </w:t>
-      </w:r>
-      <w:ins w:id="123" w:author="amandacoenfry@gmail.com" w:date="2021-02-01T15:42:00Z">
-        <w:r>
-          <w:rPr>
-            <w:rFonts w:ascii="Times New Roman" w:hAnsi="Times New Roman" w:cs="Times New Roman"/>
-          </w:rPr>
-          <w:t>3-</w:t>
-        </w:r>
-      </w:ins>
-      <w:r>
-        <w:rPr>
-          <w:rFonts w:ascii="Times New Roman" w:hAnsi="Times New Roman"/>
-          <w:sz w:val="24"/>
-        </w:rPr>
-        <w:t>2 - Map of the Sierra Nevada Foothill study area and coyote sampling locations along US-50, I-80,</w:t>
-      </w:r>
-      <w:r>
-        <w:rPr>
-          <w:rFonts w:ascii="Times New Roman" w:hAnsi="Times New Roman"/>
-          <w:sz w:val="24"/>
-        </w:rPr>
-        <w:t xml:space="preserve"> </w:t>
-      </w:r>
-      <w:r>
-        <w:rPr>
-          <w:rFonts w:ascii="Times New Roman" w:hAnsi="Times New Roman"/>
-          <w:sz w:val="24"/>
-        </w:rPr>
-        <w:t xml:space="preserve">and SR 49. </w:t>
-      </w:r>
-      <w:r>
-        <w:rPr>
-          <w:rFonts w:ascii="Times New Roman" w:hAnsi="Times New Roman"/>
-          <w:sz w:val="24"/>
-        </w:rPr>
-        <w:t>SR 50 runs West-East, I-80 runs Southwest-Northeast, SR 49 runs North and then East</w:t>
-      </w:r>
-      <w:r>
-        <w:rPr>
-          <w:rFonts w:ascii="Times New Roman" w:hAnsi="Times New Roman"/>
-          <w:sz w:val="24"/>
-        </w:rPr>
-        <w:t>. Annual Average Daily Traffic (AADT) volumes are indicated along highways. Coyote sampling locations are indicated by triangles, color denotes genetic cluster assignment.</w:t>
-      </w:r>
-    </w:p>
-    <w:p>
-      <w:pPr>
-        <w:spacing w:line="480" w:lineRule="auto"/>
-        <w:rPr>
-          <w:rFonts w:ascii="Times New Roman" w:hAnsi="Times New Roman"/>
-          <w:sz w:val="24"/>
-        </w:rPr>
-      </w:pPr>
-    </w:p>
-    <w:p>
-      <w:pPr>
-        <w:spacing w:line="480" w:lineRule="auto"/>
-        <w:rPr>
-          <w:rFonts w:ascii="Times New Roman" w:hAnsi="Times New Roman"/>
-          <w:sz w:val="24"/>
-        </w:rPr>
-      </w:pPr>
-    </w:p>
-    <w:p>
-      <w:pPr>
-        <w:spacing w:line="480" w:lineRule="auto"/>
-        <w:rPr>
-          <w:rFonts w:ascii="Times New Roman" w:hAnsi="Times New Roman"/>
-          <w:sz w:val="24"/>
-        </w:rPr>
-      </w:pPr>
-    </w:p>
-    <w:p>
-      <w:pPr>
-        <w:spacing w:line="480" w:lineRule="auto"/>
-        <w:rPr>
-          <w:rFonts w:ascii="Times New Roman" w:hAnsi="Times New Roman"/>
-          <w:sz w:val="24"/>
-        </w:rPr>
-      </w:pPr>
-      <w:r>
-        <w:rPr>
-          <w:rFonts w:ascii="Times New Roman" w:hAnsi="Times New Roman"/>
-          <w:noProof/>
-          <w:sz w:val="24"/>
-        </w:rPr>
-        <w:drawing>
-          <wp:inline distT="0" distB="0" distL="0" distR="0" wp14:anchorId="418CA8A5" wp14:editId="4CDD35F8">
-            <wp:extent cx="5943600" cy="5636260"/>
-            <wp:effectExtent l="0" t="0" r="0" b="2540"/>
-            <wp:docPr id="17" name="Picture 17" descr="Map&#10;&#10;Description automatically generated"/>
-            <wp:cNvGraphicFramePr>
-              <a:graphicFrameLocks xmlns:a="http://schemas.openxmlformats.org/drawingml/2006/main" noChangeAspect="1"/>
-            </wp:cNvGraphicFramePr>
-            <a:graphic xmlns:a="http://schemas.openxmlformats.org/drawingml/2006/main">
-              <a:graphicData uri="http://schemas.openxmlformats.org/drawingml/2006/picture">
-                <pic:pic xmlns:pic="http://schemas.openxmlformats.org/drawingml/2006/picture">
-                  <pic:nvPicPr>
-                    <pic:cNvPr id="17" name="Picture 17" descr="Map&#10;&#10;Description automatically generated"/>
-                    <pic:cNvPicPr/>
-                  </pic:nvPicPr>
-                  <pic:blipFill>
-                    <a:blip r:embed="rId12" cstate="print">
-                      <a:extLst>
-                        <a:ext uri="{28A0092B-C50C-407E-A947-70E740481C1C}">
-                          <a14:useLocalDpi xmlns:a14="http://schemas.microsoft.com/office/drawing/2010/main" val="0"/>
-                        </a:ext>
-                      </a:extLst>
-                    </a:blip>
-                    <a:stretch>
-                      <a:fillRect/>
-                    </a:stretch>
-                  </pic:blipFill>
-                  <pic:spPr>
-                    <a:xfrm>
-                      <a:off x="0" y="0"/>
-                      <a:ext cx="5943600" cy="5636260"/>
-                    </a:xfrm>
-                    <a:prstGeom prst="rect">
-                      <a:avLst/>
-                    </a:prstGeom>
-                  </pic:spPr>
-                </pic:pic>
-              </a:graphicData>
-            </a:graphic>
-          </wp:inline>
-        </w:drawing>
-      </w:r>
-    </w:p>
-    <w:p>
-      <w:pPr>
-        <w:spacing w:line="480" w:lineRule="auto"/>
-        <w:rPr>
-          <w:rFonts w:ascii="Times New Roman" w:hAnsi="Times New Roman"/>
-          <w:sz w:val="24"/>
-        </w:rPr>
-      </w:pPr>
-      <w:r>
-        <w:rPr>
-          <w:rFonts w:ascii="Times New Roman" w:hAnsi="Times New Roman"/>
-          <w:sz w:val="24"/>
-        </w:rPr>
-        <w:t xml:space="preserve">Figure </w:t>
-      </w:r>
-      <w:ins w:id="124" w:author="amandacoenfry@gmail.com" w:date="2021-02-01T15:42:00Z">
-        <w:r>
-          <w:rPr>
-            <w:rFonts w:ascii="Times New Roman" w:hAnsi="Times New Roman" w:cs="Times New Roman"/>
-          </w:rPr>
-          <w:t>3-</w:t>
-        </w:r>
-      </w:ins>
-      <w:r>
-        <w:rPr>
-          <w:rFonts w:ascii="Times New Roman" w:hAnsi="Times New Roman"/>
-          <w:sz w:val="24"/>
-        </w:rPr>
-        <w:t>3 - Map of the Sierra Nevada Foothill study area and gray fox sampling locations SR 49. SR 49 runs North and then East before connecting back to I-80. Annual Average Daily Traffic (AADT) volumes are indicated along highways. Gray fox sampling locations are indicated by triangles, color denotes genetic cluster assignment.</w:t>
-      </w:r>
-    </w:p>
-    <w:p>
-      <w:pPr>
-        <w:spacing w:line="480" w:lineRule="auto"/>
-        <w:rPr>
-          <w:rFonts w:ascii="Times New Roman" w:hAnsi="Times New Roman"/>
-          <w:sz w:val="24"/>
-        </w:rPr>
-        <w:pPrChange w:id="125" w:author="amandacoenfry@gmail.com" w:date="2021-02-08T13:07:00Z">
-          <w:pPr/>
-        </w:pPrChange>
-      </w:pPr>
-      <w:r>
-        <w:rPr>
-          <w:rFonts w:ascii="Times New Roman" w:hAnsi="Times New Roman"/>
-          <w:sz w:val="24"/>
-        </w:rPr>
-        <w:lastRenderedPageBreak/>
-        <w:br w:type="page"/>
-      </w:r>
-    </w:p>
-    <w:p>
-      <w:pPr>
-        <w:spacing w:line="480" w:lineRule="auto"/>
-        <w:rPr>
-          <w:rFonts w:ascii="Times New Roman" w:hAnsi="Times New Roman"/>
-          <w:sz w:val="24"/>
-        </w:rPr>
-      </w:pPr>
-    </w:p>
-    <w:p>
-      <w:pPr>
-        <w:spacing w:line="480" w:lineRule="auto"/>
-        <w:rPr>
-          <w:rFonts w:ascii="Times New Roman" w:hAnsi="Times New Roman"/>
-          <w:sz w:val="24"/>
-        </w:rPr>
-      </w:pPr>
-      <w:r>
-        <w:rPr>
-          <w:rFonts w:ascii="Times New Roman" w:hAnsi="Times New Roman"/>
-          <w:noProof/>
-          <w:sz w:val="24"/>
-        </w:rPr>
-        <w:drawing>
-          <wp:inline distT="0" distB="0" distL="0" distR="0" wp14:anchorId="52A93413" wp14:editId="403F8CDA">
-            <wp:extent cx="5699772" cy="4437897"/>
-            <wp:effectExtent l="0" t="0" r="0" b="1270"/>
-            <wp:docPr id="18" name="Picture 18" descr="Chart, histogram&#10;&#10;Description automatically generated"/>
-            <wp:cNvGraphicFramePr>
-              <a:graphicFrameLocks xmlns:a="http://schemas.openxmlformats.org/drawingml/2006/main" noChangeAspect="1"/>
-            </wp:cNvGraphicFramePr>
-            <a:graphic xmlns:a="http://schemas.openxmlformats.org/drawingml/2006/main">
-              <a:graphicData uri="http://schemas.openxmlformats.org/drawingml/2006/picture">
-                <pic:pic xmlns:pic="http://schemas.openxmlformats.org/drawingml/2006/picture">
-                  <pic:nvPicPr>
-                    <pic:cNvPr id="18" name="Picture 18" descr="Chart, histogram&#10;&#10;Description automatically generated"/>
+                    <pic:cNvPr id="10" name="Picture 10" descr="Map&#10;&#10;Description automatically generated"/>
                     <pic:cNvPicPr/>
                   </pic:nvPicPr>
                   <pic:blipFill>
@@ -20113,7 +20262,7 @@
                   <pic:spPr>
                     <a:xfrm>
                       <a:off x="0" y="0"/>
-                      <a:ext cx="5699772" cy="4437897"/>
+                      <a:ext cx="5779920" cy="5604967"/>
                     </a:xfrm>
                     <a:prstGeom prst="rect">
                       <a:avLst/>
@@ -20125,19 +20274,6 @@
           </wp:inline>
         </w:drawing>
       </w:r>
-    </w:p>
-    <w:p>
-      <w:pPr>
-        <w:widowControl w:val="0"/>
-        <w:autoSpaceDE w:val="0"/>
-        <w:autoSpaceDN w:val="0"/>
-        <w:adjustRightInd w:val="0"/>
-        <w:spacing w:line="480" w:lineRule="auto"/>
-        <w:rPr>
-          <w:rFonts w:ascii="Times New Roman" w:hAnsi="Times New Roman"/>
-          <w:sz w:val="24"/>
-        </w:rPr>
-      </w:pPr>
       <w:r>
         <w:rPr>
           <w:rFonts w:ascii="Times New Roman" w:hAnsi="Times New Roman"/>
@@ -20145,7 +20281,7 @@
         </w:rPr>
         <w:t xml:space="preserve">Figure </w:t>
       </w:r>
-      <w:ins w:id="126" w:author="amandacoenfry@gmail.com" w:date="2021-02-01T15:43:00Z">
+      <w:ins w:id="124" w:author="amandacoenfry@gmail.com" w:date="2021-02-01T15:42:00Z">
         <w:r>
           <w:rPr>
             <w:rFonts w:ascii="Times New Roman" w:hAnsi="Times New Roman" w:cs="Times New Roman"/>
@@ -20158,80 +20294,69 @@
           <w:rFonts w:ascii="Times New Roman" w:hAnsi="Times New Roman"/>
           <w:sz w:val="24"/>
         </w:rPr>
-        <w:t>4</w:t>
-      </w:r>
-      <w:r>
-        <w:rPr>
-          <w:rFonts w:ascii="Times New Roman" w:hAnsi="Times New Roman"/>
-          <w:sz w:val="24"/>
-        </w:rPr>
-        <w:t xml:space="preserve">. </w:t>
-      </w:r>
-      <w:r>
-        <w:rPr>
-          <w:rFonts w:ascii="Times New Roman" w:hAnsi="Times New Roman"/>
-          <w:sz w:val="24"/>
-        </w:rPr>
-        <w:t>Genetic relationships between coyotes sampled within the East Bay region. A) Pairwise relatedness matrix of individuals within the each of the sampling locations. Individuals are arranged along the axis according to their population assignment. Order on the y axis is the reverse order. Warmer colors indicate higher relatedness between individuals, with red boxes identifying pairs that have relationships near or at 1</w:t>
-      </w:r>
-      <w:r>
-        <w:rPr>
-          <w:rFonts w:ascii="Times New Roman" w:hAnsi="Times New Roman"/>
-          <w:sz w:val="24"/>
-          <w:vertAlign w:val="superscript"/>
-        </w:rPr>
-        <w:t>st</w:t>
-      </w:r>
-      <w:r>
-        <w:rPr>
-          <w:rFonts w:ascii="Times New Roman" w:hAnsi="Times New Roman"/>
-          <w:sz w:val="24"/>
-        </w:rPr>
-        <w:t xml:space="preserve"> order levels (r ~ 0.5).  B) B</w:t>
-      </w:r>
-      <w:r>
-        <w:rPr>
-          <w:rFonts w:ascii="Times New Roman" w:hAnsi="Times New Roman"/>
-          <w:sz w:val="24"/>
-        </w:rPr>
-        <w:t xml:space="preserve">ar plot depicting individual assignments for coyotes sampled in the </w:t>
-      </w:r>
-      <w:r>
-        <w:rPr>
-          <w:rFonts w:ascii="Times New Roman" w:hAnsi="Times New Roman"/>
-          <w:sz w:val="24"/>
-        </w:rPr>
-        <w:t xml:space="preserve">East </w:t>
-      </w:r>
-      <w:r>
-        <w:rPr>
-          <w:rFonts w:ascii="Times New Roman" w:hAnsi="Times New Roman"/>
-          <w:sz w:val="24"/>
-        </w:rPr>
-        <w:t>Bay. Each color corresponds to a genetic cluster identified by STRUCTURE, each bar corresponds to an individual sample, and the proportion of color in each bar depicts an individual’s proportional ancestry in each genetic cluster.</w:t>
-      </w:r>
-      <w:r>
-        <w:rPr>
-          <w:rFonts w:ascii="Times New Roman" w:hAnsi="Times New Roman"/>
-          <w:sz w:val="24"/>
-        </w:rPr>
-        <w:t xml:space="preserve"> Cluster assignment is largely driven by a group of closely related individuals in West I-</w:t>
-      </w:r>
-      <w:r>
-        <w:rPr>
-          <w:rFonts w:ascii="Times New Roman" w:hAnsi="Times New Roman"/>
-          <w:sz w:val="24"/>
-        </w:rPr>
-        <w:lastRenderedPageBreak/>
-        <w:t>680.</w:t>
+        <w:t xml:space="preserve">1 - Map of </w:t>
+      </w:r>
+      <w:r>
+        <w:rPr>
+          <w:rFonts w:ascii="Times New Roman" w:hAnsi="Times New Roman"/>
+          <w:sz w:val="24"/>
+        </w:rPr>
+        <w:t xml:space="preserve">the East Bay </w:t>
+      </w:r>
+      <w:r>
+        <w:rPr>
+          <w:rFonts w:ascii="Times New Roman" w:hAnsi="Times New Roman"/>
+          <w:sz w:val="24"/>
+        </w:rPr>
+        <w:t>study area and coyote sampling locations along I-580 and I-680. I-580 runs West-East, I-680 runs North-South. Annual Average Daily Traffic (AADT) volumes</w:t>
+      </w:r>
+      <w:r>
+        <w:rPr>
+          <w:rFonts w:ascii="Times New Roman" w:hAnsi="Times New Roman"/>
+          <w:sz w:val="24"/>
+        </w:rPr>
+        <w:t xml:space="preserve"> are indicated</w:t>
+      </w:r>
+      <w:r>
+        <w:rPr>
+          <w:rFonts w:ascii="Times New Roman" w:hAnsi="Times New Roman"/>
+          <w:sz w:val="24"/>
+        </w:rPr>
+        <w:t xml:space="preserve"> along </w:t>
+      </w:r>
+      <w:r>
+        <w:rPr>
+          <w:rFonts w:ascii="Times New Roman" w:hAnsi="Times New Roman"/>
+          <w:sz w:val="24"/>
+        </w:rPr>
+        <w:t>highways</w:t>
+      </w:r>
+      <w:r>
+        <w:rPr>
+          <w:rFonts w:ascii="Times New Roman" w:hAnsi="Times New Roman"/>
+          <w:sz w:val="24"/>
+        </w:rPr>
+        <w:t>.</w:t>
+      </w:r>
+      <w:r>
+        <w:rPr>
+          <w:rFonts w:ascii="Times New Roman" w:hAnsi="Times New Roman"/>
+          <w:sz w:val="24"/>
+        </w:rPr>
+        <w:t xml:space="preserve"> Coyote sampling locations are indicated by triangles, color denotes genetic cluster assignment.</w:t>
       </w:r>
     </w:p>
     <w:p>
       <w:pPr>
-        <w:widowControl w:val="0"/>
-        <w:autoSpaceDE w:val="0"/>
-        <w:autoSpaceDN w:val="0"/>
-        <w:adjustRightInd w:val="0"/>
+        <w:spacing w:line="240" w:lineRule="auto"/>
+        <w:rPr>
+          <w:rFonts w:ascii="Times New Roman" w:hAnsi="Times New Roman"/>
+          <w:sz w:val="24"/>
+        </w:rPr>
+      </w:pPr>
+    </w:p>
+    <w:p>
+      <w:pPr>
         <w:spacing w:line="480" w:lineRule="auto"/>
         <w:rPr>
           <w:rFonts w:ascii="Times New Roman" w:hAnsi="Times New Roman"/>
@@ -20245,10 +20370,10 @@
           <w:sz w:val="24"/>
         </w:rPr>
         <w:drawing>
-          <wp:inline distT="0" distB="0" distL="0" distR="0" wp14:anchorId="280050B2" wp14:editId="2F2493F5">
-            <wp:extent cx="5943600" cy="4105275"/>
+          <wp:inline distT="0" distB="0" distL="0" distR="0" wp14:anchorId="273C0A9D" wp14:editId="3E00FBF4">
+            <wp:extent cx="5943600" cy="5648325"/>
             <wp:effectExtent l="0" t="0" r="0" b="9525"/>
-            <wp:docPr id="22" name="Picture 22" descr="A picture containing shape&#10;&#10;Description automatically generated"/>
+            <wp:docPr id="9" name="Picture 9" descr="Map&#10;&#10;Description automatically generated"/>
             <wp:cNvGraphicFramePr>
               <a:graphicFrameLocks xmlns:a="http://schemas.openxmlformats.org/drawingml/2006/main" noChangeAspect="1"/>
             </wp:cNvGraphicFramePr>
@@ -20256,7 +20381,7 @@
               <a:graphicData uri="http://schemas.openxmlformats.org/drawingml/2006/picture">
                 <pic:pic xmlns:pic="http://schemas.openxmlformats.org/drawingml/2006/picture">
                   <pic:nvPicPr>
-                    <pic:cNvPr id="22" name="Picture 22" descr="A picture containing shape&#10;&#10;Description automatically generated"/>
+                    <pic:cNvPr id="9" name="Picture 9" descr="Map&#10;&#10;Description automatically generated"/>
                     <pic:cNvPicPr/>
                   </pic:nvPicPr>
                   <pic:blipFill>
@@ -20274,7 +20399,7 @@
                   <pic:spPr>
                     <a:xfrm>
                       <a:off x="0" y="0"/>
-                      <a:ext cx="5943600" cy="4105275"/>
+                      <a:ext cx="5943600" cy="5648325"/>
                     </a:xfrm>
                     <a:prstGeom prst="rect">
                       <a:avLst/>
@@ -20286,6 +20411,21 @@
           </wp:inline>
         </w:drawing>
       </w:r>
+    </w:p>
+    <w:p>
+      <w:pPr>
+        <w:spacing w:line="240" w:lineRule="auto"/>
+        <w:rPr>
+          <w:rFonts w:ascii="Times New Roman" w:hAnsi="Times New Roman"/>
+          <w:sz w:val="24"/>
+        </w:rPr>
+        <w:sectPr>
+          <w:pgSz w:w="12240" w:h="15840"/>
+          <w:pgMar w:top="1440" w:right="1440" w:bottom="1440" w:left="1440" w:header="720" w:footer="720" w:gutter="0"/>
+          <w:cols w:space="720"/>
+          <w:docGrid w:linePitch="360"/>
+        </w:sectPr>
+      </w:pPr>
       <w:r>
         <w:rPr>
           <w:rFonts w:ascii="Times New Roman" w:hAnsi="Times New Roman"/>
@@ -20293,7 +20433,7 @@
         </w:rPr>
         <w:t xml:space="preserve">Figure </w:t>
       </w:r>
-      <w:ins w:id="127" w:author="amandacoenfry@gmail.com" w:date="2021-02-01T15:43:00Z">
+      <w:ins w:id="125" w:author="amandacoenfry@gmail.com" w:date="2021-02-01T15:42:00Z">
         <w:r>
           <w:rPr>
             <w:rFonts w:ascii="Times New Roman" w:hAnsi="Times New Roman" w:cs="Times New Roman"/>
@@ -20306,59 +20446,40 @@
           <w:rFonts w:ascii="Times New Roman" w:hAnsi="Times New Roman"/>
           <w:sz w:val="24"/>
         </w:rPr>
-        <w:t>5. Genetic relationships between gray foxes sampled along SR 49. A) Pairwise relatedness matrix of individuals within the each of the sampling locations. Individuals are arranged along the axis according to their population assignment. Order on the y axis is the reverse order. Warmer colors indicate higher relatedness between individuals, with red boxes identifying pairs that have relationships near or at 1</w:t>
-      </w:r>
-      <w:r>
-        <w:rPr>
-          <w:rFonts w:ascii="Times New Roman" w:hAnsi="Times New Roman"/>
-          <w:sz w:val="24"/>
-          <w:vertAlign w:val="superscript"/>
-        </w:rPr>
-        <w:t>st</w:t>
-      </w:r>
-      <w:r>
-        <w:rPr>
-          <w:rFonts w:ascii="Times New Roman" w:hAnsi="Times New Roman"/>
-          <w:sz w:val="24"/>
-        </w:rPr>
-        <w:t xml:space="preserve"> order levels (r ~ 0.5).  B) Bar plot depicting individual assignments for gray foxes sampled along SR 49. Each color corresponds to a genetic cluster identified by STRUCTURE, each bar corresponds to an individual sample, and the proportion of color in each bar depicts an individual’s proportional ancestry in each genetic cluster. </w:t>
+        <w:t>2 - Map of the Sierra Nevada Foothill study area and coyote sampling locations along US-50, I-80,</w:t>
+      </w:r>
+      <w:r>
+        <w:rPr>
+          <w:rFonts w:ascii="Times New Roman" w:hAnsi="Times New Roman"/>
+          <w:sz w:val="24"/>
+        </w:rPr>
+        <w:t xml:space="preserve"> </w:t>
+      </w:r>
+      <w:r>
+        <w:rPr>
+          <w:rFonts w:ascii="Times New Roman" w:hAnsi="Times New Roman"/>
+          <w:sz w:val="24"/>
+        </w:rPr>
+        <w:t xml:space="preserve">and SR 49. </w:t>
+      </w:r>
+      <w:r>
+        <w:rPr>
+          <w:rFonts w:ascii="Times New Roman" w:hAnsi="Times New Roman"/>
+          <w:sz w:val="24"/>
+        </w:rPr>
+        <w:t>SR 50 runs West-East, I-80 runs Southwest-Northeast, SR 49 runs North and then East</w:t>
+      </w:r>
+      <w:r>
+        <w:rPr>
+          <w:rFonts w:ascii="Times New Roman" w:hAnsi="Times New Roman"/>
+          <w:sz w:val="24"/>
+        </w:rPr>
+        <w:t>. Annual Average Daily Traffic (AADT) volumes are indicated along highways. Coyote sampling locations are indicated by triangles, color denotes genetic cluster assignment.</w:t>
       </w:r>
     </w:p>
     <w:p>
       <w:pPr>
-        <w:spacing w:line="480" w:lineRule="auto"/>
-        <w:rPr>
-          <w:rFonts w:ascii="Times New Roman" w:hAnsi="Times New Roman"/>
-          <w:sz w:val="24"/>
-        </w:rPr>
-        <w:pPrChange w:id="128" w:author="amandacoenfry@gmail.com" w:date="2021-02-08T13:07:00Z">
-          <w:pPr/>
-        </w:pPrChange>
-      </w:pPr>
-      <w:r>
-        <w:rPr>
-          <w:rFonts w:ascii="Times New Roman" w:hAnsi="Times New Roman"/>
-          <w:sz w:val="24"/>
-        </w:rPr>
-        <w:br w:type="page"/>
-      </w:r>
-    </w:p>
-    <w:p>
-      <w:pPr>
-        <w:widowControl w:val="0"/>
-        <w:autoSpaceDE w:val="0"/>
-        <w:autoSpaceDN w:val="0"/>
-        <w:adjustRightInd w:val="0"/>
-        <w:spacing w:line="480" w:lineRule="auto"/>
-        <w:rPr>
-          <w:rFonts w:ascii="Times New Roman" w:hAnsi="Times New Roman"/>
-          <w:sz w:val="24"/>
-        </w:rPr>
-      </w:pPr>
-    </w:p>
-    <w:p>
-      <w:pPr>
-        <w:spacing w:line="480" w:lineRule="auto"/>
+        <w:spacing w:line="240" w:lineRule="auto"/>
         <w:rPr>
           <w:rFonts w:ascii="Times New Roman" w:hAnsi="Times New Roman"/>
           <w:sz w:val="24"/>
@@ -20370,11 +20491,12 @@
           <w:noProof/>
           <w:sz w:val="24"/>
         </w:rPr>
+        <w:lastRenderedPageBreak/>
         <w:drawing>
-          <wp:inline distT="0" distB="0" distL="0" distR="0" wp14:anchorId="700B8562" wp14:editId="38D368B0">
-            <wp:extent cx="5902036" cy="5023444"/>
-            <wp:effectExtent l="0" t="0" r="3810" b="6350"/>
-            <wp:docPr id="23" name="Picture 23" descr="Chart, bar chart, treemap chart&#10;&#10;Description automatically generated"/>
+          <wp:inline distT="0" distB="0" distL="0" distR="0" wp14:anchorId="75C43FAC" wp14:editId="5203FAB8">
+            <wp:extent cx="5943600" cy="5638800"/>
+            <wp:effectExtent l="0" t="0" r="0" b="0"/>
+            <wp:docPr id="8" name="Picture 8" descr="Map&#10;&#10;Description automatically generated"/>
             <wp:cNvGraphicFramePr>
               <a:graphicFrameLocks xmlns:a="http://schemas.openxmlformats.org/drawingml/2006/main" noChangeAspect="1"/>
             </wp:cNvGraphicFramePr>
@@ -20382,10 +20504,10 @@
               <a:graphicData uri="http://schemas.openxmlformats.org/drawingml/2006/picture">
                 <pic:pic xmlns:pic="http://schemas.openxmlformats.org/drawingml/2006/picture">
                   <pic:nvPicPr>
-                    <pic:cNvPr id="23" name="Picture 23" descr="Chart, bar chart, treemap chart&#10;&#10;Description automatically generated"/>
+                    <pic:cNvPr id="8" name="Picture 8" descr="Map&#10;&#10;Description automatically generated"/>
                     <pic:cNvPicPr/>
                   </pic:nvPicPr>
-                  <pic:blipFill rotWithShape="1">
+                  <pic:blipFill>
                     <a:blip r:embed="rId15" cstate="print">
                       <a:extLst>
                         <a:ext uri="{28A0092B-C50C-407E-A947-70E740481C1C}">
@@ -20393,13 +20515,458 @@
                         </a:ext>
                       </a:extLst>
                     </a:blip>
-                    <a:srcRect l="998" r="2286" b="2481"/>
+                    <a:stretch>
+                      <a:fillRect/>
+                    </a:stretch>
+                  </pic:blipFill>
+                  <pic:spPr>
+                    <a:xfrm>
+                      <a:off x="0" y="0"/>
+                      <a:ext cx="5943600" cy="5638800"/>
+                    </a:xfrm>
+                    <a:prstGeom prst="rect">
+                      <a:avLst/>
+                    </a:prstGeom>
+                  </pic:spPr>
+                </pic:pic>
+              </a:graphicData>
+            </a:graphic>
+          </wp:inline>
+        </w:drawing>
+      </w:r>
+    </w:p>
+    <w:p>
+      <w:pPr>
+        <w:spacing w:line="240" w:lineRule="auto"/>
+        <w:rPr>
+          <w:rFonts w:ascii="Times New Roman" w:hAnsi="Times New Roman"/>
+          <w:sz w:val="24"/>
+        </w:rPr>
+        <w:sectPr>
+          <w:pgSz w:w="12240" w:h="15840"/>
+          <w:pgMar w:top="1440" w:right="1440" w:bottom="1440" w:left="1440" w:header="720" w:footer="720" w:gutter="0"/>
+          <w:cols w:space="720"/>
+          <w:docGrid w:linePitch="360"/>
+        </w:sectPr>
+      </w:pPr>
+      <w:r>
+        <w:rPr>
+          <w:rFonts w:ascii="Times New Roman" w:hAnsi="Times New Roman"/>
+          <w:sz w:val="24"/>
+        </w:rPr>
+        <w:t xml:space="preserve">Figure </w:t>
+      </w:r>
+      <w:ins w:id="126" w:author="amandacoenfry@gmail.com" w:date="2021-02-01T15:42:00Z">
+        <w:r>
+          <w:rPr>
+            <w:rFonts w:ascii="Times New Roman" w:hAnsi="Times New Roman" w:cs="Times New Roman"/>
+          </w:rPr>
+          <w:t>3-</w:t>
+        </w:r>
+      </w:ins>
+      <w:r>
+        <w:rPr>
+          <w:rFonts w:ascii="Times New Roman" w:hAnsi="Times New Roman"/>
+          <w:sz w:val="24"/>
+        </w:rPr>
+        <w:t>3 - Map of the Sierra Nevada Foothill study area and gray fox sampling locations SR 49. SR 49 runs North and then East before connecting back to I-80. Annual Average Daily Traffic (AADT) volumes are indicated along highways. Gray fox sampling locations are indicated by triangles, color denotes genetic cluster assignment.</w:t>
+      </w:r>
+    </w:p>
+    <w:p>
+      <w:pPr>
+        <w:spacing w:line="240" w:lineRule="auto"/>
+        <w:rPr>
+          <w:rFonts w:ascii="Times New Roman" w:hAnsi="Times New Roman"/>
+          <w:sz w:val="24"/>
+        </w:rPr>
+      </w:pPr>
+    </w:p>
+    <w:p>
+      <w:pPr>
+        <w:spacing w:line="480" w:lineRule="auto"/>
+        <w:rPr>
+          <w:del w:id="127" w:author="amandacoenfry@gmail.com" w:date="2021-02-11T04:23:00Z"/>
+          <w:rFonts w:ascii="Times New Roman" w:hAnsi="Times New Roman"/>
+          <w:sz w:val="24"/>
+        </w:rPr>
+      </w:pPr>
+      <w:r>
+        <w:rPr>
+          <w:rFonts w:ascii="Times New Roman" w:hAnsi="Times New Roman"/>
+          <w:noProof/>
+          <w:sz w:val="24"/>
+        </w:rPr>
+        <w:drawing>
+          <wp:inline distT="0" distB="0" distL="0" distR="0" wp14:anchorId="487AAB3C" wp14:editId="41636CEF">
+            <wp:extent cx="5943600" cy="4638675"/>
+            <wp:effectExtent l="0" t="0" r="0" b="9525"/>
+            <wp:docPr id="7" name="Picture 7" descr="Chart, histogram&#10;&#10;Description automatically generated"/>
+            <wp:cNvGraphicFramePr>
+              <a:graphicFrameLocks xmlns:a="http://schemas.openxmlformats.org/drawingml/2006/main" noChangeAspect="1"/>
+            </wp:cNvGraphicFramePr>
+            <a:graphic xmlns:a="http://schemas.openxmlformats.org/drawingml/2006/main">
+              <a:graphicData uri="http://schemas.openxmlformats.org/drawingml/2006/picture">
+                <pic:pic xmlns:pic="http://schemas.openxmlformats.org/drawingml/2006/picture">
+                  <pic:nvPicPr>
+                    <pic:cNvPr id="7" name="Picture 7" descr="Chart, histogram&#10;&#10;Description automatically generated"/>
+                    <pic:cNvPicPr/>
+                  </pic:nvPicPr>
+                  <pic:blipFill>
+                    <a:blip r:embed="rId16" cstate="print">
+                      <a:extLst>
+                        <a:ext uri="{28A0092B-C50C-407E-A947-70E740481C1C}">
+                          <a14:useLocalDpi xmlns:a14="http://schemas.microsoft.com/office/drawing/2010/main" val="0"/>
+                        </a:ext>
+                      </a:extLst>
+                    </a:blip>
+                    <a:stretch>
+                      <a:fillRect/>
+                    </a:stretch>
+                  </pic:blipFill>
+                  <pic:spPr>
+                    <a:xfrm>
+                      <a:off x="0" y="0"/>
+                      <a:ext cx="5943600" cy="4638675"/>
+                    </a:xfrm>
+                    <a:prstGeom prst="rect">
+                      <a:avLst/>
+                    </a:prstGeom>
+                  </pic:spPr>
+                </pic:pic>
+              </a:graphicData>
+            </a:graphic>
+          </wp:inline>
+        </w:drawing>
+      </w:r>
+    </w:p>
+    <w:p>
+      <w:pPr>
+        <w:spacing w:line="480" w:lineRule="auto"/>
+        <w:rPr>
+          <w:rFonts w:ascii="Times New Roman" w:hAnsi="Times New Roman"/>
+          <w:sz w:val="24"/>
+        </w:rPr>
+      </w:pPr>
+    </w:p>
+    <w:p>
+      <w:pPr>
+        <w:widowControl w:val="0"/>
+        <w:autoSpaceDE w:val="0"/>
+        <w:autoSpaceDN w:val="0"/>
+        <w:adjustRightInd w:val="0"/>
+        <w:spacing w:line="240" w:lineRule="auto"/>
+        <w:rPr>
+          <w:ins w:id="128" w:author="amandacoenfry@gmail.com" w:date="2021-02-11T04:39:00Z"/>
+          <w:rFonts w:ascii="Times New Roman" w:hAnsi="Times New Roman"/>
+          <w:sz w:val="24"/>
+        </w:rPr>
+        <w:sectPr>
+          <w:pgSz w:w="12240" w:h="15840"/>
+          <w:pgMar w:top="1440" w:right="1440" w:bottom="1440" w:left="1440" w:header="720" w:footer="720" w:gutter="0"/>
+          <w:cols w:space="720"/>
+          <w:docGrid w:linePitch="360"/>
+        </w:sectPr>
+      </w:pPr>
+      <w:r>
+        <w:rPr>
+          <w:rFonts w:ascii="Times New Roman" w:hAnsi="Times New Roman"/>
+          <w:sz w:val="24"/>
+        </w:rPr>
+        <w:t xml:space="preserve">Figure </w:t>
+      </w:r>
+      <w:ins w:id="129" w:author="amandacoenfry@gmail.com" w:date="2021-02-01T15:43:00Z">
+        <w:r>
+          <w:rPr>
+            <w:rFonts w:ascii="Times New Roman" w:hAnsi="Times New Roman" w:cs="Times New Roman"/>
+          </w:rPr>
+          <w:t>3-</w:t>
+        </w:r>
+      </w:ins>
+      <w:r>
+        <w:rPr>
+          <w:rFonts w:ascii="Times New Roman" w:hAnsi="Times New Roman"/>
+          <w:sz w:val="24"/>
+        </w:rPr>
+        <w:t>4</w:t>
+      </w:r>
+      <w:r>
+        <w:rPr>
+          <w:rFonts w:ascii="Times New Roman" w:hAnsi="Times New Roman"/>
+          <w:sz w:val="24"/>
+        </w:rPr>
+        <w:t xml:space="preserve">. </w:t>
+      </w:r>
+      <w:r>
+        <w:rPr>
+          <w:rFonts w:ascii="Times New Roman" w:hAnsi="Times New Roman"/>
+          <w:sz w:val="24"/>
+        </w:rPr>
+        <w:t>Genetic relationships between coyotes sampled within the East Bay region. A) Pairwise relatedness matrix of individuals within the each of the sampling locations. Individuals are arranged along the axis according to their population assignment. Order on the y axis is the reverse order. Warmer colors indicate higher relatedness between individuals, with red boxes identifying pairs that have relationships near or at 1</w:t>
+      </w:r>
+      <w:r>
+        <w:rPr>
+          <w:rFonts w:ascii="Times New Roman" w:hAnsi="Times New Roman"/>
+          <w:sz w:val="24"/>
+          <w:vertAlign w:val="superscript"/>
+        </w:rPr>
+        <w:t>st</w:t>
+      </w:r>
+      <w:r>
+        <w:rPr>
+          <w:rFonts w:ascii="Times New Roman" w:hAnsi="Times New Roman"/>
+          <w:sz w:val="24"/>
+        </w:rPr>
+        <w:t xml:space="preserve"> order levels (r ~ 0.5).  B) B</w:t>
+      </w:r>
+      <w:r>
+        <w:rPr>
+          <w:rFonts w:ascii="Times New Roman" w:hAnsi="Times New Roman"/>
+          <w:sz w:val="24"/>
+        </w:rPr>
+        <w:t xml:space="preserve">ar plot depicting individual assignments for coyotes sampled in the </w:t>
+      </w:r>
+      <w:r>
+        <w:rPr>
+          <w:rFonts w:ascii="Times New Roman" w:hAnsi="Times New Roman"/>
+          <w:sz w:val="24"/>
+        </w:rPr>
+        <w:t xml:space="preserve">East </w:t>
+      </w:r>
+      <w:r>
+        <w:rPr>
+          <w:rFonts w:ascii="Times New Roman" w:hAnsi="Times New Roman"/>
+          <w:sz w:val="24"/>
+        </w:rPr>
+        <w:t>Bay. Each color corresponds to a genetic cluster identified by STRUCTURE, each bar corresponds to an individual sample, and the proportion of color in each bar depicts an individual’s proportional ancestry in each genetic cluster.</w:t>
+      </w:r>
+      <w:r>
+        <w:rPr>
+          <w:rFonts w:ascii="Times New Roman" w:hAnsi="Times New Roman"/>
+          <w:sz w:val="24"/>
+        </w:rPr>
+        <w:t xml:space="preserve"> Cluster assignment is largely driven by a group of closely related individuals in West I-680.</w:t>
+      </w:r>
+    </w:p>
+    <w:p>
+      <w:pPr>
+        <w:widowControl w:val="0"/>
+        <w:autoSpaceDE w:val="0"/>
+        <w:autoSpaceDN w:val="0"/>
+        <w:adjustRightInd w:val="0"/>
+        <w:spacing w:line="480" w:lineRule="auto"/>
+        <w:rPr>
+          <w:del w:id="130" w:author="amandacoenfry@gmail.com" w:date="2021-02-11T04:48:00Z"/>
+          <w:rFonts w:ascii="Times New Roman" w:hAnsi="Times New Roman"/>
+          <w:sz w:val="24"/>
+        </w:rPr>
+      </w:pPr>
+    </w:p>
+    <w:p>
+      <w:pPr>
+        <w:widowControl w:val="0"/>
+        <w:autoSpaceDE w:val="0"/>
+        <w:autoSpaceDN w:val="0"/>
+        <w:adjustRightInd w:val="0"/>
+        <w:spacing w:line="240" w:lineRule="auto"/>
+        <w:rPr>
+          <w:ins w:id="131" w:author="amandacoenfry@gmail.com" w:date="2021-02-11T04:39:00Z"/>
+          <w:rFonts w:ascii="Times New Roman" w:hAnsi="Times New Roman"/>
+          <w:sz w:val="24"/>
+        </w:rPr>
+        <w:sectPr>
+          <w:headerReference w:type="default" r:id="rId17"/>
+          <w:pgSz w:w="15840" w:h="12240" w:orient="landscape"/>
+          <w:pgMar w:top="1440" w:right="1440" w:bottom="1440" w:left="1440" w:header="720" w:footer="720" w:gutter="0"/>
+          <w:cols w:space="720"/>
+          <w:docGrid w:linePitch="360"/>
+          <w:sectPrChange w:id="132" w:author="amandacoenfry@gmail.com" w:date="2021-02-11T04:40:00Z">
+            <w:sectPr>
+              <w:pgSz w:w="12240" w:h="15840" w:orient="portrait"/>
+              <w:pgMar w:top="1440" w:right="1440" w:bottom="1440" w:left="1440" w:header="720" w:footer="720" w:gutter="0"/>
+            </w:sectPr>
+          </w:sectPrChange>
+        </w:sectPr>
+        <w:pPrChange w:id="133" w:author="amandacoenfry@gmail.com" w:date="2021-02-11T04:48:00Z">
+          <w:pPr>
+            <w:widowControl w:val="0"/>
+            <w:autoSpaceDE w:val="0"/>
+            <w:autoSpaceDN w:val="0"/>
+            <w:adjustRightInd w:val="0"/>
+            <w:spacing w:line="480" w:lineRule="auto"/>
+          </w:pPr>
+        </w:pPrChange>
+      </w:pPr>
+      <w:r>
+        <w:rPr>
+          <w:rFonts w:ascii="Times New Roman" w:hAnsi="Times New Roman"/>
+          <w:noProof/>
+          <w:sz w:val="24"/>
+        </w:rPr>
+        <w:drawing>
+          <wp:inline distT="0" distB="0" distL="0" distR="0" wp14:anchorId="7AC8D00C" wp14:editId="0FADD85E">
+            <wp:extent cx="7784976" cy="4833257"/>
+            <wp:effectExtent l="0" t="0" r="6985" b="5715"/>
+            <wp:docPr id="6" name="Picture 6" descr="Chart, bar chart&#10;&#10;Description automatically generated"/>
+            <wp:cNvGraphicFramePr>
+              <a:graphicFrameLocks xmlns:a="http://schemas.openxmlformats.org/drawingml/2006/main" noChangeAspect="1"/>
+            </wp:cNvGraphicFramePr>
+            <a:graphic xmlns:a="http://schemas.openxmlformats.org/drawingml/2006/main">
+              <a:graphicData uri="http://schemas.openxmlformats.org/drawingml/2006/picture">
+                <pic:pic xmlns:pic="http://schemas.openxmlformats.org/drawingml/2006/picture">
+                  <pic:nvPicPr>
+                    <pic:cNvPr id="6" name="Picture 6" descr="Chart, bar chart&#10;&#10;Description automatically generated"/>
+                    <pic:cNvPicPr/>
+                  </pic:nvPicPr>
+                  <pic:blipFill>
+                    <a:blip r:embed="rId18" cstate="print">
+                      <a:extLst>
+                        <a:ext uri="{28A0092B-C50C-407E-A947-70E740481C1C}">
+                          <a14:useLocalDpi xmlns:a14="http://schemas.microsoft.com/office/drawing/2010/main" val="0"/>
+                        </a:ext>
+                      </a:extLst>
+                    </a:blip>
+                    <a:stretch>
+                      <a:fillRect/>
+                    </a:stretch>
+                  </pic:blipFill>
+                  <pic:spPr>
+                    <a:xfrm>
+                      <a:off x="0" y="0"/>
+                      <a:ext cx="7806997" cy="4846929"/>
+                    </a:xfrm>
+                    <a:prstGeom prst="rect">
+                      <a:avLst/>
+                    </a:prstGeom>
+                  </pic:spPr>
+                </pic:pic>
+              </a:graphicData>
+            </a:graphic>
+          </wp:inline>
+        </w:drawing>
+      </w:r>
+      <w:r>
+        <w:rPr>
+          <w:rFonts w:ascii="Times New Roman" w:hAnsi="Times New Roman"/>
+          <w:sz w:val="24"/>
+        </w:rPr>
+        <w:t xml:space="preserve">Figure </w:t>
+      </w:r>
+      <w:ins w:id="134" w:author="amandacoenfry@gmail.com" w:date="2021-02-01T15:43:00Z">
+        <w:r>
+          <w:rPr>
+            <w:rFonts w:ascii="Times New Roman" w:hAnsi="Times New Roman" w:cs="Times New Roman"/>
+          </w:rPr>
+          <w:t>3-</w:t>
+        </w:r>
+      </w:ins>
+      <w:r>
+        <w:rPr>
+          <w:rFonts w:ascii="Times New Roman" w:hAnsi="Times New Roman"/>
+          <w:sz w:val="24"/>
+        </w:rPr>
+        <w:t>5. Genetic relationships between gray foxes sampled along SR 49. A) Pairwise relatedness matrix of individuals within the each of the sampling locations. Individuals are arranged along the axis according to their population assignment. Order on the y axis is the reverse order. Warmer colors indicate higher relatedness between individuals, with red boxes identifying pairs that have relationships near or at 1</w:t>
+      </w:r>
+      <w:r>
+        <w:rPr>
+          <w:rFonts w:ascii="Times New Roman" w:hAnsi="Times New Roman"/>
+          <w:sz w:val="24"/>
+          <w:vertAlign w:val="superscript"/>
+        </w:rPr>
+        <w:t>st</w:t>
+      </w:r>
+      <w:r>
+        <w:rPr>
+          <w:rFonts w:ascii="Times New Roman" w:hAnsi="Times New Roman"/>
+          <w:sz w:val="24"/>
+        </w:rPr>
+        <w:t xml:space="preserve"> order levels (r ~ 0.5).  B) Bar plot depicting individual assignments for gray foxes sampled along SR 49. Each color corresponds to a genetic cluster identified by STRUCTURE, each bar corresponds to an individual sample, and the proportion of color in each bar depicts an individual’s proportional ancestry in each genetic cluster. </w:t>
+      </w:r>
+    </w:p>
+    <w:p>
+      <w:pPr>
+        <w:widowControl w:val="0"/>
+        <w:autoSpaceDE w:val="0"/>
+        <w:autoSpaceDN w:val="0"/>
+        <w:adjustRightInd w:val="0"/>
+        <w:spacing w:line="480" w:lineRule="auto"/>
+        <w:rPr>
+          <w:del w:id="135" w:author="amandacoenfry@gmail.com" w:date="2021-02-11T04:39:00Z"/>
+          <w:rFonts w:ascii="Times New Roman" w:hAnsi="Times New Roman"/>
+          <w:sz w:val="24"/>
+        </w:rPr>
+      </w:pPr>
+    </w:p>
+    <w:p>
+      <w:pPr>
+        <w:spacing w:line="480" w:lineRule="auto"/>
+        <w:rPr>
+          <w:del w:id="136" w:author="amandacoenfry@gmail.com" w:date="2021-02-11T04:40:00Z"/>
+          <w:rFonts w:ascii="Times New Roman" w:hAnsi="Times New Roman"/>
+          <w:sz w:val="24"/>
+        </w:rPr>
+        <w:pPrChange w:id="137" w:author="amandacoenfry@gmail.com" w:date="2021-02-08T13:07:00Z">
+          <w:pPr/>
+        </w:pPrChange>
+      </w:pPr>
+      <w:del w:id="138" w:author="amandacoenfry@gmail.com" w:date="2021-02-11T04:40:00Z">
+        <w:r>
+          <w:rPr>
+            <w:rFonts w:ascii="Times New Roman" w:hAnsi="Times New Roman"/>
+            <w:sz w:val="24"/>
+          </w:rPr>
+          <w:br w:type="page"/>
+        </w:r>
+      </w:del>
+    </w:p>
+    <w:p>
+      <w:pPr>
+        <w:spacing w:before="240" w:line="240" w:lineRule="auto"/>
+        <w:rPr>
+          <w:rFonts w:ascii="Times New Roman" w:hAnsi="Times New Roman"/>
+          <w:sz w:val="24"/>
+        </w:rPr>
+        <w:pPrChange w:id="139" w:author="amandacoenfry@gmail.com" w:date="2021-02-11T04:44:00Z">
+          <w:pPr>
+            <w:spacing w:line="480" w:lineRule="auto"/>
+          </w:pPr>
+        </w:pPrChange>
+      </w:pPr>
+      <w:r>
+        <w:rPr>
+          <w:rFonts w:ascii="Times New Roman" w:hAnsi="Times New Roman"/>
+          <w:noProof/>
+          <w:sz w:val="24"/>
+        </w:rPr>
+        <w:drawing>
+          <wp:inline distT="0" distB="0" distL="0" distR="0" wp14:anchorId="0CB99CD2" wp14:editId="6B2A4E83">
+            <wp:extent cx="5943600" cy="7192537"/>
+            <wp:effectExtent l="0" t="0" r="0" b="0"/>
+            <wp:docPr id="5" name="Picture 5" descr="Chart&#10;&#10;Description automatically generated"/>
+            <wp:cNvGraphicFramePr>
+              <a:graphicFrameLocks xmlns:a="http://schemas.openxmlformats.org/drawingml/2006/main" noChangeAspect="1"/>
+            </wp:cNvGraphicFramePr>
+            <a:graphic xmlns:a="http://schemas.openxmlformats.org/drawingml/2006/main">
+              <a:graphicData uri="http://schemas.openxmlformats.org/drawingml/2006/picture">
+                <pic:pic xmlns:pic="http://schemas.openxmlformats.org/drawingml/2006/picture">
+                  <pic:nvPicPr>
+                    <pic:cNvPr id="5" name="Picture 5" descr="Chart&#10;&#10;Description automatically generated"/>
+                    <pic:cNvPicPr/>
+                  </pic:nvPicPr>
+                  <pic:blipFill rotWithShape="1">
+                    <a:blip r:embed="rId19" cstate="print">
+                      <a:extLst>
+                        <a:ext uri="{28A0092B-C50C-407E-A947-70E740481C1C}">
+                          <a14:useLocalDpi xmlns:a14="http://schemas.microsoft.com/office/drawing/2010/main" val="0"/>
+                        </a:ext>
+                      </a:extLst>
+                    </a:blip>
+                    <a:srcRect b="-943"/>
                     <a:stretch/>
                   </pic:blipFill>
                   <pic:spPr bwMode="auto">
                     <a:xfrm>
                       <a:off x="0" y="0"/>
-                      <a:ext cx="5907434" cy="5028039"/>
+                      <a:ext cx="5943600" cy="7192537"/>
                     </a:xfrm>
                     <a:prstGeom prst="rect">
                       <a:avLst/>
@@ -20426,7 +20993,7 @@
         </w:rPr>
         <w:t xml:space="preserve">Figure </w:t>
       </w:r>
-      <w:ins w:id="129" w:author="amandacoenfry@gmail.com" w:date="2021-02-01T15:43:00Z">
+      <w:ins w:id="140" w:author="amandacoenfry@gmail.com" w:date="2021-02-01T15:43:00Z">
         <w:r>
           <w:rPr>
             <w:rFonts w:ascii="Times New Roman" w:hAnsi="Times New Roman" w:cs="Times New Roman"/>
@@ -20439,7 +21006,42 @@
           <w:rFonts w:ascii="Times New Roman" w:hAnsi="Times New Roman"/>
           <w:sz w:val="24"/>
         </w:rPr>
-        <w:t>6. Bar plots depicting individual assignments for coyotes sampled in the Sierra Nevada foothill study region. Each color corresponds to a genetic cluster identified by STRUCTURE, each bar corresponds to an individual sample, and the proportion of color in each bar depicts an individual’s proportional ancestry in each genetic cluster. Relationships between related pairs are indicate above the bar plots (red = first order, orange = second order)</w:t>
+        <w:t xml:space="preserve">6. Bar plots depicting individual assignments for coyotes sampled in the Sierra Nevada foothill study region. </w:t>
+      </w:r>
+      <w:commentRangeStart w:id="141"/>
+      <w:ins w:id="142" w:author="amandacoenfry@gmail.com" w:date="2021-02-11T04:32:00Z">
+        <w:r>
+          <w:rPr>
+            <w:rFonts w:ascii="Times New Roman" w:hAnsi="Times New Roman"/>
+            <w:sz w:val="24"/>
+          </w:rPr>
+          <w:t xml:space="preserve">A) a graph of </w:t>
+        </w:r>
+      </w:ins>
+      <w:commentRangeEnd w:id="141"/>
+      <w:ins w:id="143" w:author="amandacoenfry@gmail.com" w:date="2021-02-11T04:33:00Z">
+        <w:r>
+          <w:rPr>
+            <w:rStyle w:val="CommentReference"/>
+          </w:rPr>
+          <w:commentReference w:id="141"/>
+        </w:r>
+      </w:ins>
+      <w:ins w:id="144" w:author="amandacoenfry@gmail.com" w:date="2021-02-11T04:34:00Z">
+        <w:r>
+          <w:rPr>
+            <w:rFonts w:ascii="Times New Roman" w:hAnsi="Times New Roman"/>
+            <w:sz w:val="24"/>
+          </w:rPr>
+          <w:t xml:space="preserve"> B) </w:t>
+        </w:r>
+      </w:ins>
+      <w:r>
+        <w:rPr>
+          <w:rFonts w:ascii="Times New Roman" w:hAnsi="Times New Roman"/>
+          <w:sz w:val="24"/>
+        </w:rPr>
+        <w:t>Each color corresponds to a genetic cluster identified by STRUCTURE, each bar corresponds to an individual sample, and the proportion of color in each bar depicts an individual’s proportional ancestry in each genetic cluster. Relationships between related pairs are indicate above the bar plots (red = first order, orange = second order)</w:t>
       </w:r>
       <w:r>
         <w:rPr>
@@ -20448,9 +21050,10 @@
         </w:rPr>
         <w:t xml:space="preserve"> </w:t>
       </w:r>
-      <w:bookmarkEnd w:id="118"/>
+      <w:bookmarkEnd w:id="120"/>
     </w:p>
     <w:sectPr>
+      <w:headerReference w:type="default" r:id="rId20"/>
       <w:pgSz w:w="12240" w:h="15840"/>
       <w:pgMar w:top="1440" w:right="1440" w:bottom="1440" w:left="1440" w:header="720" w:footer="720" w:gutter="0"/>
       <w:cols w:space="720"/>
@@ -20638,7 +21241,7 @@
       </w:r>
     </w:p>
   </w:comment>
-  <w:comment w:id="68" w:author="amandacoenfry@gmail.com" w:date="2021-02-09T04:54:00Z" w:initials="a">
+  <w:comment w:id="70" w:author="amandacoenfry@gmail.com" w:date="2021-02-09T04:54:00Z" w:initials="a">
     <w:p>
       <w:pPr>
         <w:pStyle w:val="CommentText"/>
@@ -20650,11 +21253,19 @@
         <w:annotationRef/>
       </w:r>
       <w:r>
-        <w:t>Should this say “sampling locations at the individual level”? or something to that effect?</w:t>
+        <w:t xml:space="preserve">Should this </w:t>
+      </w:r>
+      <w:proofErr w:type="gramStart"/>
+      <w:r>
+        <w:t>say</w:t>
+      </w:r>
+      <w:proofErr w:type="gramEnd"/>
+      <w:r>
+        <w:t xml:space="preserve"> “sampling locations at the individual level”? or something to that effect?</w:t>
       </w:r>
     </w:p>
   </w:comment>
-  <w:comment w:id="66" w:author="Ben" w:date="2021-02-08T07:41:00Z" w:initials="Ben">
+  <w:comment w:id="68" w:author="Ben" w:date="2021-02-08T07:41:00Z" w:initials="Ben">
     <w:p>
       <w:pPr>
         <w:pStyle w:val="CommentText"/>
@@ -20666,11 +21277,35 @@
         <w:annotationRef/>
       </w:r>
       <w:r>
-        <w:t xml:space="preserve">This is confusing to me in terms of using individuals vs sample sets (i.e., relative to highways).  It sounded like the former until you specify how you calculated Euclidean distance, which is based on individuals.  If the latter, how did you estimate Fst and Neis from individuals?  </w:t>
+        <w:t xml:space="preserve">This is confusing to me in terms of using </w:t>
+      </w:r>
+      <w:proofErr w:type="gramStart"/>
+      <w:r>
+        <w:t>individuals</w:t>
+      </w:r>
+      <w:proofErr w:type="gramEnd"/>
+      <w:r>
+        <w:t xml:space="preserve"> vs sample sets (i.e., relative to highways).  It sounded like the former until you specify how you calculated Euclidean distance, which is based on individuals.  If the latter, how did you estimate </w:t>
+      </w:r>
+      <w:proofErr w:type="spellStart"/>
+      <w:r>
+        <w:t>Fst</w:t>
+      </w:r>
+      <w:proofErr w:type="spellEnd"/>
+      <w:r>
+        <w:t xml:space="preserve"> and </w:t>
+      </w:r>
+      <w:proofErr w:type="spellStart"/>
+      <w:r>
+        <w:t>Neis</w:t>
+      </w:r>
+      <w:proofErr w:type="spellEnd"/>
+      <w:r>
+        <w:t xml:space="preserve"> from individuals?  </w:t>
       </w:r>
     </w:p>
   </w:comment>
-  <w:comment w:id="67" w:author="amandacoenfry@gmail.com" w:date="2021-02-09T04:52:00Z" w:initials="a">
+  <w:comment w:id="69" w:author="amandacoenfry@gmail.com" w:date="2021-02-09T04:52:00Z" w:initials="a">
     <w:p>
       <w:pPr>
         <w:pStyle w:val="CommentText"/>
@@ -20681,8 +21316,21 @@
         </w:rPr>
         <w:annotationRef/>
       </w:r>
-      <w:r>
-        <w:t xml:space="preserve">Fst est from sampling group </w:t>
+      <w:proofErr w:type="spellStart"/>
+      <w:r>
+        <w:t>Fst</w:t>
+      </w:r>
+      <w:proofErr w:type="spellEnd"/>
+      <w:r>
+        <w:t xml:space="preserve"> </w:t>
+      </w:r>
+      <w:proofErr w:type="spellStart"/>
+      <w:r>
+        <w:t>est</w:t>
+      </w:r>
+      <w:proofErr w:type="spellEnd"/>
+      <w:r>
+        <w:t xml:space="preserve"> from sampling group </w:t>
       </w:r>
     </w:p>
     <w:p>
@@ -20690,11 +21338,19 @@
         <w:pStyle w:val="CommentText"/>
       </w:pPr>
       <w:r>
-        <w:t>Gen/Geo dist at individual level</w:t>
+        <w:t xml:space="preserve">Gen/Geo </w:t>
+      </w:r>
+      <w:proofErr w:type="spellStart"/>
+      <w:r>
+        <w:t>dist</w:t>
+      </w:r>
+      <w:proofErr w:type="spellEnd"/>
+      <w:r>
+        <w:t xml:space="preserve"> at individual level</w:t>
       </w:r>
     </w:p>
   </w:comment>
-  <w:comment w:id="71" w:author="Ben" w:date="2021-02-08T07:47:00Z" w:initials="Ben">
+  <w:comment w:id="73" w:author="Ben" w:date="2021-02-08T07:47:00Z" w:initials="Ben">
     <w:p>
       <w:pPr>
         <w:pStyle w:val="CommentText"/>
@@ -20710,7 +21366,7 @@
       </w:r>
     </w:p>
   </w:comment>
-  <w:comment w:id="72" w:author="amandacoenfry@gmail.com" w:date="2021-02-08T14:21:00Z" w:initials="a">
+  <w:comment w:id="74" w:author="amandacoenfry@gmail.com" w:date="2021-02-08T14:21:00Z" w:initials="a">
     <w:p>
       <w:pPr>
         <w:pStyle w:val="CommentText"/>
@@ -20726,7 +21382,7 @@
       </w:r>
     </w:p>
   </w:comment>
-  <w:comment w:id="75" w:author="Ben" w:date="2021-02-08T11:49:00Z" w:initials="Ben">
+  <w:comment w:id="77" w:author="Ben" w:date="2021-02-08T11:49:00Z" w:initials="Ben">
     <w:p>
       <w:pPr>
         <w:pStyle w:val="CommentText"/>
@@ -20738,11 +21394,19 @@
         <w:annotationRef/>
       </w:r>
       <w:r>
-        <w:t>Not clear to me how you can have a single alpha if you used a sequential Bonferroni correction.  The way it works is that after ordering the raw P-values, the adjustment proceeds as alpha divided by rank, where rank 1 is the highest P value and rank n is the lowest P value among n comparisons.</w:t>
+        <w:t xml:space="preserve">Not clear to me how you </w:t>
+      </w:r>
+      <w:proofErr w:type="gramStart"/>
+      <w:r>
+        <w:t>can</w:t>
+      </w:r>
+      <w:proofErr w:type="gramEnd"/>
+      <w:r>
+        <w:t xml:space="preserve"> have a single alpha if you used a sequential Bonferroni correction.  The way it works is that after ordering the raw P-values, the adjustment proceeds as alpha divided by rank, where rank 1 is the highest P value and rank n is the lowest P value among n comparisons.</w:t>
       </w:r>
     </w:p>
   </w:comment>
-  <w:comment w:id="93" w:author="Ben" w:date="2021-02-08T11:55:00Z" w:initials="Ben">
+  <w:comment w:id="95" w:author="Ben" w:date="2021-02-08T11:55:00Z" w:initials="Ben">
     <w:p>
       <w:pPr>
         <w:pStyle w:val="CommentText"/>
@@ -20754,11 +21418,27 @@
         <w:annotationRef/>
       </w:r>
       <w:r>
-        <w:t>Figure 4A shows these relationships only within populations, so the reader has to take your word for the interpretation that no such relationships were found between sides of the highways.  You could add rectangular matrices showing all of the between-side relatedness estimates too.</w:t>
+        <w:t xml:space="preserve">Figure 4A shows these relationships only within populations, so the reader </w:t>
+      </w:r>
+      <w:proofErr w:type="gramStart"/>
+      <w:r>
+        <w:t>has to</w:t>
+      </w:r>
+      <w:proofErr w:type="gramEnd"/>
+      <w:r>
+        <w:t xml:space="preserve"> take your word for the interpretation that no such relationships were found between sides of the highways.  You could add rectangular matrices showing </w:t>
+      </w:r>
+      <w:proofErr w:type="gramStart"/>
+      <w:r>
+        <w:t>all of</w:t>
+      </w:r>
+      <w:proofErr w:type="gramEnd"/>
+      <w:r>
+        <w:t xml:space="preserve"> the between-side relatedness estimates too.</w:t>
       </w:r>
     </w:p>
   </w:comment>
-  <w:comment w:id="94" w:author="Ben" w:date="2021-02-08T11:57:00Z" w:initials="Ben">
+  <w:comment w:id="96" w:author="Ben" w:date="2021-02-08T11:57:00Z" w:initials="Ben">
     <w:p>
       <w:pPr>
         <w:pStyle w:val="CommentText"/>
@@ -20774,7 +21454,7 @@
       </w:r>
     </w:p>
   </w:comment>
-  <w:comment w:id="95" w:author="Ben" w:date="2021-02-08T12:02:00Z" w:initials="Ben">
+  <w:comment w:id="97" w:author="Ben" w:date="2021-02-08T12:02:00Z" w:initials="Ben">
     <w:p>
       <w:pPr>
         <w:pStyle w:val="CommentText"/>
@@ -20794,7 +21474,25 @@
           <w:sz w:val="24"/>
           <w:szCs w:val="24"/>
         </w:rPr>
-        <w:t>ln Pr(X|K)</w:t>
+        <w:t xml:space="preserve">ln </w:t>
+      </w:r>
+      <w:proofErr w:type="spellStart"/>
+      <w:r>
+        <w:rPr>
+          <w:rFonts w:ascii="Times New Roman" w:hAnsi="Times New Roman" w:cs="Times New Roman"/>
+          <w:sz w:val="24"/>
+          <w:szCs w:val="24"/>
+        </w:rPr>
+        <w:t>Pr</w:t>
+      </w:r>
+      <w:proofErr w:type="spellEnd"/>
+      <w:r>
+        <w:rPr>
+          <w:rFonts w:ascii="Times New Roman" w:hAnsi="Times New Roman" w:cs="Times New Roman"/>
+          <w:sz w:val="24"/>
+          <w:szCs w:val="24"/>
+        </w:rPr>
+        <w:t>(X|K)</w:t>
       </w:r>
       <w:r>
         <w:rPr>
@@ -20806,7 +21504,7 @@
       </w:r>
     </w:p>
   </w:comment>
-  <w:comment w:id="96" w:author="Ben" w:date="2021-02-08T12:04:00Z" w:initials="Ben">
+  <w:comment w:id="98" w:author="Ben" w:date="2021-02-08T12:04:00Z" w:initials="Ben">
     <w:p>
       <w:pPr>
         <w:pStyle w:val="CommentText"/>
@@ -20822,7 +21520,7 @@
       </w:r>
     </w:p>
   </w:comment>
-  <w:comment w:id="100" w:author="Ben" w:date="2021-02-08T12:14:00Z" w:initials="Ben">
+  <w:comment w:id="102" w:author="Ben" w:date="2021-02-08T12:14:00Z" w:initials="Ben">
     <w:p>
       <w:pPr>
         <w:pStyle w:val="CommentText"/>
@@ -20838,7 +21536,7 @@
       </w:r>
     </w:p>
   </w:comment>
-  <w:comment w:id="101" w:author="Ben" w:date="2021-02-08T12:16:00Z" w:initials="Ben">
+  <w:comment w:id="103" w:author="Ben" w:date="2021-02-08T12:16:00Z" w:initials="Ben">
     <w:p>
       <w:pPr>
         <w:pStyle w:val="CommentText"/>
@@ -20854,7 +21552,7 @@
       </w:r>
     </w:p>
   </w:comment>
-  <w:comment w:id="102" w:author="amandacoenfry@gmail.com" w:date="2021-02-09T04:56:00Z" w:initials="a">
+  <w:comment w:id="104" w:author="amandacoenfry@gmail.com" w:date="2021-02-09T04:56:00Z" w:initials="a">
     <w:p>
       <w:pPr>
         <w:pStyle w:val="CommentText"/>
@@ -20870,7 +21568,7 @@
       </w:r>
     </w:p>
   </w:comment>
-  <w:comment w:id="103" w:author="Ben" w:date="2021-02-08T12:18:00Z" w:initials="Ben">
+  <w:comment w:id="105" w:author="Ben" w:date="2021-02-08T12:18:00Z" w:initials="Ben">
     <w:p>
       <w:pPr>
         <w:pStyle w:val="CommentText"/>
@@ -20886,7 +21584,7 @@
       </w:r>
     </w:p>
   </w:comment>
-  <w:comment w:id="106" w:author="Ben" w:date="2021-02-08T12:21:00Z" w:initials="Ben">
+  <w:comment w:id="108" w:author="Ben" w:date="2021-02-08T12:21:00Z" w:initials="Ben">
     <w:p>
       <w:pPr>
         <w:pStyle w:val="CommentText"/>
@@ -20902,7 +21600,7 @@
       </w:r>
     </w:p>
   </w:comment>
-  <w:comment w:id="107" w:author="amandacoenfry@gmail.com" w:date="2021-02-09T04:57:00Z" w:initials="a">
+  <w:comment w:id="109" w:author="amandacoenfry@gmail.com" w:date="2021-02-09T04:57:00Z" w:initials="a">
     <w:p>
       <w:pPr>
         <w:pStyle w:val="CommentText"/>
@@ -20918,7 +21616,7 @@
       </w:r>
     </w:p>
   </w:comment>
-  <w:comment w:id="110" w:author="Ben" w:date="2021-02-08T12:22:00Z" w:initials="Ben">
+  <w:comment w:id="112" w:author="Ben" w:date="2021-02-08T12:22:00Z" w:initials="Ben">
     <w:p>
       <w:pPr>
         <w:pStyle w:val="CommentText"/>
@@ -20934,7 +21632,7 @@
       </w:r>
     </w:p>
   </w:comment>
-  <w:comment w:id="111" w:author="amandacoenfry@gmail.com" w:date="2021-02-09T04:58:00Z" w:initials="a">
+  <w:comment w:id="113" w:author="amandacoenfry@gmail.com" w:date="2021-02-09T04:58:00Z" w:initials="a">
     <w:p>
       <w:pPr>
         <w:pStyle w:val="CommentText"/>
@@ -20946,14 +21644,19 @@
         <w:annotationRef/>
       </w:r>
       <w:r>
-        <w:t xml:space="preserve">Need to better clarify in methods that gf </w:t>
-      </w:r>
-      <w:r>
-        <w:t>should be less urban assoc?</w:t>
+        <w:t xml:space="preserve">Need to better clarify in methods that gf should be less urban </w:t>
+      </w:r>
+      <w:proofErr w:type="spellStart"/>
+      <w:r>
+        <w:t>assoc</w:t>
+      </w:r>
+      <w:proofErr w:type="spellEnd"/>
+      <w:r>
+        <w:t>?</w:t>
       </w:r>
     </w:p>
   </w:comment>
-  <w:comment w:id="112" w:author="Ben" w:date="2021-02-08T12:24:00Z" w:initials="Ben">
+  <w:comment w:id="114" w:author="Ben" w:date="2021-02-08T12:24:00Z" w:initials="Ben">
     <w:p>
       <w:pPr>
         <w:pStyle w:val="CommentText"/>
@@ -20969,7 +21672,7 @@
       </w:r>
     </w:p>
   </w:comment>
-  <w:comment w:id="113" w:author="Ben" w:date="2021-02-08T12:28:00Z" w:initials="Ben">
+  <w:comment w:id="115" w:author="Ben" w:date="2021-02-08T12:28:00Z" w:initials="Ben">
     <w:p>
       <w:pPr>
         <w:pStyle w:val="CommentText"/>
@@ -20981,11 +21684,19 @@
         <w:annotationRef/>
       </w:r>
       <w:r>
-        <w:t>This is a very important point, but seems like it should come much earlier in your discussion. Up to now, you have essentially interpreted your results as though this statement were not true.</w:t>
+        <w:t xml:space="preserve">This is a very important </w:t>
+      </w:r>
+      <w:proofErr w:type="gramStart"/>
+      <w:r>
+        <w:t>point, but</w:t>
+      </w:r>
+      <w:proofErr w:type="gramEnd"/>
+      <w:r>
+        <w:t xml:space="preserve"> seems like it should come much earlier in your discussion. Up to now, you have essentially interpreted your results as though this statement were not true.</w:t>
       </w:r>
     </w:p>
   </w:comment>
-  <w:comment w:id="114" w:author="Ben" w:date="2021-02-08T12:27:00Z" w:initials="Ben">
+  <w:comment w:id="116" w:author="Ben" w:date="2021-02-08T12:27:00Z" w:initials="Ben">
     <w:p>
       <w:pPr>
         <w:pStyle w:val="CommentText"/>
@@ -21001,7 +21712,7 @@
       </w:r>
     </w:p>
   </w:comment>
-  <w:comment w:id="115" w:author="Ben" w:date="2021-02-08T12:29:00Z" w:initials="Ben">
+  <w:comment w:id="117" w:author="Ben" w:date="2021-02-08T12:29:00Z" w:initials="Ben">
     <w:p>
       <w:pPr>
         <w:pStyle w:val="CommentText"/>
@@ -21014,6 +21725,22 @@
       </w:r>
       <w:r>
         <w:t>Is that really a well-supported conclusion?</w:t>
+      </w:r>
+    </w:p>
+  </w:comment>
+  <w:comment w:id="141" w:author="amandacoenfry@gmail.com" w:date="2021-02-11T04:33:00Z" w:initials="a">
+    <w:p>
+      <w:pPr>
+        <w:pStyle w:val="CommentText"/>
+      </w:pPr>
+      <w:r>
+        <w:rPr>
+          <w:rStyle w:val="CommentReference"/>
+        </w:rPr>
+        <w:annotationRef/>
+      </w:r>
+      <w:r>
+        <w:t>See how this is done in SP</w:t>
       </w:r>
     </w:p>
   </w:comment>
@@ -21055,6 +21782,7 @@
   <w15:commentEx w15:paraId="7F82A81D" w15:done="0"/>
   <w15:commentEx w15:paraId="08423A3B" w15:done="0"/>
   <w15:commentEx w15:paraId="292D7DF3" w15:done="0"/>
+  <w15:commentEx w15:paraId="1A784026" w15:done="0"/>
 </w15:commentsEx>
 </file>
 
@@ -21069,6 +21797,7 @@
   <w16cex:commentExtensible w16cex:durableId="23CC9491" w16cex:dateUtc="2021-02-09T12:56:00Z"/>
   <w16cex:commentExtensible w16cex:durableId="23CC94D0" w16cex:dateUtc="2021-02-09T12:57:00Z"/>
   <w16cex:commentExtensible w16cex:durableId="23CC9500" w16cex:dateUtc="2021-02-09T12:58:00Z"/>
+  <w16cex:commentExtensible w16cex:durableId="23CF3223" w16cex:dateUtc="2021-02-11T12:33:00Z"/>
 </w16cex:commentsExtensible>
 </file>
 
@@ -21107,7 +21836,88 @@
   <w16cid:commentId w16cid:paraId="7F82A81D" w16cid:durableId="23CBACED"/>
   <w16cid:commentId w16cid:paraId="08423A3B" w16cid:durableId="23CBACA1"/>
   <w16cid:commentId w16cid:paraId="292D7DF3" w16cid:durableId="23CBAD44"/>
+  <w16cid:commentId w16cid:paraId="1A784026" w16cid:durableId="23CF3223"/>
 </w16cid:commentsIds>
+</file>
+
+<file path=word/endnotes.xml><?xml version="1.0" encoding="utf-8"?>
+<w:endnotes xmlns:wpc="http://schemas.microsoft.com/office/word/2010/wordprocessingCanvas" xmlns:cx="http://schemas.microsoft.com/office/drawing/2014/chartex" xmlns:cx1="http://schemas.microsoft.com/office/drawing/2015/9/8/chartex" xmlns:cx2="http://schemas.microsoft.com/office/drawing/2015/10/21/chartex" xmlns:cx3="http://schemas.microsoft.com/office/drawing/2016/5/9/chartex" xmlns:cx4="http://schemas.microsoft.com/office/drawing/2016/5/10/chartex" xmlns:cx5="http://schemas.microsoft.com/office/drawing/2016/5/11/chartex" xmlns:cx6="http://schemas.microsoft.com/office/drawing/2016/5/12/chartex" xmlns:cx7="http://schemas.microsoft.com/office/drawing/2016/5/13/chartex" xmlns:cx8="http://schemas.microsoft.com/office/drawing/2016/5/14/chartex" xmlns:mc="http://schemas.openxmlformats.org/markup-compatibility/2006" xmlns:aink="http://schemas.microsoft.com/office/drawing/2016/ink" xmlns:am3d="http://schemas.microsoft.com/office/drawing/2017/model3d" xmlns:o="urn:schemas-microsoft-com:office:office" xmlns:r="http://schemas.openxmlformats.org/officeDocument/2006/relationships" xmlns:m="http://schemas.openxmlformats.org/officeDocument/2006/math" xmlns:v="urn:schemas-microsoft-com:vml" xmlns:wp14="http://schemas.microsoft.com/office/word/2010/wordprocessingDrawing" xmlns:wp="http://schemas.openxmlformats.org/drawingml/2006/wordprocessingDrawing" xmlns:w10="urn:schemas-microsoft-com:office:word" xmlns:w="http://schemas.openxmlformats.org/wordprocessingml/2006/main" xmlns:w14="http://schemas.microsoft.com/office/word/2010/wordml" xmlns:w15="http://schemas.microsoft.com/office/word/2012/wordml" xmlns:w16cex="http://schemas.microsoft.com/office/word/2018/wordml/cex" xmlns:w16cid="http://schemas.microsoft.com/office/word/2016/wordml/cid" xmlns:w16="http://schemas.microsoft.com/office/word/2018/wordml" xmlns:w16se="http://schemas.microsoft.com/office/word/2015/wordml/symex" xmlns:wpg="http://schemas.microsoft.com/office/word/2010/wordprocessingGroup" xmlns:wpi="http://schemas.microsoft.com/office/word/2010/wordprocessingInk" xmlns:wne="http://schemas.microsoft.com/office/word/2006/wordml" xmlns:wps="http://schemas.microsoft.com/office/word/2010/wordprocessingShape" mc:Ignorable="w14 w15 w16se w16cid w16 w16cex wp14">
+  <w:endnote w:type="separator" w:id="-1">
+    <w:p>
+      <w:pPr>
+        <w:spacing w:after="0" w:line="240" w:lineRule="auto"/>
+      </w:pPr>
+      <w:r>
+        <w:separator/>
+      </w:r>
+    </w:p>
+  </w:endnote>
+  <w:endnote w:type="continuationSeparator" w:id="0">
+    <w:p>
+      <w:pPr>
+        <w:spacing w:after="0" w:line="240" w:lineRule="auto"/>
+      </w:pPr>
+      <w:r>
+        <w:continuationSeparator/>
+      </w:r>
+    </w:p>
+  </w:endnote>
+</w:endnotes>
+</file>
+
+<file path=word/footnotes.xml><?xml version="1.0" encoding="utf-8"?>
+<w:footnotes xmlns:wpc="http://schemas.microsoft.com/office/word/2010/wordprocessingCanvas" xmlns:cx="http://schemas.microsoft.com/office/drawing/2014/chartex" xmlns:cx1="http://schemas.microsoft.com/office/drawing/2015/9/8/chartex" xmlns:cx2="http://schemas.microsoft.com/office/drawing/2015/10/21/chartex" xmlns:cx3="http://schemas.microsoft.com/office/drawing/2016/5/9/chartex" xmlns:cx4="http://schemas.microsoft.com/office/drawing/2016/5/10/chartex" xmlns:cx5="http://schemas.microsoft.com/office/drawing/2016/5/11/chartex" xmlns:cx6="http://schemas.microsoft.com/office/drawing/2016/5/12/chartex" xmlns:cx7="http://schemas.microsoft.com/office/drawing/2016/5/13/chartex" xmlns:cx8="http://schemas.microsoft.com/office/drawing/2016/5/14/chartex" xmlns:mc="http://schemas.openxmlformats.org/markup-compatibility/2006" xmlns:aink="http://schemas.microsoft.com/office/drawing/2016/ink" xmlns:am3d="http://schemas.microsoft.com/office/drawing/2017/model3d" xmlns:o="urn:schemas-microsoft-com:office:office" xmlns:r="http://schemas.openxmlformats.org/officeDocument/2006/relationships" xmlns:m="http://schemas.openxmlformats.org/officeDocument/2006/math" xmlns:v="urn:schemas-microsoft-com:vml" xmlns:wp14="http://schemas.microsoft.com/office/word/2010/wordprocessingDrawing" xmlns:wp="http://schemas.openxmlformats.org/drawingml/2006/wordprocessingDrawing" xmlns:w10="urn:schemas-microsoft-com:office:word" xmlns:w="http://schemas.openxmlformats.org/wordprocessingml/2006/main" xmlns:w14="http://schemas.microsoft.com/office/word/2010/wordml" xmlns:w15="http://schemas.microsoft.com/office/word/2012/wordml" xmlns:w16cex="http://schemas.microsoft.com/office/word/2018/wordml/cex" xmlns:w16cid="http://schemas.microsoft.com/office/word/2016/wordml/cid" xmlns:w16="http://schemas.microsoft.com/office/word/2018/wordml" xmlns:w16se="http://schemas.microsoft.com/office/word/2015/wordml/symex" xmlns:wpg="http://schemas.microsoft.com/office/word/2010/wordprocessingGroup" xmlns:wpi="http://schemas.microsoft.com/office/word/2010/wordprocessingInk" xmlns:wne="http://schemas.microsoft.com/office/word/2006/wordml" xmlns:wps="http://schemas.microsoft.com/office/word/2010/wordprocessingShape" mc:Ignorable="w14 w15 w16se w16cid w16 w16cex wp14">
+  <w:footnote w:type="separator" w:id="-1">
+    <w:p>
+      <w:pPr>
+        <w:spacing w:after="0" w:line="240" w:lineRule="auto"/>
+      </w:pPr>
+      <w:r>
+        <w:separator/>
+      </w:r>
+    </w:p>
+  </w:footnote>
+  <w:footnote w:type="continuationSeparator" w:id="0">
+    <w:p>
+      <w:pPr>
+        <w:spacing w:after="0" w:line="240" w:lineRule="auto"/>
+      </w:pPr>
+      <w:r>
+        <w:continuationSeparator/>
+      </w:r>
+    </w:p>
+  </w:footnote>
+</w:footnotes>
+</file>
+
+<file path=word/header1.xml><?xml version="1.0" encoding="utf-8"?>
+<w:hdr xmlns:wpc="http://schemas.microsoft.com/office/word/2010/wordprocessingCanvas" xmlns:cx="http://schemas.microsoft.com/office/drawing/2014/chartex" xmlns:cx1="http://schemas.microsoft.com/office/drawing/2015/9/8/chartex" xmlns:cx2="http://schemas.microsoft.com/office/drawing/2015/10/21/chartex" xmlns:cx3="http://schemas.microsoft.com/office/drawing/2016/5/9/chartex" xmlns:cx4="http://schemas.microsoft.com/office/drawing/2016/5/10/chartex" xmlns:cx5="http://schemas.microsoft.com/office/drawing/2016/5/11/chartex" xmlns:cx6="http://schemas.microsoft.com/office/drawing/2016/5/12/chartex" xmlns:cx7="http://schemas.microsoft.com/office/drawing/2016/5/13/chartex" xmlns:cx8="http://schemas.microsoft.com/office/drawing/2016/5/14/chartex" xmlns:mc="http://schemas.openxmlformats.org/markup-compatibility/2006" xmlns:aink="http://schemas.microsoft.com/office/drawing/2016/ink" xmlns:am3d="http://schemas.microsoft.com/office/drawing/2017/model3d" xmlns:o="urn:schemas-microsoft-com:office:office" xmlns:r="http://schemas.openxmlformats.org/officeDocument/2006/relationships" xmlns:m="http://schemas.openxmlformats.org/officeDocument/2006/math" xmlns:v="urn:schemas-microsoft-com:vml" xmlns:wp14="http://schemas.microsoft.com/office/word/2010/wordprocessingDrawing" xmlns:wp="http://schemas.openxmlformats.org/drawingml/2006/wordprocessingDrawing" xmlns:w10="urn:schemas-microsoft-com:office:word" xmlns:w="http://schemas.openxmlformats.org/wordprocessingml/2006/main" xmlns:w14="http://schemas.microsoft.com/office/word/2010/wordml" xmlns:w15="http://schemas.microsoft.com/office/word/2012/wordml" xmlns:w16cex="http://schemas.microsoft.com/office/word/2018/wordml/cex" xmlns:w16cid="http://schemas.microsoft.com/office/word/2016/wordml/cid" xmlns:w16="http://schemas.microsoft.com/office/word/2018/wordml" xmlns:w16se="http://schemas.microsoft.com/office/word/2015/wordml/symex" xmlns:wpg="http://schemas.microsoft.com/office/word/2010/wordprocessingGroup" xmlns:wpi="http://schemas.microsoft.com/office/word/2010/wordprocessingInk" xmlns:wne="http://schemas.microsoft.com/office/word/2006/wordml" xmlns:wps="http://schemas.microsoft.com/office/word/2010/wordprocessingShape" mc:Ignorable="w14 w15 w16se w16cid w16 w16cex wp14">
+  <w:p>
+    <w:pPr>
+      <w:pStyle w:val="Header"/>
+    </w:pPr>
+  </w:p>
+</w:hdr>
+</file>
+
+<file path=word/header2.xml><?xml version="1.0" encoding="utf-8"?>
+<w:hdr xmlns:wpc="http://schemas.microsoft.com/office/word/2010/wordprocessingCanvas" xmlns:cx="http://schemas.microsoft.com/office/drawing/2014/chartex" xmlns:cx1="http://schemas.microsoft.com/office/drawing/2015/9/8/chartex" xmlns:cx2="http://schemas.microsoft.com/office/drawing/2015/10/21/chartex" xmlns:cx3="http://schemas.microsoft.com/office/drawing/2016/5/9/chartex" xmlns:cx4="http://schemas.microsoft.com/office/drawing/2016/5/10/chartex" xmlns:cx5="http://schemas.microsoft.com/office/drawing/2016/5/11/chartex" xmlns:cx6="http://schemas.microsoft.com/office/drawing/2016/5/12/chartex" xmlns:cx7="http://schemas.microsoft.com/office/drawing/2016/5/13/chartex" xmlns:cx8="http://schemas.microsoft.com/office/drawing/2016/5/14/chartex" xmlns:mc="http://schemas.openxmlformats.org/markup-compatibility/2006" xmlns:aink="http://schemas.microsoft.com/office/drawing/2016/ink" xmlns:am3d="http://schemas.microsoft.com/office/drawing/2017/model3d" xmlns:o="urn:schemas-microsoft-com:office:office" xmlns:r="http://schemas.openxmlformats.org/officeDocument/2006/relationships" xmlns:m="http://schemas.openxmlformats.org/officeDocument/2006/math" xmlns:v="urn:schemas-microsoft-com:vml" xmlns:wp14="http://schemas.microsoft.com/office/word/2010/wordprocessingDrawing" xmlns:wp="http://schemas.openxmlformats.org/drawingml/2006/wordprocessingDrawing" xmlns:w10="urn:schemas-microsoft-com:office:word" xmlns:w="http://schemas.openxmlformats.org/wordprocessingml/2006/main" xmlns:w14="http://schemas.microsoft.com/office/word/2010/wordml" xmlns:w15="http://schemas.microsoft.com/office/word/2012/wordml" xmlns:w16cex="http://schemas.microsoft.com/office/word/2018/wordml/cex" xmlns:w16cid="http://schemas.microsoft.com/office/word/2016/wordml/cid" xmlns:w16="http://schemas.microsoft.com/office/word/2018/wordml" xmlns:w16se="http://schemas.microsoft.com/office/word/2015/wordml/symex" xmlns:wpg="http://schemas.microsoft.com/office/word/2010/wordprocessingGroup" xmlns:wpi="http://schemas.microsoft.com/office/word/2010/wordprocessingInk" xmlns:wne="http://schemas.microsoft.com/office/word/2006/wordml" xmlns:wps="http://schemas.microsoft.com/office/word/2010/wordprocessingShape" mc:Ignorable="w14 w15 w16se w16cid w16 w16cex wp14">
+  <w:p>
+    <w:pPr>
+      <w:pStyle w:val="Header"/>
+    </w:pPr>
+  </w:p>
+</w:hdr>
+</file>
+
+<file path=word/header3.xml><?xml version="1.0" encoding="utf-8"?>
+<w:hdr xmlns:wpc="http://schemas.microsoft.com/office/word/2010/wordprocessingCanvas" xmlns:cx="http://schemas.microsoft.com/office/drawing/2014/chartex" xmlns:cx1="http://schemas.microsoft.com/office/drawing/2015/9/8/chartex" xmlns:cx2="http://schemas.microsoft.com/office/drawing/2015/10/21/chartex" xmlns:cx3="http://schemas.microsoft.com/office/drawing/2016/5/9/chartex" xmlns:cx4="http://schemas.microsoft.com/office/drawing/2016/5/10/chartex" xmlns:cx5="http://schemas.microsoft.com/office/drawing/2016/5/11/chartex" xmlns:cx6="http://schemas.microsoft.com/office/drawing/2016/5/12/chartex" xmlns:cx7="http://schemas.microsoft.com/office/drawing/2016/5/13/chartex" xmlns:cx8="http://schemas.microsoft.com/office/drawing/2016/5/14/chartex" xmlns:mc="http://schemas.openxmlformats.org/markup-compatibility/2006" xmlns:aink="http://schemas.microsoft.com/office/drawing/2016/ink" xmlns:am3d="http://schemas.microsoft.com/office/drawing/2017/model3d" xmlns:o="urn:schemas-microsoft-com:office:office" xmlns:r="http://schemas.openxmlformats.org/officeDocument/2006/relationships" xmlns:m="http://schemas.openxmlformats.org/officeDocument/2006/math" xmlns:v="urn:schemas-microsoft-com:vml" xmlns:wp14="http://schemas.microsoft.com/office/word/2010/wordprocessingDrawing" xmlns:wp="http://schemas.openxmlformats.org/drawingml/2006/wordprocessingDrawing" xmlns:w10="urn:schemas-microsoft-com:office:word" xmlns:w="http://schemas.openxmlformats.org/wordprocessingml/2006/main" xmlns:w14="http://schemas.microsoft.com/office/word/2010/wordml" xmlns:w15="http://schemas.microsoft.com/office/word/2012/wordml" xmlns:w16cex="http://schemas.microsoft.com/office/word/2018/wordml/cex" xmlns:w16cid="http://schemas.microsoft.com/office/word/2016/wordml/cid" xmlns:w16="http://schemas.microsoft.com/office/word/2018/wordml" xmlns:w16se="http://schemas.microsoft.com/office/word/2015/wordml/symex" xmlns:wpg="http://schemas.microsoft.com/office/word/2010/wordprocessingGroup" xmlns:wpi="http://schemas.microsoft.com/office/word/2010/wordprocessingInk" xmlns:wne="http://schemas.microsoft.com/office/word/2006/wordml" xmlns:wps="http://schemas.microsoft.com/office/word/2010/wordprocessingShape" mc:Ignorable="w14 w15 w16se w16cid w16 w16cex wp14">
+  <w:p>
+    <w:pPr>
+      <w:pStyle w:val="Header"/>
+    </w:pPr>
+  </w:p>
+</w:hdr>
 </file>
 
 <file path=word/numbering.xml><?xml version="1.0" encoding="utf-8"?>
@@ -21805,6 +22615,50 @@
       <w:spacing w:after="0" w:line="240" w:lineRule="auto"/>
     </w:pPr>
   </w:style>
+  <w:style w:type="paragraph" w:styleId="Header">
+    <w:name w:val="header"/>
+    <w:basedOn w:val="Normal"/>
+    <w:link w:val="HeaderChar"/>
+    <w:uiPriority w:val="99"/>
+    <w:unhideWhenUsed/>
+    <w:rsid w:val="002E01E5"/>
+    <w:pPr>
+      <w:tabs>
+        <w:tab w:val="center" w:pos="4680"/>
+        <w:tab w:val="right" w:pos="9360"/>
+      </w:tabs>
+      <w:spacing w:after="0" w:line="240" w:lineRule="auto"/>
+    </w:pPr>
+  </w:style>
+  <w:style w:type="character" w:customStyle="1" w:styleId="HeaderChar">
+    <w:name w:val="Header Char"/>
+    <w:basedOn w:val="DefaultParagraphFont"/>
+    <w:link w:val="Header"/>
+    <w:uiPriority w:val="99"/>
+    <w:rsid w:val="002E01E5"/>
+  </w:style>
+  <w:style w:type="paragraph" w:styleId="Footer">
+    <w:name w:val="footer"/>
+    <w:basedOn w:val="Normal"/>
+    <w:link w:val="FooterChar"/>
+    <w:uiPriority w:val="99"/>
+    <w:unhideWhenUsed/>
+    <w:rsid w:val="002E01E5"/>
+    <w:pPr>
+      <w:tabs>
+        <w:tab w:val="center" w:pos="4680"/>
+        <w:tab w:val="right" w:pos="9360"/>
+      </w:tabs>
+      <w:spacing w:after="0" w:line="240" w:lineRule="auto"/>
+    </w:pPr>
+  </w:style>
+  <w:style w:type="character" w:customStyle="1" w:styleId="FooterChar">
+    <w:name w:val="Footer Char"/>
+    <w:basedOn w:val="DefaultParagraphFont"/>
+    <w:link w:val="Footer"/>
+    <w:uiPriority w:val="99"/>
+    <w:rsid w:val="002E01E5"/>
+  </w:style>
 </w:styles>
 </file>
 

</xml_diff>